<commit_message>
feat: Adicionando Tabela Fixas 'Atos Normativos'
</commit_message>
<xml_diff>
--- a/Conteudo_Fonte.docx
+++ b/Conteudo_Fonte.docx
@@ -31,15 +31,7 @@
         <w:rPr>
           <w:rFonts w:cstheme="minorHAnsi"/>
         </w:rPr>
-        <w:t>O relatório diagnóstico elaborado anualmente pela Diretoria Executiva de Planejamento Orçamentário e Qualidade na Gestão Institucional – DEPLAG, com o apoio de sua Assessoria Técnica e Jurídica ao Pla</w:t>
-      </w:r>
-      <w:bookmarkStart w:id="1" w:name="_GoBack"/>
-      <w:bookmarkEnd w:id="1"/>
-      <w:r>
-        <w:rPr>
-          <w:rFonts w:cstheme="minorHAnsi"/>
-        </w:rPr>
-        <w:t xml:space="preserve">nejamento e à Gestão Institucional - ASPLAG, é uma ferramenta-guia que compreende aspectos internos da </w:t>
+        <w:t xml:space="preserve">O relatório diagnóstico elaborado anualmente pela Diretoria Executiva de Planejamento Orçamentário e Qualidade na Gestão Institucional – DEPLAG, com o apoio de sua Assessoria Técnica e Jurídica ao Planejamento e à Gestão Institucional - ASPLAG, é uma ferramenta-guia que compreende aspectos internos da </w:t>
       </w:r>
       <w:r>
         <w:rPr>
@@ -122,234 +114,320 @@
       </w:pPr>
     </w:p>
     <w:p>
-      <w:bookmarkStart w:id="2" w:name="_Toc189202870"/>
+      <w:bookmarkStart w:id="1" w:name="_Toc189202870"/>
       <w:r>
         <w:t xml:space="preserve">2. </w:t>
       </w:r>
       <w:r>
         <w:t>INFORMAÇÕES SOBRE O ESTADO DE MINAS GERAIS</w:t>
       </w:r>
+      <w:bookmarkEnd w:id="1"/>
+    </w:p>
+    <w:p>
+      <w:pPr>
+        <w:rPr>
+          <w:sz w:val="16"/>
+          <w:szCs w:val="16"/>
+        </w:rPr>
+      </w:pPr>
+      <w:bookmarkStart w:id="2" w:name="_Hlk52817783"/>
+    </w:p>
+    <w:p>
+      <w:pPr>
+        <w:spacing w:after="0" w:line="240" w:lineRule="auto"/>
+        <w:rPr>
+          <w:sz w:val="16"/>
+          <w:szCs w:val="16"/>
+        </w:rPr>
+      </w:pPr>
+    </w:p>
+    <w:p>
+      <w:pPr>
+        <w:spacing w:after="0" w:line="240" w:lineRule="auto"/>
+        <w:rPr>
+          <w:sz w:val="16"/>
+          <w:szCs w:val="16"/>
+        </w:rPr>
+      </w:pPr>
+    </w:p>
+    <w:p>
+      <w:pPr>
+        <w:spacing w:after="0" w:line="240" w:lineRule="auto"/>
+        <w:rPr>
+          <w:sz w:val="16"/>
+          <w:szCs w:val="16"/>
+        </w:rPr>
+      </w:pPr>
+    </w:p>
+    <w:p>
+      <w:pPr>
+        <w:spacing w:after="0" w:line="240" w:lineRule="auto"/>
+        <w:rPr>
+          <w:sz w:val="16"/>
+          <w:szCs w:val="16"/>
+        </w:rPr>
+      </w:pPr>
+    </w:p>
+    <w:p>
+      <w:pPr>
+        <w:spacing w:after="0" w:line="240" w:lineRule="auto"/>
+        <w:rPr>
+          <w:sz w:val="16"/>
+          <w:szCs w:val="16"/>
+        </w:rPr>
+      </w:pPr>
+    </w:p>
+    <w:p>
+      <w:pPr>
+        <w:spacing w:after="0" w:line="240" w:lineRule="auto"/>
+        <w:rPr>
+          <w:sz w:val="16"/>
+          <w:szCs w:val="16"/>
+        </w:rPr>
+      </w:pPr>
+      <w:r>
+        <w:rPr>
+          <w:sz w:val="16"/>
+          <w:szCs w:val="16"/>
+        </w:rPr>
+        <w:fldChar w:fldCharType="begin"/>
+      </w:r>
+      <w:r>
+        <w:rPr>
+          <w:sz w:val="16"/>
+          <w:szCs w:val="16"/>
+        </w:rPr>
+        <w:instrText xml:space="preserve"> TC  "</w:instrText>
+      </w:r>
+      <w:bookmarkStart w:id="3" w:name="_Toc189119786"/>
+      <w:r>
+        <w:rPr>
+          <w:sz w:val="16"/>
+          <w:szCs w:val="16"/>
+        </w:rPr>
+        <w:instrText>Figura 01 -  Informações sobre o Estado de Minas Gerais/ CEINFO</w:instrText>
+      </w:r>
+      <w:bookmarkEnd w:id="3"/>
+      <w:r>
+        <w:rPr>
+          <w:sz w:val="16"/>
+          <w:szCs w:val="16"/>
+        </w:rPr>
+        <w:instrText xml:space="preserve">" \f f\l 1 </w:instrText>
+      </w:r>
+      <w:r>
+        <w:rPr>
+          <w:sz w:val="16"/>
+          <w:szCs w:val="16"/>
+        </w:rPr>
+        <w:fldChar w:fldCharType="end"/>
+      </w:r>
+      <w:r>
+        <w:rPr>
+          <w:sz w:val="16"/>
+          <w:szCs w:val="16"/>
+        </w:rPr>
+        <w:t xml:space="preserve">Figura </w:t>
+      </w:r>
+      <w:r>
+        <w:rPr>
+          <w:sz w:val="16"/>
+          <w:szCs w:val="16"/>
+        </w:rPr>
+        <w:t>0</w:t>
+      </w:r>
+      <w:r>
+        <w:rPr>
+          <w:sz w:val="16"/>
+          <w:szCs w:val="16"/>
+        </w:rPr>
+        <w:t>1</w:t>
+      </w:r>
+      <w:r>
+        <w:rPr>
+          <w:sz w:val="16"/>
+          <w:szCs w:val="16"/>
+        </w:rPr>
+        <w:t xml:space="preserve"> -</w:t>
+      </w:r>
+      <w:r>
+        <w:rPr>
+          <w:sz w:val="16"/>
+          <w:szCs w:val="16"/>
+        </w:rPr>
+        <w:t xml:space="preserve"> Informações sobre o Estado de Minas Gerais. Fonte</w:t>
+      </w:r>
+      <w:r>
+        <w:rPr>
+          <w:sz w:val="16"/>
+          <w:szCs w:val="16"/>
+        </w:rPr>
+        <w:t>:</w:t>
+      </w:r>
+      <w:r>
+        <w:rPr>
+          <w:sz w:val="16"/>
+          <w:szCs w:val="16"/>
+        </w:rPr>
+        <w:t xml:space="preserve"> Centro de Informações para a Gestão Institucional – CEINFO</w:t>
+      </w:r>
+      <w:r>
+        <w:rPr>
+          <w:sz w:val="16"/>
+          <w:szCs w:val="16"/>
+        </w:rPr>
+        <w:t>.</w:t>
+      </w:r>
+    </w:p>
+    <w:p>
+      <w:pPr>
+        <w:spacing w:after="0" w:line="240" w:lineRule="auto"/>
+        <w:rPr>
+          <w:sz w:val="16"/>
+          <w:szCs w:val="16"/>
+        </w:rPr>
+      </w:pPr>
+    </w:p>
+    <w:p>
+      <w:pPr>
+        <w:spacing w:after="0" w:line="240" w:lineRule="auto"/>
+        <w:rPr>
+          <w:sz w:val="16"/>
+          <w:szCs w:val="16"/>
+          <w:highlight w:val="yellow"/>
+        </w:rPr>
+      </w:pPr>
+    </w:p>
+    <w:p>
+      <w:bookmarkStart w:id="4" w:name="_Toc189202871"/>
       <w:bookmarkEnd w:id="2"/>
-    </w:p>
-    <w:p>
-      <w:pPr>
-        <w:rPr>
-          <w:sz w:val="16"/>
-          <w:szCs w:val="16"/>
-        </w:rPr>
-      </w:pPr>
-      <w:bookmarkStart w:id="3" w:name="_Hlk52817783"/>
-    </w:p>
-    <w:p>
-      <w:pPr>
-        <w:spacing w:after="0" w:line="240" w:lineRule="auto"/>
-        <w:rPr>
-          <w:sz w:val="16"/>
-          <w:szCs w:val="16"/>
-        </w:rPr>
-      </w:pPr>
-    </w:p>
-    <w:p>
-      <w:pPr>
-        <w:spacing w:after="0" w:line="240" w:lineRule="auto"/>
-        <w:rPr>
-          <w:sz w:val="16"/>
-          <w:szCs w:val="16"/>
-        </w:rPr>
-      </w:pPr>
-    </w:p>
-    <w:p>
-      <w:pPr>
-        <w:spacing w:after="0" w:line="240" w:lineRule="auto"/>
-        <w:rPr>
-          <w:sz w:val="16"/>
-          <w:szCs w:val="16"/>
-        </w:rPr>
-      </w:pPr>
-    </w:p>
-    <w:p>
-      <w:pPr>
-        <w:spacing w:after="0" w:line="240" w:lineRule="auto"/>
-        <w:rPr>
-          <w:sz w:val="16"/>
-          <w:szCs w:val="16"/>
-        </w:rPr>
-      </w:pPr>
-    </w:p>
-    <w:p>
-      <w:pPr>
-        <w:spacing w:after="0" w:line="240" w:lineRule="auto"/>
-        <w:rPr>
-          <w:sz w:val="16"/>
-          <w:szCs w:val="16"/>
-        </w:rPr>
-      </w:pPr>
-    </w:p>
-    <w:p>
-      <w:pPr>
-        <w:spacing w:after="0" w:line="240" w:lineRule="auto"/>
-        <w:rPr>
-          <w:sz w:val="16"/>
-          <w:szCs w:val="16"/>
-        </w:rPr>
-      </w:pPr>
-      <w:r>
-        <w:rPr>
-          <w:sz w:val="16"/>
-          <w:szCs w:val="16"/>
-        </w:rPr>
-        <w:fldChar w:fldCharType="begin"/>
-      </w:r>
-      <w:r>
-        <w:rPr>
-          <w:sz w:val="16"/>
-          <w:szCs w:val="16"/>
-        </w:rPr>
-        <w:instrText xml:space="preserve"> TC  "</w:instrText>
-      </w:r>
-      <w:bookmarkStart w:id="4" w:name="_Toc189119786"/>
-      <w:r>
-        <w:rPr>
-          <w:sz w:val="16"/>
-          <w:szCs w:val="16"/>
-        </w:rPr>
-        <w:instrText>Figura 01 -  Informações sobre o Estado de Minas Gerais/ CEINFO</w:instrText>
-      </w:r>
+      <w:r>
+        <w:t>3.</w:t>
+      </w:r>
+      <w:r>
+        <w:t xml:space="preserve"> </w:t>
+      </w:r>
+      <w:r>
+        <w:t>PERFIL INSTITUCIONAL</w:t>
+      </w:r>
+      <w:bookmarkStart w:id="5" w:name="_Hlk51676026"/>
       <w:bookmarkEnd w:id="4"/>
-      <w:r>
-        <w:rPr>
-          <w:sz w:val="16"/>
-          <w:szCs w:val="16"/>
-        </w:rPr>
-        <w:instrText xml:space="preserve">" \f f\l 1 </w:instrText>
-      </w:r>
-      <w:r>
-        <w:rPr>
-          <w:sz w:val="16"/>
-          <w:szCs w:val="16"/>
-        </w:rPr>
-        <w:fldChar w:fldCharType="end"/>
-      </w:r>
-      <w:r>
-        <w:rPr>
-          <w:sz w:val="16"/>
-          <w:szCs w:val="16"/>
-        </w:rPr>
-        <w:t xml:space="preserve">Figura </w:t>
-      </w:r>
-      <w:r>
-        <w:rPr>
-          <w:sz w:val="16"/>
-          <w:szCs w:val="16"/>
-        </w:rPr>
-        <w:t>0</w:t>
-      </w:r>
-      <w:r>
-        <w:rPr>
-          <w:sz w:val="16"/>
-          <w:szCs w:val="16"/>
-        </w:rPr>
-        <w:t>1</w:t>
-      </w:r>
-      <w:r>
-        <w:rPr>
-          <w:sz w:val="16"/>
-          <w:szCs w:val="16"/>
-        </w:rPr>
-        <w:t xml:space="preserve"> -</w:t>
-      </w:r>
-      <w:r>
-        <w:rPr>
-          <w:sz w:val="16"/>
-          <w:szCs w:val="16"/>
-        </w:rPr>
-        <w:t xml:space="preserve"> Informações sobre o Estado de Minas Gerais. Fonte</w:t>
-      </w:r>
-      <w:r>
-        <w:rPr>
-          <w:sz w:val="16"/>
-          <w:szCs w:val="16"/>
-        </w:rPr>
-        <w:t>:</w:t>
-      </w:r>
-      <w:r>
-        <w:rPr>
-          <w:sz w:val="16"/>
-          <w:szCs w:val="16"/>
-        </w:rPr>
-        <w:t xml:space="preserve"> Centro de Informações para a Gestão Institucional – CEINFO</w:t>
-      </w:r>
-      <w:r>
-        <w:rPr>
-          <w:sz w:val="16"/>
-          <w:szCs w:val="16"/>
-        </w:rPr>
-        <w:t>.</w:t>
-      </w:r>
-    </w:p>
-    <w:p>
-      <w:pPr>
-        <w:spacing w:after="0" w:line="240" w:lineRule="auto"/>
-        <w:rPr>
-          <w:sz w:val="16"/>
-          <w:szCs w:val="16"/>
-        </w:rPr>
-      </w:pPr>
-    </w:p>
-    <w:p>
-      <w:pPr>
-        <w:spacing w:after="0" w:line="240" w:lineRule="auto"/>
-        <w:rPr>
-          <w:sz w:val="16"/>
-          <w:szCs w:val="16"/>
-          <w:highlight w:val="yellow"/>
-        </w:rPr>
-      </w:pPr>
-    </w:p>
-    <w:p>
-      <w:bookmarkStart w:id="5" w:name="_Toc189202871"/>
-      <w:bookmarkEnd w:id="3"/>
-      <w:r>
-        <w:t xml:space="preserve">3. </w:t>
-      </w:r>
-      <w:r>
-        <w:t>PERFIL INSTITUCIONAL</w:t>
-      </w:r>
-      <w:bookmarkStart w:id="6" w:name="_Hlk51676026"/>
       <w:bookmarkEnd w:id="5"/>
+    </w:p>
+    <w:p>
+      <w:pPr>
+        <w:rPr>
+          <w:rFonts w:cstheme="minorHAnsi"/>
+          <w:color w:val="000000" w:themeColor="text1"/>
+        </w:rPr>
+      </w:pPr>
+      <w:r>
+        <w:rPr>
+          <w:rFonts w:cstheme="minorHAnsi"/>
+          <w:color w:val="000000" w:themeColor="text1"/>
+        </w:rPr>
+        <w:t>Em Minas Gerais, o Poder Judiciário é exercido pelos seguintes órgãos: Tribunal de Justiça, Tribunal de Justiça Militar, Juizados Especiais, Turmas Recursais dos Juizados Especiais, Juízes de Direito, Tribunais do Júri, Conselhos e Juízes de Direito do Juízo Militar.</w:t>
+      </w:r>
+    </w:p>
+    <w:p>
+      <w:pPr>
+        <w:rPr>
+          <w:rFonts w:cstheme="minorHAnsi"/>
+          <w:color w:val="000000" w:themeColor="text1"/>
+        </w:rPr>
+      </w:pPr>
+      <w:r>
+        <w:rPr>
+          <w:rFonts w:cstheme="minorHAnsi"/>
+          <w:color w:val="000000" w:themeColor="text1"/>
+        </w:rPr>
+        <w:t>O Tribunal de Justiça é órgão superior do Poder Judiciário de Minas Gerais, com independência e autonomia administrativa e financeira, sede na Capital e jurisdição em todo o território do Estado. Sua atividade-fim é a prestação jurisdicional, que envolve tanto as decisões dos magistrados — juízes e desembargadores — quanto os procedimentos necessários à tramitação dos processos judiciais e à resolução dos conflitos de interesses.</w:t>
+      </w:r>
+    </w:p>
+    <w:p>
+      <w:r>
+        <w:t>3.1</w:t>
+      </w:r>
+      <w:r>
+        <w:t xml:space="preserve"> </w:t>
+      </w:r>
+      <w:r>
+        <w:t>Principais Atos Normativos Referentes à Estrutura do TJMG</w:t>
+      </w:r>
+    </w:p>
+    <w:p>
+      <w:r>
+        <w:t>São elencados abaixo os principais atos normativos que regulamentam a estrutura e o funcionamento do TJMG.</w:t>
+      </w:r>
+    </w:p>
+    <w:p>
+      <w:r>
+        <w:t>[INSERIR_TABELA_ATOS_NORMATIVOS]</w:t>
+      </w:r>
+    </w:p>
+    <w:p>
+      <w:pPr>
+        <w:rPr>
+          <w:szCs w:val="24"/>
+        </w:rPr>
+      </w:pPr>
+      <w:r>
+        <w:rPr>
+          <w:szCs w:val="24"/>
+        </w:rPr>
+        <w:t>O organograma da Instituição está disponível em:</w:t>
+      </w:r>
+    </w:p>
+    <w:p>
+      <w:pPr>
+        <w:spacing w:before="0" w:after="0" w:line="240" w:lineRule="auto"/>
+        <w:rPr>
+          <w:rFonts w:cstheme="minorHAnsi"/>
+          <w:szCs w:val="24"/>
+        </w:rPr>
+      </w:pPr>
+      <w:hyperlink r:id="rId5" w:history="1">
+        <w:r>
+          <w:rPr>
+            <w:rFonts w:cstheme="minorHAnsi"/>
+            <w:szCs w:val="24"/>
+          </w:rPr>
+          <w:t>https://www.tjmg.jus.br/data/files/CD/71/C5/37/B9EBA810AC81D5A82C08CCA8/Organograma%20da%20Secretaria%20TJMG%20-%20Setembro%20-%202023.pdf</w:t>
+        </w:r>
+      </w:hyperlink>
+    </w:p>
+    <w:p>
+      <w:pPr>
+        <w:spacing w:before="0" w:after="0" w:line="240" w:lineRule="auto"/>
+        <w:rPr>
+          <w:rFonts w:cstheme="minorHAnsi"/>
+          <w:szCs w:val="24"/>
+        </w:rPr>
+      </w:pPr>
+    </w:p>
+    <w:p>
+      <w:pPr>
+        <w:spacing w:before="0" w:after="0"/>
+        <w:rPr>
+          <w:rFonts w:cstheme="minorHAnsi"/>
+          <w:color w:val="000000" w:themeColor="text1"/>
+          <w:szCs w:val="24"/>
+        </w:rPr>
+      </w:pPr>
+      <w:r>
+        <w:rPr>
+          <w:rFonts w:cstheme="minorHAnsi"/>
+          <w:color w:val="000000" w:themeColor="text1"/>
+          <w:szCs w:val="24"/>
+        </w:rPr>
+        <w:lastRenderedPageBreak/>
+        <w:t>A seguir estão relacionadas as principais áreas da secretaria do TJMG, elencadas em ordem alfabética:</w:t>
+      </w:r>
+    </w:p>
+    <w:p>
+      <w:bookmarkStart w:id="6" w:name="_GoBack"/>
       <w:bookmarkEnd w:id="6"/>
     </w:p>
-    <w:p>
-      <w:pPr>
-        <w:rPr>
-          <w:rFonts w:cstheme="minorHAnsi"/>
-          <w:color w:val="000000" w:themeColor="text1"/>
-        </w:rPr>
-      </w:pPr>
-      <w:r>
-        <w:rPr>
-          <w:rFonts w:cstheme="minorHAnsi"/>
-          <w:color w:val="000000" w:themeColor="text1"/>
-        </w:rPr>
-        <w:t>Em Minas Gerais, o Poder Judiciário é exercido pelos seguintes órgãos: Tribunal de Justiça, Tribunal de Justiça Militar, Juizados Especiais, Turmas Recursais dos Juizados Especiais, Juízes de Direito, Tribunais do Júri, Conselhos e Juízes de Direito do Juízo Militar.</w:t>
-      </w:r>
-    </w:p>
-    <w:p>
-      <w:pPr>
-        <w:rPr>
-          <w:rFonts w:cstheme="minorHAnsi"/>
-          <w:color w:val="000000" w:themeColor="text1"/>
-        </w:rPr>
-      </w:pPr>
-      <w:r>
-        <w:rPr>
-          <w:rFonts w:cstheme="minorHAnsi"/>
-          <w:color w:val="000000" w:themeColor="text1"/>
-        </w:rPr>
-        <w:t>O Tribunal de Justiça é órgão superior do Poder Judiciário de Minas Gerais, com independência e autonomia administrativa e financeira, sede na Capital e jurisdição em todo o território do Estado. Sua atividade-fim é a prestação jurisdicional, que envolve tanto as decisões dos magistrados — juízes e desembargadores — quanto os procedimentos necessários à tramitação dos processos judiciais e à resolução dos conflitos de interesses.</w:t>
-      </w:r>
-    </w:p>
-    <w:p/>
     <w:sectPr>
       <w:pgSz w:w="11906" w:h="16838"/>
       <w:pgMar w:top="1417" w:right="1701" w:bottom="1417" w:left="1701" w:header="708" w:footer="708" w:gutter="0"/>

</xml_diff>

<commit_message>
feat: atualizações no documento. Inclusão de imagens e tabelas novos.
</commit_message>
<xml_diff>
--- a/Conteudo_Fonte.docx
+++ b/Conteudo_Fonte.docx
@@ -346,13 +346,7 @@
     </w:p>
     <w:p>
       <w:r>
-        <w:t>3.1</w:t>
-      </w:r>
-      <w:r>
-        <w:t xml:space="preserve"> </w:t>
-      </w:r>
-      <w:r>
-        <w:t>Principais Atos Normativos Referentes à Estrutura do TJMG</w:t>
+        <w:t>3.1 Principais Atos Normativos Referentes à Estrutura do TJMG</w:t>
       </w:r>
     </w:p>
     <w:p>
@@ -425,9 +419,982 @@
       </w:r>
     </w:p>
     <w:p>
-      <w:bookmarkStart w:id="6" w:name="_GoBack"/>
+      <w:r>
+        <w:t>[INSERIR_</w:t>
+      </w:r>
+      <w:r>
+        <w:t>TABELA_AREAS</w:t>
+      </w:r>
+      <w:r>
+        <w:t>]</w:t>
+      </w:r>
+    </w:p>
+    <w:p>
+      <w:r>
+        <w:t>3.2 Estrutura e Força de Trabalho do TJMG</w:t>
+      </w:r>
+    </w:p>
+    <w:p>
+      <w:r>
+        <w:t>Para a prestação jurisdicional na Segunda Instância, o Tribunal de Justiça conta com 149 desembargadores que atuam em 21 câmaras cíveis e 9 criminais, cada uma delas apoiada por um cartório onde os feitos tramitam. Além disso, foram instalados 13 Núcleos de Justiça 4.0. O encaminhamento de processos aos tribunais superiores recebe o apoio de 4 Cartórios de Recursos a Outros Tribunais (</w:t>
+      </w:r>
+      <w:proofErr w:type="spellStart"/>
+      <w:r>
+        <w:t>Carot</w:t>
+      </w:r>
+      <w:proofErr w:type="spellEnd"/>
+      <w:r>
+        <w:t xml:space="preserve">), enquanto o Órgão Especial e os grupos de câmaras contam com o suporte de 2 </w:t>
+      </w:r>
+      <w:r>
+        <w:t>Cartórios</w:t>
+      </w:r>
+      <w:r>
+        <w:t xml:space="preserve"> de Feitos Especiais (</w:t>
+      </w:r>
+      <w:proofErr w:type="spellStart"/>
+      <w:r>
+        <w:t>Cafes</w:t>
+      </w:r>
+      <w:proofErr w:type="spellEnd"/>
+      <w:r>
+        <w:t>).</w:t>
+      </w:r>
+    </w:p>
+    <w:p>
+      <w:r>
+        <w:t>[INSERIR_TABELA_ESTRUTURA]</w:t>
+      </w:r>
+    </w:p>
+    <w:p>
+      <w:pPr>
+        <w:rPr>
+          <w:color w:val="000000" w:themeColor="text1"/>
+        </w:rPr>
+      </w:pPr>
+      <w:r>
+        <w:rPr>
+          <w:color w:val="000000" w:themeColor="text1"/>
+        </w:rPr>
+        <w:t xml:space="preserve">Na Primeira Instância do TJMG, </w:t>
+      </w:r>
+      <w:proofErr w:type="spellStart"/>
+      <w:r>
+        <w:rPr>
+          <w:color w:val="000000" w:themeColor="text1"/>
+        </w:rPr>
+        <w:t>judicam</w:t>
+      </w:r>
+      <w:proofErr w:type="spellEnd"/>
+      <w:r>
+        <w:rPr>
+          <w:color w:val="000000" w:themeColor="text1"/>
+        </w:rPr>
+        <w:t xml:space="preserve"> 916 juízes, nas 298 comarcas instaladas, abrangendo todos os 853 municípios do Estado. Atualmente, existem 793 varas instaladas, 145 Juizados Especiais e</w:t>
+      </w:r>
+      <w:r>
+        <w:rPr>
+          <w:color w:val="000000" w:themeColor="text1"/>
+        </w:rPr>
+        <w:t xml:space="preserve"> Turmas Recursais e</w:t>
+      </w:r>
+      <w:r>
+        <w:rPr>
+          <w:color w:val="000000" w:themeColor="text1"/>
+        </w:rPr>
+        <w:t xml:space="preserve"> 5 Núcleos de Justiça 4.0. </w:t>
+      </w:r>
+    </w:p>
+    <w:p>
+      <w:r>
+        <w:t>[INSERIR_TABELA_COMARCAS]</w:t>
+      </w:r>
+    </w:p>
+    <w:p>
+      <w:r>
+        <w:t>[</w:t>
+      </w:r>
+      <w:r>
+        <w:t>INSERIR_TABELA_NUCLEOS</w:t>
+      </w:r>
+      <w:r>
+        <w:t>]</w:t>
+      </w:r>
+    </w:p>
+    <w:p>
+      <w:r>
+        <w:t>Além disso, o Tribunal possui 298 Centros Judiciais de Solução de Conflitos e Cidadania (</w:t>
+      </w:r>
+      <w:proofErr w:type="spellStart"/>
+      <w:r>
+        <w:t>Cejusc</w:t>
+      </w:r>
+      <w:proofErr w:type="spellEnd"/>
+      <w:r>
+        <w:t xml:space="preserve">) instalados. Temos também os seguintes </w:t>
+      </w:r>
+      <w:proofErr w:type="spellStart"/>
+      <w:r>
+        <w:t>CEJUSCs</w:t>
+      </w:r>
+      <w:proofErr w:type="spellEnd"/>
+      <w:r>
+        <w:t xml:space="preserve"> especializados:</w:t>
+      </w:r>
+    </w:p>
+    <w:p>
+      <w:pPr>
+        <w:numPr>
+          <w:ilvl w:val="0"/>
+          <w:numId w:val="5"/>
+        </w:numPr>
+        <w:spacing w:before="0" w:after="0" w:line="240" w:lineRule="auto"/>
+      </w:pPr>
+      <w:r>
+        <w:t>CEJUSC-2º GRAU</w:t>
+      </w:r>
+    </w:p>
+    <w:p>
+      <w:pPr>
+        <w:numPr>
+          <w:ilvl w:val="0"/>
+          <w:numId w:val="5"/>
+        </w:numPr>
+        <w:spacing w:before="0" w:after="0" w:line="240" w:lineRule="auto"/>
+      </w:pPr>
+      <w:proofErr w:type="gramStart"/>
+      <w:r>
+        <w:t>CEJUS Ambiental</w:t>
+      </w:r>
+      <w:proofErr w:type="gramEnd"/>
+      <w:r>
+        <w:t xml:space="preserve"> </w:t>
+      </w:r>
+    </w:p>
+    <w:p>
+      <w:pPr>
+        <w:numPr>
+          <w:ilvl w:val="0"/>
+          <w:numId w:val="5"/>
+        </w:numPr>
+        <w:spacing w:before="0" w:after="0" w:line="240" w:lineRule="auto"/>
+      </w:pPr>
+      <w:proofErr w:type="gramStart"/>
+      <w:r>
+        <w:t>CEJUS Social</w:t>
+      </w:r>
+      <w:proofErr w:type="gramEnd"/>
+      <w:r>
+        <w:t xml:space="preserve"> </w:t>
+      </w:r>
+    </w:p>
+    <w:p>
+      <w:pPr>
+        <w:numPr>
+          <w:ilvl w:val="0"/>
+          <w:numId w:val="5"/>
+        </w:numPr>
+        <w:spacing w:before="0" w:after="0" w:line="240" w:lineRule="auto"/>
+      </w:pPr>
+      <w:r>
+        <w:t xml:space="preserve">CEJUSC Família </w:t>
+      </w:r>
+    </w:p>
+    <w:p>
+      <w:pPr>
+        <w:numPr>
+          <w:ilvl w:val="0"/>
+          <w:numId w:val="5"/>
+        </w:numPr>
+        <w:spacing w:before="0" w:after="0" w:line="240" w:lineRule="auto"/>
+      </w:pPr>
+      <w:proofErr w:type="gramStart"/>
+      <w:r>
+        <w:t>CEJUSC Virtual</w:t>
+      </w:r>
+      <w:proofErr w:type="gramEnd"/>
+    </w:p>
+    <w:p>
+      <w:pPr>
+        <w:numPr>
+          <w:ilvl w:val="0"/>
+          <w:numId w:val="5"/>
+        </w:numPr>
+        <w:spacing w:before="0" w:after="0" w:line="240" w:lineRule="auto"/>
+      </w:pPr>
+      <w:proofErr w:type="gramStart"/>
+      <w:r>
+        <w:t>CEJUSC Tributário</w:t>
+      </w:r>
+      <w:proofErr w:type="gramEnd"/>
+      <w:r>
+        <w:t xml:space="preserve"> </w:t>
+      </w:r>
+    </w:p>
+    <w:p>
+      <w:pPr>
+        <w:numPr>
+          <w:ilvl w:val="0"/>
+          <w:numId w:val="5"/>
+        </w:numPr>
+        <w:spacing w:before="0" w:after="0" w:line="240" w:lineRule="auto"/>
+      </w:pPr>
+      <w:proofErr w:type="gramStart"/>
+      <w:r>
+        <w:t>CEJUSC Empresarial</w:t>
+      </w:r>
+      <w:proofErr w:type="gramEnd"/>
+      <w:r>
+        <w:t xml:space="preserve"> </w:t>
+      </w:r>
+    </w:p>
+    <w:p>
+      <w:pPr>
+        <w:numPr>
+          <w:ilvl w:val="0"/>
+          <w:numId w:val="5"/>
+        </w:numPr>
+        <w:spacing w:before="0" w:after="0" w:line="240" w:lineRule="auto"/>
+      </w:pPr>
+      <w:r>
+        <w:t xml:space="preserve">CEJUSC Saúde </w:t>
+      </w:r>
+    </w:p>
+    <w:p>
+      <w:pPr>
+        <w:numPr>
+          <w:ilvl w:val="0"/>
+          <w:numId w:val="5"/>
+        </w:numPr>
+        <w:spacing w:before="0" w:after="0" w:line="240" w:lineRule="auto"/>
+      </w:pPr>
+      <w:r>
+        <w:t>CEJUSC - Povos e Comunidades Tradicionais</w:t>
+      </w:r>
+    </w:p>
+    <w:p>
+      <w:pPr>
+        <w:spacing w:before="0" w:after="0" w:line="240" w:lineRule="auto"/>
+        <w:ind w:left="720"/>
+      </w:pPr>
+    </w:p>
+    <w:p>
+      <w:r>
+        <w:t xml:space="preserve">A prestação jurisdicional e as atividades administrativa contam com um total </w:t>
+      </w:r>
+      <w:r>
+        <w:rPr>
+          <w:color w:val="000000" w:themeColor="text1"/>
+        </w:rPr>
+        <w:t xml:space="preserve">de 13.754 </w:t>
+      </w:r>
+      <w:r>
+        <w:t xml:space="preserve">servidores, sendo </w:t>
+      </w:r>
+      <w:r>
+        <w:rPr>
+          <w:color w:val="000000" w:themeColor="text1"/>
+        </w:rPr>
+        <w:t xml:space="preserve">que 3.045 atuam </w:t>
+      </w:r>
+      <w:r>
+        <w:t xml:space="preserve">na Segunda Instância e </w:t>
+      </w:r>
+      <w:r>
+        <w:t>10.709</w:t>
+      </w:r>
+      <w:r>
+        <w:rPr>
+          <w:color w:val="FFC000" w:themeColor="accent4"/>
+        </w:rPr>
+        <w:t xml:space="preserve"> </w:t>
+      </w:r>
+      <w:r>
+        <w:t xml:space="preserve">na Primeira Instância. </w:t>
+      </w:r>
+    </w:p>
+    <w:p>
+      <w:r>
+        <w:lastRenderedPageBreak/>
+        <w:t xml:space="preserve">No que se refere aos vários colaboradores da </w:t>
+      </w:r>
+      <w:r>
+        <w:t xml:space="preserve">justiça, </w:t>
+      </w:r>
+      <w:r>
+        <w:t xml:space="preserve">podemos destacar a atividade de juízes leigos, conciliadores, mediadores, terceirizados e estagiários, totalizando </w:t>
+      </w:r>
+      <w:r>
+        <w:rPr>
+          <w:color w:val="000000" w:themeColor="text1"/>
+        </w:rPr>
+        <w:t xml:space="preserve">18.247 </w:t>
+      </w:r>
+      <w:r>
+        <w:t>pessoas.</w:t>
+      </w:r>
+    </w:p>
+    <w:p>
+      <w:r>
+        <w:t xml:space="preserve">Em 2019, o Governador </w:t>
+      </w:r>
+      <w:r>
+        <w:t>de Minas Gerais</w:t>
+      </w:r>
+      <w:r>
+        <w:t xml:space="preserve">, Romeu </w:t>
+      </w:r>
+      <w:proofErr w:type="spellStart"/>
+      <w:r>
+        <w:t>Zema</w:t>
+      </w:r>
+      <w:proofErr w:type="spellEnd"/>
+      <w:r>
+        <w:t xml:space="preserve"> Neto, sancionou a Lei n° 23.478</w:t>
+      </w:r>
+      <w:r>
+        <w:t xml:space="preserve"> </w:t>
+      </w:r>
+      <w:r>
+        <w:t xml:space="preserve">que unifica o quadro de servidores do Tribunal de Justiça de Minas Gerais (TJMG), criando isonomia para remoção, permuta, processos seletivos, remuneração e promoção vertical entre os servidores de </w:t>
+      </w:r>
+      <w:r>
+        <w:t>Primeira</w:t>
+      </w:r>
+      <w:r>
+        <w:t xml:space="preserve"> e </w:t>
+      </w:r>
+      <w:r>
+        <w:t>S</w:t>
+      </w:r>
+      <w:r>
+        <w:t>egunda instâncias no Tribunal.</w:t>
+      </w:r>
+    </w:p>
+    <w:p>
+      <w:r>
+        <w:t>A síntese da estrutura na área fim, da força de trabalho do TJMG e de colaboradores da justiça está explícita nas figuras abaixo:</w:t>
+      </w:r>
+    </w:p>
+    <w:p/>
+    <w:p>
+      <w:pPr>
+        <w:rPr>
+          <w:sz w:val="16"/>
+          <w:szCs w:val="16"/>
+        </w:rPr>
+      </w:pPr>
+      <w:r>
+        <w:rPr>
+          <w:sz w:val="16"/>
+          <w:szCs w:val="16"/>
+        </w:rPr>
+        <w:t xml:space="preserve">Figura </w:t>
+      </w:r>
+      <w:r>
+        <w:rPr>
+          <w:sz w:val="16"/>
+          <w:szCs w:val="16"/>
+        </w:rPr>
+        <w:t xml:space="preserve">02 - Síntese da estrutura na área fim. </w:t>
+      </w:r>
+      <w:r>
+        <w:rPr>
+          <w:sz w:val="16"/>
+          <w:szCs w:val="16"/>
+        </w:rPr>
+        <w:t>Fonte</w:t>
+      </w:r>
+      <w:r>
+        <w:rPr>
+          <w:sz w:val="16"/>
+          <w:szCs w:val="16"/>
+        </w:rPr>
+        <w:t>:</w:t>
+      </w:r>
+      <w:r>
+        <w:rPr>
+          <w:sz w:val="16"/>
+          <w:szCs w:val="16"/>
+        </w:rPr>
+        <w:t xml:space="preserve"> Centro de Informações para a Gestão Institucional – CEINFO</w:t>
+      </w:r>
+      <w:r>
+        <w:rPr>
+          <w:sz w:val="16"/>
+          <w:szCs w:val="16"/>
+        </w:rPr>
+        <w:t>.</w:t>
+      </w:r>
+    </w:p>
+    <w:p>
+      <w:pPr>
+        <w:spacing w:before="0" w:after="0" w:line="240" w:lineRule="auto"/>
+        <w:jc w:val="left"/>
+        <w:rPr>
+          <w:sz w:val="16"/>
+          <w:szCs w:val="16"/>
+        </w:rPr>
+      </w:pPr>
+    </w:p>
+    <w:p>
+      <w:pPr>
+        <w:spacing w:before="0" w:after="0" w:line="240" w:lineRule="auto"/>
+        <w:jc w:val="left"/>
+      </w:pPr>
+      <w:r>
+        <w:rPr>
+          <w:sz w:val="16"/>
+          <w:szCs w:val="16"/>
+        </w:rPr>
+        <w:fldChar w:fldCharType="begin"/>
+      </w:r>
+      <w:r>
+        <w:rPr>
+          <w:sz w:val="16"/>
+          <w:szCs w:val="16"/>
+        </w:rPr>
+        <w:instrText xml:space="preserve"> TC  "</w:instrText>
+      </w:r>
+      <w:bookmarkStart w:id="6" w:name="_Toc189119788"/>
+      <w:r>
+        <w:rPr>
+          <w:sz w:val="16"/>
+          <w:szCs w:val="16"/>
+        </w:rPr>
+        <w:instrText xml:space="preserve">Figura </w:instrText>
+      </w:r>
+      <w:r>
+        <w:rPr>
+          <w:sz w:val="16"/>
+          <w:szCs w:val="16"/>
+        </w:rPr>
+        <w:instrText>03  Novas estruturas na área fim</w:instrText>
+      </w:r>
       <w:bookmarkEnd w:id="6"/>
-    </w:p>
+      <w:r>
+        <w:rPr>
+          <w:sz w:val="16"/>
+          <w:szCs w:val="16"/>
+        </w:rPr>
+        <w:instrText xml:space="preserve">” \f f\l 1 </w:instrText>
+      </w:r>
+      <w:r>
+        <w:rPr>
+          <w:sz w:val="16"/>
+          <w:szCs w:val="16"/>
+        </w:rPr>
+        <w:fldChar w:fldCharType="end"/>
+      </w:r>
+      <w:r>
+        <w:rPr>
+          <w:sz w:val="16"/>
+          <w:szCs w:val="16"/>
+        </w:rPr>
+        <w:t xml:space="preserve">Figura </w:t>
+      </w:r>
+      <w:r>
+        <w:rPr>
+          <w:sz w:val="16"/>
+          <w:szCs w:val="16"/>
+        </w:rPr>
+        <w:t xml:space="preserve">03 - Novas estruturas na área fim. </w:t>
+      </w:r>
+      <w:r>
+        <w:rPr>
+          <w:sz w:val="16"/>
+          <w:szCs w:val="16"/>
+        </w:rPr>
+        <w:t>Fonte</w:t>
+      </w:r>
+      <w:r>
+        <w:rPr>
+          <w:sz w:val="16"/>
+          <w:szCs w:val="16"/>
+        </w:rPr>
+        <w:t>:</w:t>
+      </w:r>
+      <w:r>
+        <w:rPr>
+          <w:sz w:val="16"/>
+          <w:szCs w:val="16"/>
+        </w:rPr>
+        <w:t xml:space="preserve"> Centro de Informações para a Gestão Institucional – CEINFO</w:t>
+      </w:r>
+      <w:r>
+        <w:t xml:space="preserve"> </w:t>
+      </w:r>
+      <w:r>
+        <w:rPr>
+          <w:sz w:val="16"/>
+          <w:szCs w:val="16"/>
+        </w:rPr>
+        <w:t>(*)Atualmente, existem 8 fóruns digitais, dos quais 5 estão instalados e operando, 1 está em fase de conclusão, aguardando a definição da data de inauguração e 2 estão funcionando em prédios cedidos por meio de convênios entre o tribunal e as prefeituras dos respectivos municípios.</w:t>
+      </w:r>
+    </w:p>
+    <w:p>
+      <w:pPr>
+        <w:jc w:val="left"/>
+        <w:rPr>
+          <w:sz w:val="16"/>
+          <w:szCs w:val="16"/>
+          <w:u w:val="single"/>
+        </w:rPr>
+      </w:pPr>
+    </w:p>
+    <w:p>
+      <w:pPr>
+        <w:jc w:val="left"/>
+        <w:rPr>
+          <w:color w:val="FF0000"/>
+          <w:sz w:val="16"/>
+          <w:szCs w:val="16"/>
+        </w:rPr>
+      </w:pPr>
+      <w:r>
+        <w:rPr>
+          <w:sz w:val="16"/>
+          <w:szCs w:val="16"/>
+        </w:rPr>
+        <w:fldChar w:fldCharType="begin"/>
+      </w:r>
+      <w:r>
+        <w:rPr>
+          <w:sz w:val="16"/>
+          <w:szCs w:val="16"/>
+        </w:rPr>
+        <w:instrText xml:space="preserve"> TC  "</w:instrText>
+      </w:r>
+      <w:bookmarkStart w:id="7" w:name="_Toc189119789"/>
+      <w:r>
+        <w:rPr>
+          <w:sz w:val="16"/>
+          <w:szCs w:val="16"/>
+        </w:rPr>
+        <w:instrText xml:space="preserve">Figura </w:instrText>
+      </w:r>
+      <w:r>
+        <w:rPr>
+          <w:sz w:val="16"/>
+          <w:szCs w:val="16"/>
+        </w:rPr>
+        <w:instrText>04</w:instrText>
+      </w:r>
+      <w:r>
+        <w:rPr>
+          <w:sz w:val="16"/>
+          <w:szCs w:val="16"/>
+        </w:rPr>
+        <w:instrText xml:space="preserve"> -</w:instrText>
+      </w:r>
+      <w:r>
+        <w:rPr>
+          <w:sz w:val="16"/>
+          <w:szCs w:val="16"/>
+        </w:rPr>
+        <w:instrText xml:space="preserve"> Força de Trabalho</w:instrText>
+      </w:r>
+      <w:bookmarkEnd w:id="7"/>
+      <w:r>
+        <w:rPr>
+          <w:sz w:val="16"/>
+          <w:szCs w:val="16"/>
+        </w:rPr>
+        <w:instrText xml:space="preserve"> " \f f\l 1 </w:instrText>
+      </w:r>
+      <w:r>
+        <w:rPr>
+          <w:sz w:val="16"/>
+          <w:szCs w:val="16"/>
+        </w:rPr>
+        <w:fldChar w:fldCharType="end"/>
+      </w:r>
+      <w:r>
+        <w:rPr>
+          <w:sz w:val="16"/>
+          <w:szCs w:val="16"/>
+        </w:rPr>
+        <w:t xml:space="preserve">Figura </w:t>
+      </w:r>
+      <w:r>
+        <w:rPr>
+          <w:sz w:val="16"/>
+          <w:szCs w:val="16"/>
+        </w:rPr>
+        <w:t>04</w:t>
+      </w:r>
+      <w:r>
+        <w:rPr>
+          <w:sz w:val="16"/>
+          <w:szCs w:val="16"/>
+        </w:rPr>
+        <w:t xml:space="preserve"> -</w:t>
+      </w:r>
+      <w:r>
+        <w:rPr>
+          <w:sz w:val="16"/>
+          <w:szCs w:val="16"/>
+        </w:rPr>
+        <w:t xml:space="preserve"> Força de Trabalho. </w:t>
+      </w:r>
+      <w:r>
+        <w:rPr>
+          <w:sz w:val="16"/>
+          <w:szCs w:val="16"/>
+        </w:rPr>
+        <w:t>Fonte</w:t>
+      </w:r>
+      <w:r>
+        <w:rPr>
+          <w:sz w:val="16"/>
+          <w:szCs w:val="16"/>
+        </w:rPr>
+        <w:t>:</w:t>
+      </w:r>
+      <w:r>
+        <w:rPr>
+          <w:sz w:val="16"/>
+          <w:szCs w:val="16"/>
+        </w:rPr>
+        <w:t xml:space="preserve"> Centro de Informações para a Gestão Institucional – CEINFO</w:t>
+      </w:r>
+      <w:r>
+        <w:rPr>
+          <w:sz w:val="16"/>
+          <w:szCs w:val="16"/>
+        </w:rPr>
+        <w:t>.</w:t>
+      </w:r>
+    </w:p>
+    <w:p>
+      <w:pPr>
+        <w:jc w:val="left"/>
+        <w:rPr>
+          <w:sz w:val="16"/>
+          <w:szCs w:val="16"/>
+        </w:rPr>
+      </w:pPr>
+      <w:r>
+        <w:rPr>
+          <w:sz w:val="16"/>
+          <w:szCs w:val="16"/>
+        </w:rPr>
+        <w:fldChar w:fldCharType="begin"/>
+      </w:r>
+      <w:r>
+        <w:rPr>
+          <w:sz w:val="16"/>
+          <w:szCs w:val="16"/>
+        </w:rPr>
+        <w:instrText xml:space="preserve"> TC  "</w:instrText>
+      </w:r>
+      <w:bookmarkStart w:id="8" w:name="_Toc189119790"/>
+      <w:r>
+        <w:rPr>
+          <w:sz w:val="16"/>
+          <w:szCs w:val="16"/>
+        </w:rPr>
+        <w:instrText xml:space="preserve">Figura </w:instrText>
+      </w:r>
+      <w:r>
+        <w:rPr>
+          <w:sz w:val="16"/>
+          <w:szCs w:val="16"/>
+        </w:rPr>
+        <w:instrText>05</w:instrText>
+      </w:r>
+      <w:r>
+        <w:rPr>
+          <w:sz w:val="16"/>
+          <w:szCs w:val="16"/>
+        </w:rPr>
+        <w:instrText xml:space="preserve"> </w:instrText>
+      </w:r>
+      <w:r>
+        <w:rPr>
+          <w:sz w:val="16"/>
+          <w:szCs w:val="16"/>
+        </w:rPr>
+        <w:instrText>-</w:instrText>
+      </w:r>
+      <w:r>
+        <w:rPr>
+          <w:sz w:val="16"/>
+          <w:szCs w:val="16"/>
+        </w:rPr>
+        <w:instrText xml:space="preserve"> Colaboradores da Justiça</w:instrText>
+      </w:r>
+      <w:bookmarkEnd w:id="8"/>
+      <w:r>
+        <w:rPr>
+          <w:sz w:val="16"/>
+          <w:szCs w:val="16"/>
+        </w:rPr>
+        <w:instrText xml:space="preserve">" \f f\l 1 </w:instrText>
+      </w:r>
+      <w:r>
+        <w:rPr>
+          <w:sz w:val="16"/>
+          <w:szCs w:val="16"/>
+        </w:rPr>
+        <w:fldChar w:fldCharType="end"/>
+      </w:r>
+      <w:r>
+        <w:rPr>
+          <w:sz w:val="16"/>
+          <w:szCs w:val="16"/>
+        </w:rPr>
+        <w:t xml:space="preserve">Figura </w:t>
+      </w:r>
+      <w:r>
+        <w:rPr>
+          <w:sz w:val="16"/>
+          <w:szCs w:val="16"/>
+        </w:rPr>
+        <w:t>05</w:t>
+      </w:r>
+      <w:r>
+        <w:rPr>
+          <w:sz w:val="16"/>
+          <w:szCs w:val="16"/>
+        </w:rPr>
+        <w:t xml:space="preserve"> </w:t>
+      </w:r>
+      <w:r>
+        <w:rPr>
+          <w:sz w:val="16"/>
+          <w:szCs w:val="16"/>
+        </w:rPr>
+        <w:t>-</w:t>
+      </w:r>
+      <w:r>
+        <w:rPr>
+          <w:sz w:val="16"/>
+          <w:szCs w:val="16"/>
+        </w:rPr>
+        <w:t xml:space="preserve"> Colaboradores da Justiça.</w:t>
+      </w:r>
+      <w:r>
+        <w:rPr>
+          <w:sz w:val="16"/>
+          <w:szCs w:val="16"/>
+        </w:rPr>
+        <w:t xml:space="preserve"> </w:t>
+      </w:r>
+      <w:r>
+        <w:rPr>
+          <w:sz w:val="16"/>
+          <w:szCs w:val="16"/>
+        </w:rPr>
+        <w:t>Fonte</w:t>
+      </w:r>
+      <w:r>
+        <w:rPr>
+          <w:sz w:val="16"/>
+          <w:szCs w:val="16"/>
+        </w:rPr>
+        <w:t>:</w:t>
+      </w:r>
+      <w:r>
+        <w:rPr>
+          <w:sz w:val="16"/>
+          <w:szCs w:val="16"/>
+        </w:rPr>
+        <w:t xml:space="preserve"> Centro de Informações para a Gestão Institucional – CEINFO</w:t>
+      </w:r>
+      <w:r>
+        <w:rPr>
+          <w:sz w:val="16"/>
+          <w:szCs w:val="16"/>
+        </w:rPr>
+        <w:t>.</w:t>
+      </w:r>
+    </w:p>
+    <w:p>
+      <w:pPr>
+        <w:rPr>
+          <w:rFonts w:cstheme="minorHAnsi"/>
+        </w:rPr>
+      </w:pPr>
+      <w:r>
+        <w:rPr>
+          <w:rFonts w:cstheme="minorHAnsi"/>
+        </w:rPr>
+        <w:t>3.2.1 Força de Trabalho e Colaboradores na Área de TIC</w:t>
+      </w:r>
+    </w:p>
+    <w:p>
+      <w:pPr>
+        <w:jc w:val="left"/>
+        <w:rPr>
+          <w:color w:val="FF0000"/>
+          <w:sz w:val="16"/>
+          <w:szCs w:val="16"/>
+        </w:rPr>
+      </w:pPr>
+      <w:r>
+        <w:rPr>
+          <w:sz w:val="16"/>
+          <w:szCs w:val="16"/>
+        </w:rPr>
+        <w:fldChar w:fldCharType="begin"/>
+      </w:r>
+      <w:r>
+        <w:rPr>
+          <w:sz w:val="16"/>
+          <w:szCs w:val="16"/>
+        </w:rPr>
+        <w:instrText xml:space="preserve"> TC  "</w:instrText>
+      </w:r>
+      <w:bookmarkStart w:id="9" w:name="_Toc189119791"/>
+      <w:r>
+        <w:rPr>
+          <w:sz w:val="16"/>
+          <w:szCs w:val="16"/>
+        </w:rPr>
+        <w:instrText>Figura 06 – Força de Trabalho e Colaboradores na área de TI</w:instrText>
+      </w:r>
+      <w:bookmarkEnd w:id="9"/>
+      <w:r>
+        <w:rPr>
+          <w:sz w:val="16"/>
+          <w:szCs w:val="16"/>
+        </w:rPr>
+        <w:instrText xml:space="preserve">" \f f\l 1 </w:instrText>
+      </w:r>
+      <w:r>
+        <w:rPr>
+          <w:sz w:val="16"/>
+          <w:szCs w:val="16"/>
+        </w:rPr>
+        <w:fldChar w:fldCharType="end"/>
+      </w:r>
+      <w:r>
+        <w:rPr>
+          <w:sz w:val="16"/>
+          <w:szCs w:val="16"/>
+        </w:rPr>
+        <w:t>Figura 06</w:t>
+      </w:r>
+      <w:r>
+        <w:rPr>
+          <w:sz w:val="16"/>
+          <w:szCs w:val="16"/>
+        </w:rPr>
+        <w:t xml:space="preserve"> – Força de Trabalho e Colaboradores na área de TI. </w:t>
+      </w:r>
+      <w:r>
+        <w:rPr>
+          <w:sz w:val="16"/>
+          <w:szCs w:val="16"/>
+        </w:rPr>
+        <w:t>Fonte</w:t>
+      </w:r>
+      <w:r>
+        <w:rPr>
+          <w:sz w:val="16"/>
+          <w:szCs w:val="16"/>
+        </w:rPr>
+        <w:t>:</w:t>
+      </w:r>
+      <w:r>
+        <w:rPr>
+          <w:sz w:val="16"/>
+          <w:szCs w:val="16"/>
+        </w:rPr>
+        <w:t xml:space="preserve"> Centro de Informações para a Gestão Institucional – CEINFO</w:t>
+      </w:r>
+      <w:r>
+        <w:rPr>
+          <w:sz w:val="16"/>
+          <w:szCs w:val="16"/>
+        </w:rPr>
+        <w:t>.</w:t>
+      </w:r>
+    </w:p>
+    <w:p>
+      <w:r>
+        <w:t>3.3 Movimentação Processual do Estado (TJMG)</w:t>
+      </w:r>
+    </w:p>
+    <w:p>
+      <w:r>
+        <w:t>Com relação aos dados estatísticos</w:t>
+      </w:r>
+      <w:r>
+        <w:t xml:space="preserve"> da prestação jurisdicional</w:t>
+      </w:r>
+      <w:r>
+        <w:t>, em 202</w:t>
+      </w:r>
+      <w:r>
+        <w:t>4</w:t>
+      </w:r>
+      <w:r>
+        <w:t xml:space="preserve">, foram distribuídos na Segunda Instância </w:t>
+      </w:r>
+      <w:r>
+        <w:t>334.528</w:t>
+      </w:r>
+      <w:r>
+        <w:t xml:space="preserve"> processos e 2.4</w:t>
+      </w:r>
+      <w:r>
+        <w:t>40.770</w:t>
+      </w:r>
+      <w:r>
+        <w:t xml:space="preserve"> na Primeira Instância. Por outro lado, em 202</w:t>
+      </w:r>
+      <w:r>
+        <w:t>4</w:t>
+      </w:r>
+      <w:r>
+        <w:t xml:space="preserve">, foram julgados na Segunda Instância </w:t>
+      </w:r>
+      <w:r>
+        <w:t>337.993</w:t>
+      </w:r>
+      <w:r>
+        <w:t xml:space="preserve"> processos e 2.</w:t>
+      </w:r>
+      <w:r>
+        <w:t>450.490</w:t>
+      </w:r>
+      <w:r>
+        <w:t xml:space="preserve"> na Primeira Instância. Restando, assim, no último dia do ano de 202</w:t>
+      </w:r>
+      <w:r>
+        <w:t>4</w:t>
+      </w:r>
+      <w:r>
+        <w:t xml:space="preserve"> o acervo de </w:t>
+      </w:r>
+      <w:r>
+        <w:t xml:space="preserve">206.944 </w:t>
+      </w:r>
+      <w:r>
+        <w:t xml:space="preserve">processos na Segunda Instância e </w:t>
+      </w:r>
+      <w:r>
+        <w:t>5.052.398</w:t>
+      </w:r>
+      <w:r>
+        <w:t xml:space="preserve"> na Primeira Instância.</w:t>
+      </w:r>
+    </w:p>
+    <w:p>
+      <w:r>
+        <w:t>O comparativo dos resultados apontados pode ser feito observando-se as tabelas abaixo:</w:t>
+      </w:r>
+    </w:p>
+    <w:p>
+      <w:r>
+        <w:t>[INSERIR_TABELA_HISTORICOS]</w:t>
+      </w:r>
+      <w:bookmarkStart w:id="10" w:name="_GoBack"/>
+      <w:bookmarkEnd w:id="10"/>
+    </w:p>
+    <w:p/>
     <w:sectPr>
       <w:pgSz w:w="11906" w:h="16838"/>
       <w:pgMar w:top="1417" w:right="1701" w:bottom="1417" w:left="1701" w:header="708" w:footer="708" w:gutter="0"/>
@@ -531,6 +1498,127 @@
     </w:lvl>
   </w:abstractNum>
   <w:abstractNum w:abstractNumId="1" w15:restartNumberingAfterBreak="0">
+    <w:nsid w:val="10571E26"/>
+    <w:multiLevelType w:val="multilevel"/>
+    <w:tmpl w:val="1F3A34EC"/>
+    <w:lvl w:ilvl="0">
+      <w:start w:val="1"/>
+      <w:numFmt w:val="decimal"/>
+      <w:lvlText w:val="%1."/>
+      <w:lvlJc w:val="left"/>
+      <w:pPr>
+        <w:ind w:left="720" w:hanging="360"/>
+      </w:pPr>
+      <w:rPr>
+        <w:rFonts w:hint="default"/>
+      </w:rPr>
+    </w:lvl>
+    <w:lvl w:ilvl="1">
+      <w:start w:val="1"/>
+      <w:numFmt w:val="decimal"/>
+      <w:isLgl/>
+      <w:lvlText w:val="%1.%2."/>
+      <w:lvlJc w:val="left"/>
+      <w:pPr>
+        <w:ind w:left="1080" w:hanging="720"/>
+      </w:pPr>
+      <w:rPr>
+        <w:rFonts w:hint="default"/>
+      </w:rPr>
+    </w:lvl>
+    <w:lvl w:ilvl="2">
+      <w:start w:val="1"/>
+      <w:numFmt w:val="decimal"/>
+      <w:isLgl/>
+      <w:lvlText w:val="%1.%2.%3."/>
+      <w:lvlJc w:val="left"/>
+      <w:pPr>
+        <w:ind w:left="1080" w:hanging="720"/>
+      </w:pPr>
+      <w:rPr>
+        <w:rFonts w:hint="default"/>
+      </w:rPr>
+    </w:lvl>
+    <w:lvl w:ilvl="3">
+      <w:start w:val="1"/>
+      <w:numFmt w:val="decimal"/>
+      <w:isLgl/>
+      <w:lvlText w:val="%1.%2.%3.%4."/>
+      <w:lvlJc w:val="left"/>
+      <w:pPr>
+        <w:ind w:left="1440" w:hanging="1080"/>
+      </w:pPr>
+      <w:rPr>
+        <w:rFonts w:hint="default"/>
+      </w:rPr>
+    </w:lvl>
+    <w:lvl w:ilvl="4">
+      <w:start w:val="1"/>
+      <w:numFmt w:val="decimal"/>
+      <w:isLgl/>
+      <w:lvlText w:val="%1.%2.%3.%4.%5."/>
+      <w:lvlJc w:val="left"/>
+      <w:pPr>
+        <w:ind w:left="1800" w:hanging="1440"/>
+      </w:pPr>
+      <w:rPr>
+        <w:rFonts w:hint="default"/>
+      </w:rPr>
+    </w:lvl>
+    <w:lvl w:ilvl="5">
+      <w:start w:val="1"/>
+      <w:numFmt w:val="decimal"/>
+      <w:isLgl/>
+      <w:lvlText w:val="%1.%2.%3.%4.%5.%6."/>
+      <w:lvlJc w:val="left"/>
+      <w:pPr>
+        <w:ind w:left="1800" w:hanging="1440"/>
+      </w:pPr>
+      <w:rPr>
+        <w:rFonts w:hint="default"/>
+      </w:rPr>
+    </w:lvl>
+    <w:lvl w:ilvl="6">
+      <w:start w:val="1"/>
+      <w:numFmt w:val="decimal"/>
+      <w:isLgl/>
+      <w:lvlText w:val="%1.%2.%3.%4.%5.%6.%7."/>
+      <w:lvlJc w:val="left"/>
+      <w:pPr>
+        <w:ind w:left="2160" w:hanging="1800"/>
+      </w:pPr>
+      <w:rPr>
+        <w:rFonts w:hint="default"/>
+      </w:rPr>
+    </w:lvl>
+    <w:lvl w:ilvl="7">
+      <w:start w:val="1"/>
+      <w:numFmt w:val="decimal"/>
+      <w:isLgl/>
+      <w:lvlText w:val="%1.%2.%3.%4.%5.%6.%7.%8."/>
+      <w:lvlJc w:val="left"/>
+      <w:pPr>
+        <w:ind w:left="2520" w:hanging="2160"/>
+      </w:pPr>
+      <w:rPr>
+        <w:rFonts w:hint="default"/>
+      </w:rPr>
+    </w:lvl>
+    <w:lvl w:ilvl="8">
+      <w:start w:val="1"/>
+      <w:numFmt w:val="decimal"/>
+      <w:isLgl/>
+      <w:lvlText w:val="%1.%2.%3.%4.%5.%6.%7.%8.%9."/>
+      <w:lvlJc w:val="left"/>
+      <w:pPr>
+        <w:ind w:left="2520" w:hanging="2160"/>
+      </w:pPr>
+      <w:rPr>
+        <w:rFonts w:hint="default"/>
+      </w:rPr>
+    </w:lvl>
+  </w:abstractNum>
+  <w:abstractNum w:abstractNumId="2" w15:restartNumberingAfterBreak="0">
     <w:nsid w:val="1BBE0A82"/>
     <w:multiLevelType w:val="hybridMultilevel"/>
     <w:tmpl w:val="AAFC0982"/>
@@ -621,7 +1709,7 @@
       </w:pPr>
     </w:lvl>
   </w:abstractNum>
-  <w:abstractNum w:abstractNumId="2" w15:restartNumberingAfterBreak="0">
+  <w:abstractNum w:abstractNumId="3" w15:restartNumberingAfterBreak="0">
     <w:nsid w:val="33311B83"/>
     <w:multiLevelType w:val="hybridMultilevel"/>
     <w:tmpl w:val="8494AF96"/>
@@ -710,7 +1798,7 @@
       </w:pPr>
     </w:lvl>
   </w:abstractNum>
-  <w:abstractNum w:abstractNumId="3" w15:restartNumberingAfterBreak="0">
+  <w:abstractNum w:abstractNumId="4" w15:restartNumberingAfterBreak="0">
     <w:nsid w:val="55600803"/>
     <w:multiLevelType w:val="hybridMultilevel"/>
     <w:tmpl w:val="065A236A"/>
@@ -801,16 +1889,19 @@
     </w:lvl>
   </w:abstractNum>
   <w:num w:numId="1">
-    <w:abstractNumId w:val="1"/>
+    <w:abstractNumId w:val="2"/>
   </w:num>
   <w:num w:numId="2">
-    <w:abstractNumId w:val="3"/>
+    <w:abstractNumId w:val="4"/>
   </w:num>
   <w:num w:numId="3">
     <w:abstractNumId w:val="0"/>
   </w:num>
   <w:num w:numId="4">
-    <w:abstractNumId w:val="2"/>
+    <w:abstractNumId w:val="3"/>
+  </w:num>
+  <w:num w:numId="5">
+    <w:abstractNumId w:val="1"/>
   </w:num>
 </w:numbering>
 </file>
@@ -863,7 +1954,7 @@
     <w:lsdException w:name="toc 9" w:semiHidden="1" w:uiPriority="39" w:unhideWhenUsed="1"/>
     <w:lsdException w:name="Normal Indent" w:semiHidden="1" w:unhideWhenUsed="1"/>
     <w:lsdException w:name="footnote text" w:semiHidden="1" w:unhideWhenUsed="1"/>
-    <w:lsdException w:name="annotation text" w:semiHidden="1" w:unhideWhenUsed="1"/>
+    <w:lsdException w:name="annotation text" w:semiHidden="1" w:unhideWhenUsed="1" w:qFormat="1"/>
     <w:lsdException w:name="header" w:semiHidden="1" w:unhideWhenUsed="1"/>
     <w:lsdException w:name="footer" w:semiHidden="1" w:unhideWhenUsed="1"/>
     <w:lsdException w:name="index heading" w:semiHidden="1" w:unhideWhenUsed="1"/>
@@ -872,7 +1963,7 @@
     <w:lsdException w:name="envelope address" w:semiHidden="1" w:unhideWhenUsed="1"/>
     <w:lsdException w:name="envelope return" w:semiHidden="1" w:unhideWhenUsed="1"/>
     <w:lsdException w:name="footnote reference" w:semiHidden="1" w:unhideWhenUsed="1"/>
-    <w:lsdException w:name="annotation reference" w:semiHidden="1" w:unhideWhenUsed="1"/>
+    <w:lsdException w:name="annotation reference" w:semiHidden="1" w:unhideWhenUsed="1" w:qFormat="1"/>
     <w:lsdException w:name="line number" w:semiHidden="1" w:unhideWhenUsed="1"/>
     <w:lsdException w:name="page number" w:semiHidden="1" w:unhideWhenUsed="1"/>
     <w:lsdException w:name="endnote reference" w:semiHidden="1" w:unhideWhenUsed="1"/>
@@ -1221,6 +2312,31 @@
       <w:sz w:val="24"/>
     </w:rPr>
   </w:style>
+  <w:style w:type="paragraph" w:styleId="Ttulo3">
+    <w:name w:val="heading 3"/>
+    <w:basedOn w:val="Normal"/>
+    <w:next w:val="Normal"/>
+    <w:link w:val="Ttulo3Char"/>
+    <w:uiPriority w:val="9"/>
+    <w:unhideWhenUsed/>
+    <w:qFormat/>
+    <w:rsid w:val="00967653"/>
+    <w:pPr>
+      <w:keepNext/>
+      <w:keepLines/>
+      <w:spacing w:before="200" w:after="160" w:line="276" w:lineRule="auto"/>
+      <w:jc w:val="left"/>
+      <w:outlineLvl w:val="2"/>
+    </w:pPr>
+    <w:rPr>
+      <w:rFonts w:asciiTheme="majorHAnsi" w:eastAsiaTheme="majorEastAsia" w:hAnsiTheme="majorHAnsi" w:cstheme="majorBidi"/>
+      <w:b/>
+      <w:bCs/>
+      <w:color w:val="A21612"/>
+      <w:sz w:val="31"/>
+      <w:lang w:val="en-US"/>
+    </w:rPr>
+  </w:style>
   <w:style w:type="character" w:default="1" w:styleId="Fontepargpadro">
     <w:name w:val="Default Paragraph Font"/>
     <w:uiPriority w:val="1"/>
@@ -1264,6 +2380,113 @@
     <w:rsid w:val="00FA750B"/>
     <w:rPr>
       <w:sz w:val="24"/>
+    </w:rPr>
+  </w:style>
+  <w:style w:type="character" w:styleId="Refdecomentrio">
+    <w:name w:val="annotation reference"/>
+    <w:basedOn w:val="Fontepargpadro"/>
+    <w:uiPriority w:val="99"/>
+    <w:semiHidden/>
+    <w:unhideWhenUsed/>
+    <w:qFormat/>
+    <w:rsid w:val="00894764"/>
+    <w:rPr>
+      <w:sz w:val="16"/>
+      <w:szCs w:val="16"/>
+    </w:rPr>
+  </w:style>
+  <w:style w:type="character" w:customStyle="1" w:styleId="TextodecomentrioChar">
+    <w:name w:val="Texto de comentário Char"/>
+    <w:basedOn w:val="Fontepargpadro"/>
+    <w:link w:val="Textodecomentrio"/>
+    <w:uiPriority w:val="99"/>
+    <w:qFormat/>
+    <w:rsid w:val="00894764"/>
+    <w:rPr>
+      <w:szCs w:val="20"/>
+    </w:rPr>
+  </w:style>
+  <w:style w:type="paragraph" w:styleId="Textodecomentrio">
+    <w:name w:val="annotation text"/>
+    <w:basedOn w:val="Normal"/>
+    <w:link w:val="TextodecomentrioChar"/>
+    <w:uiPriority w:val="99"/>
+    <w:unhideWhenUsed/>
+    <w:qFormat/>
+    <w:rsid w:val="00894764"/>
+    <w:pPr>
+      <w:spacing w:line="240" w:lineRule="auto"/>
+    </w:pPr>
+    <w:rPr>
+      <w:sz w:val="22"/>
+      <w:szCs w:val="20"/>
+    </w:rPr>
+  </w:style>
+  <w:style w:type="character" w:customStyle="1" w:styleId="TextodecomentrioChar1">
+    <w:name w:val="Texto de comentário Char1"/>
+    <w:basedOn w:val="Fontepargpadro"/>
+    <w:uiPriority w:val="99"/>
+    <w:semiHidden/>
+    <w:rsid w:val="00894764"/>
+    <w:rPr>
+      <w:sz w:val="20"/>
+      <w:szCs w:val="20"/>
+    </w:rPr>
+  </w:style>
+  <w:style w:type="paragraph" w:styleId="Textodebalo">
+    <w:name w:val="Balloon Text"/>
+    <w:basedOn w:val="Normal"/>
+    <w:link w:val="TextodebaloChar"/>
+    <w:uiPriority w:val="99"/>
+    <w:semiHidden/>
+    <w:unhideWhenUsed/>
+    <w:rsid w:val="00894764"/>
+    <w:pPr>
+      <w:spacing w:before="0" w:after="0" w:line="240" w:lineRule="auto"/>
+    </w:pPr>
+    <w:rPr>
+      <w:rFonts w:ascii="Segoe UI" w:hAnsi="Segoe UI" w:cs="Segoe UI"/>
+      <w:sz w:val="18"/>
+      <w:szCs w:val="18"/>
+    </w:rPr>
+  </w:style>
+  <w:style w:type="character" w:customStyle="1" w:styleId="TextodebaloChar">
+    <w:name w:val="Texto de balão Char"/>
+    <w:basedOn w:val="Fontepargpadro"/>
+    <w:link w:val="Textodebalo"/>
+    <w:uiPriority w:val="99"/>
+    <w:semiHidden/>
+    <w:rsid w:val="00894764"/>
+    <w:rPr>
+      <w:rFonts w:ascii="Segoe UI" w:hAnsi="Segoe UI" w:cs="Segoe UI"/>
+      <w:sz w:val="18"/>
+      <w:szCs w:val="18"/>
+    </w:rPr>
+  </w:style>
+  <w:style w:type="character" w:styleId="Hyperlink">
+    <w:name w:val="Hyperlink"/>
+    <w:basedOn w:val="Fontepargpadro"/>
+    <w:uiPriority w:val="99"/>
+    <w:unhideWhenUsed/>
+    <w:rsid w:val="00F24A0E"/>
+    <w:rPr>
+      <w:color w:val="0563C1" w:themeColor="hyperlink"/>
+      <w:u w:val="single"/>
+    </w:rPr>
+  </w:style>
+  <w:style w:type="character" w:customStyle="1" w:styleId="Ttulo3Char">
+    <w:name w:val="Título 3 Char"/>
+    <w:basedOn w:val="Fontepargpadro"/>
+    <w:link w:val="Ttulo3"/>
+    <w:uiPriority w:val="9"/>
+    <w:rsid w:val="00967653"/>
+    <w:rPr>
+      <w:rFonts w:asciiTheme="majorHAnsi" w:eastAsiaTheme="majorEastAsia" w:hAnsiTheme="majorHAnsi" w:cstheme="majorBidi"/>
+      <w:b/>
+      <w:bCs/>
+      <w:color w:val="A21612"/>
+      <w:sz w:val="31"/>
+      <w:lang w:val="en-US"/>
     </w:rPr>
   </w:style>
 </w:styles>

</xml_diff>

<commit_message>
feat: Adicionando novas tabelas e figuras no documento. Ultima tabela imputada: Tabela 11
</commit_message>
<xml_diff>
--- a/Conteudo_Fonte.docx
+++ b/Conteudo_Fonte.docx
@@ -121,61 +121,8 @@
       <w:r>
         <w:t>INFORMAÇÕES SOBRE O ESTADO DE MINAS GERAIS</w:t>
       </w:r>
+      <w:bookmarkStart w:id="2" w:name="_Hlk52817783"/>
       <w:bookmarkEnd w:id="1"/>
-    </w:p>
-    <w:p>
-      <w:pPr>
-        <w:rPr>
-          <w:sz w:val="16"/>
-          <w:szCs w:val="16"/>
-        </w:rPr>
-      </w:pPr>
-      <w:bookmarkStart w:id="2" w:name="_Hlk52817783"/>
-    </w:p>
-    <w:p>
-      <w:pPr>
-        <w:spacing w:after="0" w:line="240" w:lineRule="auto"/>
-        <w:rPr>
-          <w:sz w:val="16"/>
-          <w:szCs w:val="16"/>
-        </w:rPr>
-      </w:pPr>
-    </w:p>
-    <w:p>
-      <w:pPr>
-        <w:spacing w:after="0" w:line="240" w:lineRule="auto"/>
-        <w:rPr>
-          <w:sz w:val="16"/>
-          <w:szCs w:val="16"/>
-        </w:rPr>
-      </w:pPr>
-    </w:p>
-    <w:p>
-      <w:pPr>
-        <w:spacing w:after="0" w:line="240" w:lineRule="auto"/>
-        <w:rPr>
-          <w:sz w:val="16"/>
-          <w:szCs w:val="16"/>
-        </w:rPr>
-      </w:pPr>
-    </w:p>
-    <w:p>
-      <w:pPr>
-        <w:spacing w:after="0" w:line="240" w:lineRule="auto"/>
-        <w:rPr>
-          <w:sz w:val="16"/>
-          <w:szCs w:val="16"/>
-        </w:rPr>
-      </w:pPr>
-    </w:p>
-    <w:p>
-      <w:pPr>
-        <w:spacing w:after="0" w:line="240" w:lineRule="auto"/>
-        <w:rPr>
-          <w:sz w:val="16"/>
-          <w:szCs w:val="16"/>
-        </w:rPr>
-      </w:pPr>
     </w:p>
     <w:p>
       <w:pPr>
@@ -414,23 +361,28 @@
           <w:color w:val="000000" w:themeColor="text1"/>
           <w:szCs w:val="24"/>
         </w:rPr>
+        <w:t>A seguir estão relacionadas as principais áreas da secretaria do TJMG, elencadas em ordem alfabética:</w:t>
+      </w:r>
+    </w:p>
+    <w:p>
+      <w:r>
+        <w:t>[INSERIR_</w:t>
+      </w:r>
+      <w:r>
+        <w:t>TABELA_AREAS</w:t>
+      </w:r>
+      <w:r>
+        <w:t>]</w:t>
+      </w:r>
+    </w:p>
+    <w:p>
+      <w:r>
+        <w:t>[INSERIR_QUEBRA_PAGINA]</w:t>
+      </w:r>
+    </w:p>
+    <w:p>
+      <w:r>
         <w:lastRenderedPageBreak/>
-        <w:t>A seguir estão relacionadas as principais áreas da secretaria do TJMG, elencadas em ordem alfabética:</w:t>
-      </w:r>
-    </w:p>
-    <w:p>
-      <w:r>
-        <w:t>[INSERIR_</w:t>
-      </w:r>
-      <w:r>
-        <w:t>TABELA_AREAS</w:t>
-      </w:r>
-      <w:r>
-        <w:t>]</w:t>
-      </w:r>
-    </w:p>
-    <w:p>
-      <w:r>
         <w:t>3.2 Estrutura e Força de Trabalho do TJMG</w:t>
       </w:r>
     </w:p>
@@ -715,48 +667,51 @@
     </w:p>
     <w:p>
       <w:r>
+        <w:t xml:space="preserve">No que se refere aos vários colaboradores da </w:t>
+      </w:r>
+      <w:r>
+        <w:t xml:space="preserve">justiça, </w:t>
+      </w:r>
+      <w:r>
+        <w:t xml:space="preserve">podemos destacar a atividade de juízes leigos, conciliadores, mediadores, terceirizados e estagiários, totalizando </w:t>
+      </w:r>
+      <w:r>
+        <w:rPr>
+          <w:color w:val="000000" w:themeColor="text1"/>
+        </w:rPr>
+        <w:t xml:space="preserve">18.247 </w:t>
+      </w:r>
+      <w:r>
+        <w:t>pessoas.</w:t>
+      </w:r>
+    </w:p>
+    <w:p>
+      <w:r>
+        <w:t xml:space="preserve">Em 2019, o Governador </w:t>
+      </w:r>
+      <w:r>
+        <w:t>de Minas Gerais</w:t>
+      </w:r>
+      <w:r>
+        <w:t xml:space="preserve">, Romeu </w:t>
+      </w:r>
+      <w:proofErr w:type="spellStart"/>
+      <w:r>
+        <w:t>Zema</w:t>
+      </w:r>
+      <w:proofErr w:type="spellEnd"/>
+      <w:r>
+        <w:t xml:space="preserve"> Neto, sancionou a Lei n° 23.478</w:t>
+      </w:r>
+      <w:r>
+        <w:t xml:space="preserve"> </w:t>
+      </w:r>
+      <w:r>
+        <w:t xml:space="preserve">que unifica o quadro de servidores do Tribunal de Justiça de Minas Gerais (TJMG), </w:t>
+      </w:r>
+      <w:r>
         <w:lastRenderedPageBreak/>
-        <w:t xml:space="preserve">No que se refere aos vários colaboradores da </w:t>
-      </w:r>
-      <w:r>
-        <w:t xml:space="preserve">justiça, </w:t>
-      </w:r>
-      <w:r>
-        <w:t xml:space="preserve">podemos destacar a atividade de juízes leigos, conciliadores, mediadores, terceirizados e estagiários, totalizando </w:t>
-      </w:r>
-      <w:r>
-        <w:rPr>
-          <w:color w:val="000000" w:themeColor="text1"/>
-        </w:rPr>
-        <w:t xml:space="preserve">18.247 </w:t>
-      </w:r>
-      <w:r>
-        <w:t>pessoas.</w:t>
-      </w:r>
-    </w:p>
-    <w:p>
-      <w:r>
-        <w:t xml:space="preserve">Em 2019, o Governador </w:t>
-      </w:r>
-      <w:r>
-        <w:t>de Minas Gerais</w:t>
-      </w:r>
-      <w:r>
-        <w:t xml:space="preserve">, Romeu </w:t>
-      </w:r>
-      <w:proofErr w:type="spellStart"/>
-      <w:r>
-        <w:t>Zema</w:t>
-      </w:r>
-      <w:proofErr w:type="spellEnd"/>
-      <w:r>
-        <w:t xml:space="preserve"> Neto, sancionou a Lei n° 23.478</w:t>
-      </w:r>
-      <w:r>
-        <w:t xml:space="preserve"> </w:t>
-      </w:r>
-      <w:r>
-        <w:t xml:space="preserve">que unifica o quadro de servidores do Tribunal de Justiça de Minas Gerais (TJMG), criando isonomia para remoção, permuta, processos seletivos, remuneração e promoção vertical entre os servidores de </w:t>
+        <w:t xml:space="preserve">criando isonomia para remoção, permuta, processos seletivos, remuneração e promoção vertical entre os servidores de </w:t>
       </w:r>
       <w:r>
         <w:t>Primeira</w:t>
@@ -841,6 +796,10 @@
       <w:pPr>
         <w:spacing w:before="0" w:after="0" w:line="240" w:lineRule="auto"/>
         <w:jc w:val="left"/>
+        <w:rPr>
+          <w:sz w:val="16"/>
+          <w:szCs w:val="16"/>
+        </w:rPr>
       </w:pPr>
       <w:r>
         <w:rPr>
@@ -925,27 +884,318 @@
         <w:t xml:space="preserve"> </w:t>
       </w:r>
       <w:r>
-        <w:rPr>
-          <w:sz w:val="16"/>
-          <w:szCs w:val="16"/>
-        </w:rPr>
-        <w:t>(*)Atualmente, existem 8 fóruns digitais, dos quais 5 estão instalados e operando, 1 está em fase de conclusão, aguardando a definição da data de inauguração e 2 estão funcionando em prédios cedidos por meio de convênios entre o tribunal e as prefeituras dos respectivos municípios.</w:t>
+        <w:t xml:space="preserve">      </w:t>
+      </w:r>
+      <w:proofErr w:type="gramStart"/>
+      <w:r>
+        <w:t xml:space="preserve">   </w:t>
+      </w:r>
+      <w:r>
+        <w:rPr>
+          <w:sz w:val="16"/>
+          <w:szCs w:val="16"/>
+        </w:rPr>
+        <w:t>(</w:t>
+      </w:r>
+      <w:proofErr w:type="gramEnd"/>
+      <w:r>
+        <w:rPr>
+          <w:sz w:val="16"/>
+          <w:szCs w:val="16"/>
+        </w:rPr>
+        <w:t>*)Atualmente, existem 8 fóruns digitais, dos quais 5 estão instalados e operando, 1 está em fase de conclusão, aguardando a definição da data de inauguração e 2 estão funcionando em prédios cedidos por meio de convênios entre o tribunal e as prefeituras dos respectivos municípios.</w:t>
       </w:r>
     </w:p>
     <w:p>
       <w:pPr>
         <w:jc w:val="left"/>
         <w:rPr>
-          <w:sz w:val="16"/>
-          <w:szCs w:val="16"/>
-          <w:u w:val="single"/>
-        </w:rPr>
-      </w:pPr>
+          <w:color w:val="FF0000"/>
+          <w:sz w:val="16"/>
+          <w:szCs w:val="16"/>
+        </w:rPr>
+      </w:pPr>
+      <w:r>
+        <w:rPr>
+          <w:sz w:val="16"/>
+          <w:szCs w:val="16"/>
+        </w:rPr>
+        <w:fldChar w:fldCharType="begin"/>
+      </w:r>
+      <w:r>
+        <w:rPr>
+          <w:sz w:val="16"/>
+          <w:szCs w:val="16"/>
+        </w:rPr>
+        <w:instrText xml:space="preserve"> TC  "</w:instrText>
+      </w:r>
+      <w:bookmarkStart w:id="7" w:name="_Toc189119789"/>
+      <w:r>
+        <w:rPr>
+          <w:sz w:val="16"/>
+          <w:szCs w:val="16"/>
+        </w:rPr>
+        <w:instrText xml:space="preserve">Figura </w:instrText>
+      </w:r>
+      <w:r>
+        <w:rPr>
+          <w:sz w:val="16"/>
+          <w:szCs w:val="16"/>
+        </w:rPr>
+        <w:instrText>04</w:instrText>
+      </w:r>
+      <w:r>
+        <w:rPr>
+          <w:sz w:val="16"/>
+          <w:szCs w:val="16"/>
+        </w:rPr>
+        <w:instrText xml:space="preserve"> -</w:instrText>
+      </w:r>
+      <w:r>
+        <w:rPr>
+          <w:sz w:val="16"/>
+          <w:szCs w:val="16"/>
+        </w:rPr>
+        <w:instrText xml:space="preserve"> Força de Trabalho</w:instrText>
+      </w:r>
+      <w:bookmarkEnd w:id="7"/>
+      <w:r>
+        <w:rPr>
+          <w:sz w:val="16"/>
+          <w:szCs w:val="16"/>
+        </w:rPr>
+        <w:instrText xml:space="preserve"> " \f f\l 1 </w:instrText>
+      </w:r>
+      <w:r>
+        <w:rPr>
+          <w:sz w:val="16"/>
+          <w:szCs w:val="16"/>
+        </w:rPr>
+        <w:fldChar w:fldCharType="end"/>
+      </w:r>
+      <w:r>
+        <w:rPr>
+          <w:sz w:val="16"/>
+          <w:szCs w:val="16"/>
+        </w:rPr>
+        <w:t xml:space="preserve">Figura </w:t>
+      </w:r>
+      <w:r>
+        <w:rPr>
+          <w:sz w:val="16"/>
+          <w:szCs w:val="16"/>
+        </w:rPr>
+        <w:t>04</w:t>
+      </w:r>
+      <w:r>
+        <w:rPr>
+          <w:sz w:val="16"/>
+          <w:szCs w:val="16"/>
+        </w:rPr>
+        <w:t xml:space="preserve"> -</w:t>
+      </w:r>
+      <w:r>
+        <w:rPr>
+          <w:sz w:val="16"/>
+          <w:szCs w:val="16"/>
+        </w:rPr>
+        <w:t xml:space="preserve"> Força de Trabalho. </w:t>
+      </w:r>
+      <w:r>
+        <w:rPr>
+          <w:sz w:val="16"/>
+          <w:szCs w:val="16"/>
+        </w:rPr>
+        <w:t>Fonte</w:t>
+      </w:r>
+      <w:r>
+        <w:rPr>
+          <w:sz w:val="16"/>
+          <w:szCs w:val="16"/>
+        </w:rPr>
+        <w:t>:</w:t>
+      </w:r>
+      <w:r>
+        <w:rPr>
+          <w:sz w:val="16"/>
+          <w:szCs w:val="16"/>
+        </w:rPr>
+        <w:t xml:space="preserve"> Centro de Informações para a Gestão Institucional – CEINFO</w:t>
+      </w:r>
+      <w:r>
+        <w:rPr>
+          <w:sz w:val="16"/>
+          <w:szCs w:val="16"/>
+        </w:rPr>
+        <w:t>.</w:t>
+      </w:r>
     </w:p>
     <w:p>
       <w:pPr>
         <w:jc w:val="left"/>
         <w:rPr>
+          <w:sz w:val="16"/>
+          <w:szCs w:val="16"/>
+        </w:rPr>
+      </w:pPr>
+      <w:r>
+        <w:rPr>
+          <w:sz w:val="16"/>
+          <w:szCs w:val="16"/>
+        </w:rPr>
+        <w:fldChar w:fldCharType="begin"/>
+      </w:r>
+      <w:r>
+        <w:rPr>
+          <w:sz w:val="16"/>
+          <w:szCs w:val="16"/>
+        </w:rPr>
+        <w:instrText xml:space="preserve"> TC  "</w:instrText>
+      </w:r>
+      <w:bookmarkStart w:id="8" w:name="_Toc189119790"/>
+      <w:r>
+        <w:rPr>
+          <w:sz w:val="16"/>
+          <w:szCs w:val="16"/>
+        </w:rPr>
+        <w:instrText xml:space="preserve">Figura </w:instrText>
+      </w:r>
+      <w:r>
+        <w:rPr>
+          <w:sz w:val="16"/>
+          <w:szCs w:val="16"/>
+        </w:rPr>
+        <w:instrText>05</w:instrText>
+      </w:r>
+      <w:r>
+        <w:rPr>
+          <w:sz w:val="16"/>
+          <w:szCs w:val="16"/>
+        </w:rPr>
+        <w:instrText xml:space="preserve"> </w:instrText>
+      </w:r>
+      <w:r>
+        <w:rPr>
+          <w:sz w:val="16"/>
+          <w:szCs w:val="16"/>
+        </w:rPr>
+        <w:instrText>-</w:instrText>
+      </w:r>
+      <w:r>
+        <w:rPr>
+          <w:sz w:val="16"/>
+          <w:szCs w:val="16"/>
+        </w:rPr>
+        <w:instrText xml:space="preserve"> Colaboradores da Justiça</w:instrText>
+      </w:r>
+      <w:bookmarkEnd w:id="8"/>
+      <w:r>
+        <w:rPr>
+          <w:sz w:val="16"/>
+          <w:szCs w:val="16"/>
+        </w:rPr>
+        <w:instrText xml:space="preserve">" \f f\l 1 </w:instrText>
+      </w:r>
+      <w:r>
+        <w:rPr>
+          <w:sz w:val="16"/>
+          <w:szCs w:val="16"/>
+        </w:rPr>
+        <w:fldChar w:fldCharType="end"/>
+      </w:r>
+      <w:r>
+        <w:rPr>
+          <w:sz w:val="16"/>
+          <w:szCs w:val="16"/>
+        </w:rPr>
+        <w:t xml:space="preserve">Figura </w:t>
+      </w:r>
+      <w:r>
+        <w:rPr>
+          <w:sz w:val="16"/>
+          <w:szCs w:val="16"/>
+        </w:rPr>
+        <w:t>05</w:t>
+      </w:r>
+      <w:r>
+        <w:rPr>
+          <w:sz w:val="16"/>
+          <w:szCs w:val="16"/>
+        </w:rPr>
+        <w:t xml:space="preserve"> </w:t>
+      </w:r>
+      <w:r>
+        <w:rPr>
+          <w:sz w:val="16"/>
+          <w:szCs w:val="16"/>
+        </w:rPr>
+        <w:t>-</w:t>
+      </w:r>
+      <w:r>
+        <w:rPr>
+          <w:sz w:val="16"/>
+          <w:szCs w:val="16"/>
+        </w:rPr>
+        <w:t xml:space="preserve"> Colaboradores da Justiça.</w:t>
+      </w:r>
+      <w:r>
+        <w:rPr>
+          <w:sz w:val="16"/>
+          <w:szCs w:val="16"/>
+        </w:rPr>
+        <w:t xml:space="preserve"> </w:t>
+      </w:r>
+      <w:r>
+        <w:rPr>
+          <w:sz w:val="16"/>
+          <w:szCs w:val="16"/>
+        </w:rPr>
+        <w:t>Fonte</w:t>
+      </w:r>
+      <w:r>
+        <w:rPr>
+          <w:sz w:val="16"/>
+          <w:szCs w:val="16"/>
+        </w:rPr>
+        <w:t>:</w:t>
+      </w:r>
+      <w:r>
+        <w:rPr>
+          <w:sz w:val="16"/>
+          <w:szCs w:val="16"/>
+        </w:rPr>
+        <w:t xml:space="preserve"> Centro de Informações para a Gestão Institucional – CEINFO</w:t>
+      </w:r>
+      <w:r>
+        <w:rPr>
+          <w:sz w:val="16"/>
+          <w:szCs w:val="16"/>
+        </w:rPr>
+        <w:t>.</w:t>
+      </w:r>
+    </w:p>
+    <w:p>
+      <w:r>
+        <w:t>[INSERIR_QUEBRA_PAGINA]</w:t>
+      </w:r>
+    </w:p>
+    <w:p>
+      <w:pPr>
+        <w:rPr>
+          <w:rFonts w:cstheme="minorHAnsi"/>
+        </w:rPr>
+      </w:pPr>
+      <w:r>
+        <w:rPr>
+          <w:rFonts w:cstheme="minorHAnsi"/>
+        </w:rPr>
+        <w:t>3.2.1 Força de Trabalho e Colaboradores na Área de TIC</w:t>
+      </w:r>
+    </w:p>
+    <w:p>
+      <w:pPr>
+        <w:jc w:val="left"/>
+        <w:rPr>
           <w:color w:val="FF0000"/>
           <w:sz w:val="16"/>
           <w:szCs w:val="16"/>
@@ -965,42 +1215,21 @@
         </w:rPr>
         <w:instrText xml:space="preserve"> TC  "</w:instrText>
       </w:r>
-      <w:bookmarkStart w:id="7" w:name="_Toc189119789"/>
-      <w:r>
-        <w:rPr>
-          <w:sz w:val="16"/>
-          <w:szCs w:val="16"/>
-        </w:rPr>
-        <w:instrText xml:space="preserve">Figura </w:instrText>
-      </w:r>
-      <w:r>
-        <w:rPr>
-          <w:sz w:val="16"/>
-          <w:szCs w:val="16"/>
-        </w:rPr>
-        <w:instrText>04</w:instrText>
-      </w:r>
-      <w:r>
-        <w:rPr>
-          <w:sz w:val="16"/>
-          <w:szCs w:val="16"/>
-        </w:rPr>
-        <w:instrText xml:space="preserve"> -</w:instrText>
-      </w:r>
-      <w:r>
-        <w:rPr>
-          <w:sz w:val="16"/>
-          <w:szCs w:val="16"/>
-        </w:rPr>
-        <w:instrText xml:space="preserve"> Força de Trabalho</w:instrText>
-      </w:r>
-      <w:bookmarkEnd w:id="7"/>
-      <w:r>
-        <w:rPr>
-          <w:sz w:val="16"/>
-          <w:szCs w:val="16"/>
-        </w:rPr>
-        <w:instrText xml:space="preserve"> " \f f\l 1 </w:instrText>
+      <w:bookmarkStart w:id="9" w:name="_Toc189119791"/>
+      <w:r>
+        <w:rPr>
+          <w:sz w:val="16"/>
+          <w:szCs w:val="16"/>
+        </w:rPr>
+        <w:instrText>Figura 06 – Força de Trabalho e Colaboradores na área de TI</w:instrText>
+      </w:r>
+      <w:bookmarkEnd w:id="9"/>
+      <w:r>
+        <w:rPr>
+          <w:sz w:val="16"/>
+          <w:szCs w:val="16"/>
+        </w:rPr>
+        <w:instrText xml:space="preserve">" \f f\l 1 </w:instrText>
       </w:r>
       <w:r>
         <w:rPr>
@@ -1014,6 +1243,557 @@
           <w:sz w:val="16"/>
           <w:szCs w:val="16"/>
         </w:rPr>
+        <w:t>Figura 06</w:t>
+      </w:r>
+      <w:r>
+        <w:rPr>
+          <w:sz w:val="16"/>
+          <w:szCs w:val="16"/>
+        </w:rPr>
+        <w:t xml:space="preserve"> – Força de Trabalho e Colaboradores na área de TI. </w:t>
+      </w:r>
+      <w:r>
+        <w:rPr>
+          <w:sz w:val="16"/>
+          <w:szCs w:val="16"/>
+        </w:rPr>
+        <w:t>Fonte</w:t>
+      </w:r>
+      <w:r>
+        <w:rPr>
+          <w:sz w:val="16"/>
+          <w:szCs w:val="16"/>
+        </w:rPr>
+        <w:t>:</w:t>
+      </w:r>
+      <w:r>
+        <w:rPr>
+          <w:sz w:val="16"/>
+          <w:szCs w:val="16"/>
+        </w:rPr>
+        <w:t xml:space="preserve"> Centro de Informações para a Gestão Institucional – CEINFO</w:t>
+      </w:r>
+      <w:r>
+        <w:rPr>
+          <w:sz w:val="16"/>
+          <w:szCs w:val="16"/>
+        </w:rPr>
+        <w:t>.</w:t>
+      </w:r>
+    </w:p>
+    <w:p>
+      <w:r>
+        <w:t>3.3 Movimentação Processual do Estado (TJMG)</w:t>
+      </w:r>
+    </w:p>
+    <w:p>
+      <w:r>
+        <w:t>Com relação aos dados estatísticos</w:t>
+      </w:r>
+      <w:r>
+        <w:t xml:space="preserve"> da prestação jurisdicional</w:t>
+      </w:r>
+      <w:r>
+        <w:t>, em 202</w:t>
+      </w:r>
+      <w:r>
+        <w:t>4</w:t>
+      </w:r>
+      <w:r>
+        <w:t xml:space="preserve">, foram distribuídos na Segunda Instância </w:t>
+      </w:r>
+      <w:r>
+        <w:t>334.528</w:t>
+      </w:r>
+      <w:r>
+        <w:t xml:space="preserve"> processos e 2.4</w:t>
+      </w:r>
+      <w:r>
+        <w:t>40.770</w:t>
+      </w:r>
+      <w:r>
+        <w:t xml:space="preserve"> na Primeira Instância. Por outro lado, em 202</w:t>
+      </w:r>
+      <w:r>
+        <w:t>4</w:t>
+      </w:r>
+      <w:r>
+        <w:t xml:space="preserve">, foram julgados na Segunda Instância </w:t>
+      </w:r>
+      <w:r>
+        <w:t>337.993</w:t>
+      </w:r>
+      <w:r>
+        <w:t xml:space="preserve"> processos e 2.</w:t>
+      </w:r>
+      <w:r>
+        <w:t>450.490</w:t>
+      </w:r>
+      <w:r>
+        <w:t xml:space="preserve"> na Primeira Instância. Restando, assim, no último dia do ano de 202</w:t>
+      </w:r>
+      <w:r>
+        <w:t>4</w:t>
+      </w:r>
+      <w:r>
+        <w:t xml:space="preserve"> o acervo de </w:t>
+      </w:r>
+      <w:r>
+        <w:t xml:space="preserve">206.944 </w:t>
+      </w:r>
+      <w:r>
+        <w:t xml:space="preserve">processos na Segunda Instância e </w:t>
+      </w:r>
+      <w:r>
+        <w:t>5.052.398</w:t>
+      </w:r>
+      <w:r>
+        <w:t xml:space="preserve"> na Primeira Instância.</w:t>
+      </w:r>
+    </w:p>
+    <w:p>
+      <w:r>
+        <w:t>O comparativo dos resultados apontados pode ser feito observando-se as tabelas abaixo:</w:t>
+      </w:r>
+    </w:p>
+    <w:p>
+      <w:r>
+        <w:t>[INSERIR_TABELA_</w:t>
+      </w:r>
+      <w:r>
+        <w:t>PROCESSOS</w:t>
+      </w:r>
+      <w:r>
+        <w:t>]</w:t>
+      </w:r>
+    </w:p>
+    <w:p>
+      <w:r>
+        <w:t>[INSERIR_QUEBRA_PAGINA]</w:t>
+      </w:r>
+    </w:p>
+    <w:p>
+      <w:pPr>
+        <w:spacing w:before="0" w:after="160" w:line="259" w:lineRule="auto"/>
+        <w:jc w:val="left"/>
+      </w:pPr>
+      <w:r>
+        <w:br w:type="page"/>
+      </w:r>
+    </w:p>
+    <w:p>
+      <w:r>
+        <w:lastRenderedPageBreak/>
+        <w:t>[INSERIR_TABELA_JULGAMENTOS]</w:t>
+      </w:r>
+    </w:p>
+    <w:p>
+      <w:r>
+        <w:t>[INSERIR_TABELA_ACERVO]</w:t>
+      </w:r>
+    </w:p>
+    <w:p/>
+    <w:p>
+      <w:r>
+        <w:t>Quanto à variação percentual de processos distribuídos entre 2020 e 202</w:t>
+      </w:r>
+      <w:r>
+        <w:t>4</w:t>
+      </w:r>
+      <w:r>
+        <w:t xml:space="preserve">, na Primeira Instância, é possível verificar o aumento </w:t>
+      </w:r>
+      <w:r>
+        <w:rPr>
+          <w:color w:val="000000" w:themeColor="text1"/>
+        </w:rPr>
+        <w:t>de 36,96</w:t>
+      </w:r>
+      <w:r>
+        <w:t xml:space="preserve">%, e na </w:t>
+      </w:r>
+      <w:r>
+        <w:rPr>
+          <w:rFonts w:cstheme="minorHAnsi"/>
+          <w:szCs w:val="24"/>
+        </w:rPr>
+        <w:t>Segunda Instância</w:t>
+      </w:r>
+      <w:r>
+        <w:t xml:space="preserve"> o acréscimo de </w:t>
+      </w:r>
+      <w:r>
+        <w:rPr>
+          <w:color w:val="000000" w:themeColor="text1"/>
+        </w:rPr>
+        <w:t xml:space="preserve">67,72%. </w:t>
+      </w:r>
+    </w:p>
+    <w:p>
+      <w:r>
+        <w:t xml:space="preserve">Em contrapartida, a variação </w:t>
+      </w:r>
+      <w:r>
+        <w:rPr>
+          <w:color w:val="000000" w:themeColor="text1"/>
+        </w:rPr>
+        <w:t xml:space="preserve">no número de processos julgados no mesmo período na Primeira Instância obteve um aumento de </w:t>
+      </w:r>
+      <w:r>
+        <w:rPr>
+          <w:color w:val="000000" w:themeColor="text1"/>
+        </w:rPr>
+        <w:t>10,50</w:t>
+      </w:r>
+      <w:r>
+        <w:rPr>
+          <w:color w:val="000000" w:themeColor="text1"/>
+        </w:rPr>
+        <w:t xml:space="preserve">% e na Segunda Instância um aumento de </w:t>
+      </w:r>
+      <w:r>
+        <w:rPr>
+          <w:color w:val="000000" w:themeColor="text1"/>
+        </w:rPr>
+        <w:t>40,79</w:t>
+      </w:r>
+      <w:r>
+        <w:rPr>
+          <w:color w:val="000000" w:themeColor="text1"/>
+        </w:rPr>
+        <w:t>%, demonstrando, com isso, um aumento de produtividade.</w:t>
+      </w:r>
+    </w:p>
+    <w:p>
+      <w:pPr>
+        <w:rPr>
+          <w:color w:val="000000" w:themeColor="text1"/>
+        </w:rPr>
+      </w:pPr>
+      <w:r>
+        <w:t xml:space="preserve">À </w:t>
+      </w:r>
+      <w:r>
+        <w:t>v</w:t>
+      </w:r>
+      <w:r>
+        <w:t xml:space="preserve">ista da </w:t>
+      </w:r>
+      <w:r>
+        <w:t>relação direta entre esses dois indicadores, observa-se ainda um apontamento positivo no quantitativo do acervo processual da instituição, a saber</w:t>
+      </w:r>
+      <w:r>
+        <w:t xml:space="preserve">: </w:t>
+      </w:r>
+      <w:r>
+        <w:t xml:space="preserve"> comparando-se o acervo existente em 2020 e </w:t>
+      </w:r>
+      <w:r>
+        <w:rPr>
+          <w:color w:val="000000" w:themeColor="text1"/>
+        </w:rPr>
+        <w:t>em 2024, houve um decréscimo no volume processual da Primeira Instância na ordem de 6,81% e no volume processual da Segunda Instância de 7,91%.</w:t>
+      </w:r>
+    </w:p>
+    <w:p>
+      <w:r>
+        <w:t>[INSERIR_QUEBRA_PAGINA]</w:t>
+      </w:r>
+    </w:p>
+    <w:p>
+      <w:r>
+        <w:t>3.4 Instalações Prediais</w:t>
+      </w:r>
+    </w:p>
+    <w:p>
+      <w:r>
+        <w:t>Em relação ao número de instalações prediais, o TJMG dispõe atualmente de 516 edificações, sendo 365 prédios próprios, 106 prédios alugados e 35 prédios cedidos por outros órgãos ao Tribunal. Vale ressaltar que existem algumas edificações cedidas pelo TJMG a outros órgãos, por meio de Termos de Cessões que contemplam imóveis ou áreas dentro das edificações dos Fóruns. Há ainda 10 imóveis em processo de desapropriação.</w:t>
+      </w:r>
+    </w:p>
+    <w:p>
+      <w:pPr>
+        <w:spacing w:after="0" w:line="240" w:lineRule="auto"/>
+        <w:jc w:val="left"/>
+        <w:rPr>
+          <w:sz w:val="16"/>
+          <w:szCs w:val="16"/>
+        </w:rPr>
+      </w:pPr>
+      <w:r>
+        <w:rPr>
+          <w:sz w:val="16"/>
+          <w:szCs w:val="16"/>
+        </w:rPr>
+        <w:fldChar w:fldCharType="begin"/>
+      </w:r>
+      <w:r>
+        <w:rPr>
+          <w:sz w:val="16"/>
+          <w:szCs w:val="16"/>
+        </w:rPr>
+        <w:instrText xml:space="preserve"> TC  "</w:instrText>
+      </w:r>
+      <w:bookmarkStart w:id="10" w:name="_Toc189119793"/>
+      <w:r>
+        <w:rPr>
+          <w:sz w:val="16"/>
+          <w:szCs w:val="16"/>
+        </w:rPr>
+        <w:instrText>Figura 07 - Instalações prediais do TJMG</w:instrText>
+      </w:r>
+      <w:bookmarkEnd w:id="10"/>
+      <w:r>
+        <w:rPr>
+          <w:sz w:val="16"/>
+          <w:szCs w:val="16"/>
+        </w:rPr>
+        <w:instrText xml:space="preserve">" \f f\l 1 </w:instrText>
+      </w:r>
+      <w:r>
+        <w:rPr>
+          <w:sz w:val="16"/>
+          <w:szCs w:val="16"/>
+        </w:rPr>
+        <w:fldChar w:fldCharType="end"/>
+      </w:r>
+      <w:r>
+        <w:rPr>
+          <w:sz w:val="16"/>
+          <w:szCs w:val="16"/>
+        </w:rPr>
+        <w:t xml:space="preserve">Figura 07 - Instalações prediais do TJMG. </w:t>
+      </w:r>
+      <w:r>
+        <w:rPr>
+          <w:sz w:val="16"/>
+          <w:szCs w:val="16"/>
+        </w:rPr>
+        <w:t xml:space="preserve">Fonte: Centro de Informações para a Gestão Institucional </w:t>
+      </w:r>
+      <w:r>
+        <w:rPr>
+          <w:sz w:val="16"/>
+          <w:szCs w:val="16"/>
+        </w:rPr>
+        <w:t>–</w:t>
+      </w:r>
+      <w:r>
+        <w:rPr>
+          <w:sz w:val="16"/>
+          <w:szCs w:val="16"/>
+        </w:rPr>
+        <w:t xml:space="preserve"> CEINFO</w:t>
+      </w:r>
+    </w:p>
+    <w:p/>
+    <w:p>
+      <w:r>
+        <w:t>3.5</w:t>
+      </w:r>
+      <w:r>
+        <w:tab/>
+        <w:t>Orçamento TJMG</w:t>
+      </w:r>
+    </w:p>
+    <w:p/>
+    <w:p>
+      <w:r>
+        <w:t>3.5.1</w:t>
+      </w:r>
+      <w:r>
+        <w:tab/>
+        <w:t>Execução Orçamentária de 2024</w:t>
+      </w:r>
+    </w:p>
+    <w:p>
+      <w:r>
+        <w:lastRenderedPageBreak/>
+        <w:t>No que se refere à execução orçamentária do exercício de 2024, de maneira geral, percebe-se que os percentuais de execução foram adequados, observada a metodologia estabelecida no Manual de Monitoramento do SIGPLAN, que considera como satisfatório o desempenho entre 70% e 130% na unidade orçamentária 1031. Já na unidade orçamentária 4031, as ações de Gestão de TIC e Processamento Judiciário apresentaram execução orçamentária abaixo de 70%.</w:t>
+      </w:r>
+    </w:p>
+    <w:p/>
+    <w:p>
+      <w:r>
+        <w:t>[INSERIR_QUEBRA_PAGINA]</w:t>
+      </w:r>
+    </w:p>
+    <w:p>
+      <w:r>
+        <w:t>[</w:t>
+      </w:r>
+      <w:r>
+        <w:t>INSERIR</w:t>
+      </w:r>
+      <w:r>
+        <w:t>_TABELA_ORCAMENTO]</w:t>
+      </w:r>
+    </w:p>
+    <w:p>
+      <w:pPr>
+        <w:rPr>
+          <w:sz w:val="16"/>
+          <w:szCs w:val="16"/>
+        </w:rPr>
+      </w:pPr>
+      <w:r>
+        <w:rPr>
+          <w:sz w:val="16"/>
+          <w:szCs w:val="16"/>
+        </w:rPr>
+        <w:fldChar w:fldCharType="begin"/>
+      </w:r>
+      <w:r>
+        <w:rPr>
+          <w:sz w:val="16"/>
+          <w:szCs w:val="16"/>
+        </w:rPr>
+        <w:instrText xml:space="preserve"> TC  "</w:instrText>
+      </w:r>
+      <w:bookmarkStart w:id="11" w:name="_Toc189119794"/>
+      <w:r>
+        <w:rPr>
+          <w:sz w:val="16"/>
+          <w:szCs w:val="16"/>
+        </w:rPr>
+        <w:instrText>Fi</w:instrText>
+      </w:r>
+      <w:r>
+        <w:rPr>
+          <w:sz w:val="16"/>
+          <w:szCs w:val="16"/>
+        </w:rPr>
+        <w:instrText xml:space="preserve">gura </w:instrText>
+      </w:r>
+      <w:r>
+        <w:rPr>
+          <w:sz w:val="16"/>
+          <w:szCs w:val="16"/>
+        </w:rPr>
+        <w:instrText>08 -</w:instrText>
+      </w:r>
+      <w:r>
+        <w:rPr>
+          <w:sz w:val="16"/>
+          <w:szCs w:val="16"/>
+        </w:rPr>
+        <w:instrText xml:space="preserve"> Desempenho da ação por programa (Unidade 1031)</w:instrText>
+      </w:r>
+      <w:bookmarkEnd w:id="11"/>
+      <w:r>
+        <w:rPr>
+          <w:sz w:val="16"/>
+          <w:szCs w:val="16"/>
+        </w:rPr>
+        <w:instrText>”</w:instrText>
+      </w:r>
+      <w:r>
+        <w:rPr>
+          <w:sz w:val="16"/>
+          <w:szCs w:val="16"/>
+        </w:rPr>
+        <w:instrText xml:space="preserve"> </w:instrText>
+      </w:r>
+      <w:r>
+        <w:rPr>
+          <w:sz w:val="16"/>
+          <w:szCs w:val="16"/>
+        </w:rPr>
+        <w:instrText xml:space="preserve">\f f\l 1 </w:instrText>
+      </w:r>
+      <w:r>
+        <w:rPr>
+          <w:sz w:val="16"/>
+          <w:szCs w:val="16"/>
+        </w:rPr>
+        <w:fldChar w:fldCharType="end"/>
+      </w:r>
+      <w:r>
+        <w:rPr>
+          <w:sz w:val="16"/>
+          <w:szCs w:val="16"/>
+        </w:rPr>
+        <w:t>Fi</w:t>
+      </w:r>
+      <w:r>
+        <w:rPr>
+          <w:sz w:val="16"/>
+          <w:szCs w:val="16"/>
+        </w:rPr>
+        <w:t xml:space="preserve">gura </w:t>
+      </w:r>
+      <w:r>
+        <w:rPr>
+          <w:sz w:val="16"/>
+          <w:szCs w:val="16"/>
+        </w:rPr>
+        <w:t>08 -</w:t>
+      </w:r>
+      <w:r>
+        <w:rPr>
+          <w:sz w:val="16"/>
+          <w:szCs w:val="16"/>
+        </w:rPr>
+        <w:t xml:space="preserve"> Desempenho da ação por programa (Unidade 1031). Fonte</w:t>
+      </w:r>
+      <w:r>
+        <w:rPr>
+          <w:sz w:val="16"/>
+          <w:szCs w:val="16"/>
+        </w:rPr>
+        <w:t>:</w:t>
+      </w:r>
+      <w:r>
+        <w:rPr>
+          <w:sz w:val="16"/>
+          <w:szCs w:val="16"/>
+        </w:rPr>
+        <w:t xml:space="preserve"> </w:t>
+      </w:r>
+      <w:proofErr w:type="spellStart"/>
+      <w:r>
+        <w:rPr>
+          <w:sz w:val="16"/>
+          <w:szCs w:val="16"/>
+        </w:rPr>
+        <w:t>Sigplan</w:t>
+      </w:r>
+      <w:proofErr w:type="spellEnd"/>
+      <w:r>
+        <w:rPr>
+          <w:sz w:val="16"/>
+          <w:szCs w:val="16"/>
+        </w:rPr>
+        <w:t>.</w:t>
+      </w:r>
+    </w:p>
+    <w:p>
+      <w:r>
+        <w:t>[INSERIR_QUEBRA_PAGINA]</w:t>
+      </w:r>
+    </w:p>
+    <w:p>
+      <w:r>
+        <w:t>[INSERIR_TABELA_ORCAMENTO</w:t>
+      </w:r>
+      <w:r>
+        <w:t>_ACAO</w:t>
+      </w:r>
+      <w:r>
+        <w:t>]</w:t>
+      </w:r>
+    </w:p>
+    <w:p>
+      <w:pPr>
+        <w:rPr>
+          <w:sz w:val="16"/>
+          <w:szCs w:val="16"/>
+        </w:rPr>
+      </w:pPr>
+      <w:r>
+        <w:rPr>
+          <w:sz w:val="16"/>
+          <w:szCs w:val="16"/>
+        </w:rPr>
         <w:t xml:space="preserve">Figura </w:t>
       </w:r>
       <w:r>
@@ -1021,43 +1801,31 @@
           <w:sz w:val="16"/>
           <w:szCs w:val="16"/>
         </w:rPr>
-        <w:t>04</w:t>
-      </w:r>
-      <w:r>
-        <w:rPr>
-          <w:sz w:val="16"/>
-          <w:szCs w:val="16"/>
-        </w:rPr>
-        <w:t xml:space="preserve"> -</w:t>
-      </w:r>
-      <w:r>
-        <w:rPr>
-          <w:sz w:val="16"/>
-          <w:szCs w:val="16"/>
-        </w:rPr>
-        <w:t xml:space="preserve"> Força de Trabalho. </w:t>
-      </w:r>
-      <w:r>
-        <w:rPr>
-          <w:sz w:val="16"/>
-          <w:szCs w:val="16"/>
-        </w:rPr>
-        <w:t>Fonte</w:t>
-      </w:r>
-      <w:r>
-        <w:rPr>
-          <w:sz w:val="16"/>
-          <w:szCs w:val="16"/>
-        </w:rPr>
-        <w:t>:</w:t>
-      </w:r>
-      <w:r>
-        <w:rPr>
-          <w:sz w:val="16"/>
-          <w:szCs w:val="16"/>
-        </w:rPr>
-        <w:t xml:space="preserve"> Centro de Informações para a Gestão Institucional – CEINFO</w:t>
-      </w:r>
+        <w:t>09 -</w:t>
+      </w:r>
+      <w:r>
+        <w:rPr>
+          <w:sz w:val="16"/>
+          <w:szCs w:val="16"/>
+        </w:rPr>
+        <w:t xml:space="preserve"> Desempenho da ação por programa (Unidade 4031). Fonte</w:t>
+      </w:r>
+      <w:r>
+        <w:rPr>
+          <w:sz w:val="16"/>
+          <w:szCs w:val="16"/>
+        </w:rPr>
+        <w:t xml:space="preserve">: </w:t>
+      </w:r>
+      <w:proofErr w:type="spellStart"/>
+      <w:r>
+        <w:rPr>
+          <w:sz w:val="16"/>
+          <w:szCs w:val="16"/>
+        </w:rPr>
+        <w:t>Sigplan</w:t>
+      </w:r>
+      <w:proofErr w:type="spellEnd"/>
       <w:r>
         <w:rPr>
           <w:sz w:val="16"/>
@@ -1067,334 +1835,73 @@
       </w:r>
     </w:p>
     <w:p>
-      <w:pPr>
-        <w:jc w:val="left"/>
-        <w:rPr>
-          <w:sz w:val="16"/>
-          <w:szCs w:val="16"/>
-        </w:rPr>
-      </w:pPr>
-      <w:r>
-        <w:rPr>
-          <w:sz w:val="16"/>
-          <w:szCs w:val="16"/>
-        </w:rPr>
-        <w:fldChar w:fldCharType="begin"/>
-      </w:r>
-      <w:r>
-        <w:rPr>
-          <w:sz w:val="16"/>
-          <w:szCs w:val="16"/>
-        </w:rPr>
-        <w:instrText xml:space="preserve"> TC  "</w:instrText>
-      </w:r>
-      <w:bookmarkStart w:id="8" w:name="_Toc189119790"/>
-      <w:r>
-        <w:rPr>
-          <w:sz w:val="16"/>
-          <w:szCs w:val="16"/>
-        </w:rPr>
-        <w:instrText xml:space="preserve">Figura </w:instrText>
-      </w:r>
-      <w:r>
-        <w:rPr>
-          <w:sz w:val="16"/>
-          <w:szCs w:val="16"/>
-        </w:rPr>
-        <w:instrText>05</w:instrText>
-      </w:r>
-      <w:r>
-        <w:rPr>
-          <w:sz w:val="16"/>
-          <w:szCs w:val="16"/>
-        </w:rPr>
-        <w:instrText xml:space="preserve"> </w:instrText>
-      </w:r>
-      <w:r>
-        <w:rPr>
-          <w:sz w:val="16"/>
-          <w:szCs w:val="16"/>
-        </w:rPr>
-        <w:instrText>-</w:instrText>
-      </w:r>
-      <w:r>
-        <w:rPr>
-          <w:sz w:val="16"/>
-          <w:szCs w:val="16"/>
-        </w:rPr>
-        <w:instrText xml:space="preserve"> Colaboradores da Justiça</w:instrText>
-      </w:r>
-      <w:bookmarkEnd w:id="8"/>
-      <w:r>
-        <w:rPr>
-          <w:sz w:val="16"/>
-          <w:szCs w:val="16"/>
-        </w:rPr>
-        <w:instrText xml:space="preserve">" \f f\l 1 </w:instrText>
-      </w:r>
-      <w:r>
-        <w:rPr>
-          <w:sz w:val="16"/>
-          <w:szCs w:val="16"/>
-        </w:rPr>
-        <w:fldChar w:fldCharType="end"/>
-      </w:r>
-      <w:r>
-        <w:rPr>
-          <w:sz w:val="16"/>
-          <w:szCs w:val="16"/>
-        </w:rPr>
-        <w:t xml:space="preserve">Figura </w:t>
-      </w:r>
-      <w:r>
-        <w:rPr>
-          <w:sz w:val="16"/>
-          <w:szCs w:val="16"/>
-        </w:rPr>
-        <w:t>05</w:t>
-      </w:r>
-      <w:r>
-        <w:rPr>
-          <w:sz w:val="16"/>
-          <w:szCs w:val="16"/>
-        </w:rPr>
-        <w:t xml:space="preserve"> </w:t>
-      </w:r>
-      <w:r>
-        <w:rPr>
-          <w:sz w:val="16"/>
-          <w:szCs w:val="16"/>
-        </w:rPr>
-        <w:t>-</w:t>
-      </w:r>
-      <w:r>
-        <w:rPr>
-          <w:sz w:val="16"/>
-          <w:szCs w:val="16"/>
-        </w:rPr>
-        <w:t xml:space="preserve"> Colaboradores da Justiça.</w:t>
-      </w:r>
-      <w:r>
-        <w:rPr>
-          <w:sz w:val="16"/>
-          <w:szCs w:val="16"/>
-        </w:rPr>
-        <w:t xml:space="preserve"> </w:t>
-      </w:r>
-      <w:r>
-        <w:rPr>
-          <w:sz w:val="16"/>
-          <w:szCs w:val="16"/>
-        </w:rPr>
-        <w:t>Fonte</w:t>
-      </w:r>
-      <w:r>
-        <w:rPr>
-          <w:sz w:val="16"/>
-          <w:szCs w:val="16"/>
-        </w:rPr>
-        <w:t>:</w:t>
-      </w:r>
-      <w:r>
-        <w:rPr>
-          <w:sz w:val="16"/>
-          <w:szCs w:val="16"/>
-        </w:rPr>
-        <w:t xml:space="preserve"> Centro de Informações para a Gestão Institucional – CEINFO</w:t>
-      </w:r>
-      <w:r>
-        <w:rPr>
-          <w:sz w:val="16"/>
-          <w:szCs w:val="16"/>
-        </w:rPr>
-        <w:t>.</w:t>
-      </w:r>
-    </w:p>
-    <w:p>
-      <w:pPr>
-        <w:rPr>
-          <w:rFonts w:cstheme="minorHAnsi"/>
-        </w:rPr>
-      </w:pPr>
-      <w:r>
-        <w:rPr>
-          <w:rFonts w:cstheme="minorHAnsi"/>
-        </w:rPr>
-        <w:t>3.2.1 Força de Trabalho e Colaboradores na Área de TIC</w:t>
-      </w:r>
-    </w:p>
-    <w:p>
-      <w:pPr>
-        <w:jc w:val="left"/>
-        <w:rPr>
-          <w:color w:val="FF0000"/>
-          <w:sz w:val="16"/>
-          <w:szCs w:val="16"/>
-        </w:rPr>
-      </w:pPr>
-      <w:r>
-        <w:rPr>
-          <w:sz w:val="16"/>
-          <w:szCs w:val="16"/>
-        </w:rPr>
-        <w:fldChar w:fldCharType="begin"/>
-      </w:r>
-      <w:r>
-        <w:rPr>
-          <w:sz w:val="16"/>
-          <w:szCs w:val="16"/>
-        </w:rPr>
-        <w:instrText xml:space="preserve"> TC  "</w:instrText>
-      </w:r>
-      <w:bookmarkStart w:id="9" w:name="_Toc189119791"/>
-      <w:r>
-        <w:rPr>
-          <w:sz w:val="16"/>
-          <w:szCs w:val="16"/>
-        </w:rPr>
-        <w:instrText>Figura 06 – Força de Trabalho e Colaboradores na área de TI</w:instrText>
-      </w:r>
-      <w:bookmarkEnd w:id="9"/>
-      <w:r>
-        <w:rPr>
-          <w:sz w:val="16"/>
-          <w:szCs w:val="16"/>
-        </w:rPr>
-        <w:instrText xml:space="preserve">" \f f\l 1 </w:instrText>
-      </w:r>
-      <w:r>
-        <w:rPr>
-          <w:sz w:val="16"/>
-          <w:szCs w:val="16"/>
-        </w:rPr>
-        <w:fldChar w:fldCharType="end"/>
-      </w:r>
-      <w:r>
-        <w:rPr>
-          <w:sz w:val="16"/>
-          <w:szCs w:val="16"/>
-        </w:rPr>
-        <w:t>Figura 06</w:t>
-      </w:r>
-      <w:r>
-        <w:rPr>
-          <w:sz w:val="16"/>
-          <w:szCs w:val="16"/>
-        </w:rPr>
-        <w:t xml:space="preserve"> – Força de Trabalho e Colaboradores na área de TI. </w:t>
-      </w:r>
-      <w:r>
-        <w:rPr>
-          <w:sz w:val="16"/>
-          <w:szCs w:val="16"/>
-        </w:rPr>
-        <w:t>Fonte</w:t>
-      </w:r>
-      <w:r>
-        <w:rPr>
-          <w:sz w:val="16"/>
-          <w:szCs w:val="16"/>
-        </w:rPr>
-        <w:t>:</w:t>
-      </w:r>
-      <w:r>
-        <w:rPr>
-          <w:sz w:val="16"/>
-          <w:szCs w:val="16"/>
-        </w:rPr>
-        <w:t xml:space="preserve"> Centro de Informações para a Gestão Institucional – CEINFO</w:t>
-      </w:r>
-      <w:r>
-        <w:rPr>
-          <w:sz w:val="16"/>
-          <w:szCs w:val="16"/>
-        </w:rPr>
-        <w:t>.</w:t>
-      </w:r>
-    </w:p>
-    <w:p>
-      <w:r>
-        <w:t>3.3 Movimentação Processual do Estado (TJMG)</w:t>
-      </w:r>
-    </w:p>
-    <w:p>
-      <w:r>
-        <w:t>Com relação aos dados estatísticos</w:t>
-      </w:r>
-      <w:r>
-        <w:t xml:space="preserve"> da prestação jurisdicional</w:t>
-      </w:r>
-      <w:r>
-        <w:t>, em 202</w:t>
-      </w:r>
-      <w:r>
-        <w:t>4</w:t>
-      </w:r>
-      <w:r>
-        <w:t xml:space="preserve">, foram distribuídos na Segunda Instância </w:t>
-      </w:r>
-      <w:r>
-        <w:t>334.528</w:t>
-      </w:r>
-      <w:r>
-        <w:t xml:space="preserve"> processos e 2.4</w:t>
-      </w:r>
-      <w:r>
-        <w:t>40.770</w:t>
-      </w:r>
-      <w:r>
-        <w:t xml:space="preserve"> na Primeira Instância. Por outro lado, em 202</w:t>
-      </w:r>
-      <w:r>
-        <w:t>4</w:t>
-      </w:r>
-      <w:r>
-        <w:t xml:space="preserve">, foram julgados na Segunda Instância </w:t>
-      </w:r>
-      <w:r>
-        <w:t>337.993</w:t>
-      </w:r>
-      <w:r>
-        <w:t xml:space="preserve"> processos e 2.</w:t>
-      </w:r>
-      <w:r>
-        <w:t>450.490</w:t>
-      </w:r>
-      <w:r>
-        <w:t xml:space="preserve"> na Primeira Instância. Restando, assim, no último dia do ano de 202</w:t>
-      </w:r>
-      <w:r>
-        <w:t>4</w:t>
-      </w:r>
-      <w:r>
-        <w:t xml:space="preserve"> o acervo de </w:t>
-      </w:r>
-      <w:r>
-        <w:t xml:space="preserve">206.944 </w:t>
-      </w:r>
-      <w:r>
-        <w:t xml:space="preserve">processos na Segunda Instância e </w:t>
-      </w:r>
-      <w:r>
-        <w:t>5.052.398</w:t>
-      </w:r>
-      <w:r>
-        <w:t xml:space="preserve"> na Primeira Instância.</w:t>
-      </w:r>
-    </w:p>
-    <w:p>
-      <w:r>
-        <w:t>O comparativo dos resultados apontados pode ser feito observando-se as tabelas abaixo:</w:t>
-      </w:r>
-    </w:p>
-    <w:p>
-      <w:r>
-        <w:t>[INSERIR_TABELA_HISTORICOS]</w:t>
-      </w:r>
-      <w:bookmarkStart w:id="10" w:name="_GoBack"/>
-      <w:bookmarkEnd w:id="10"/>
-    </w:p>
-    <w:p/>
+      <w:r>
+        <w:t>[INSERIR_QUEBRA_PAGINA]</w:t>
+      </w:r>
+    </w:p>
+    <w:p>
+      <w:r>
+        <w:t>3.5.2</w:t>
+      </w:r>
+      <w:r>
+        <w:tab/>
+        <w:t>Orçamento 2025</w:t>
+      </w:r>
+    </w:p>
+    <w:p>
+      <w:r>
+        <w:t>O orçamento do TJMG para o Exercício de 2025 apresenta a estimativa de receitas e programação de despesas por meio das Unidades Orçamentárias 1031 – Tribunal de Justiça do Estado de Minas Gerais – TJMG e 4031 – Fundo Especial do Poder Judiciário do Estado de Minas Gerais – FEPJ.</w:t>
+      </w:r>
+    </w:p>
+    <w:p>
+      <w:r>
+        <w:t>O valor total estimado de despesas para a Unidade Orçamentária 1031 é de R$ 11.110.261.852,00 (onze bilhões cento e dez milhões duzentos e sessenta e um mil oitocentos e cinquenta e dois reais), conforme disposto na Lei Orçamentária Anual nº 25.124, de 30 de dezembro de 2024.</w:t>
+      </w:r>
+    </w:p>
+    <w:p>
+      <w:r>
+        <w:t>Com relação à Unidade Orçamentária 4031, a estimativa de despesas perfaz o total de R$ 3.615.335.151,00 (três bilhões seiscentos e trinta e cinco milhões cento e cinquenta e um mil reais), também em conformidade com o que estabelece a referida Lei Orçamentária Anual nº 25.124, de 30 de dezembro de 2024.</w:t>
+      </w:r>
+    </w:p>
+    <w:p>
+      <w:r>
+        <w:t xml:space="preserve">Na UO 1031 – TJMG são realizados os pagamentos relativos à folha de pessoal, bem como são pagos, prioritariamente, os auxílios concedidos a magistrados e servidores. </w:t>
+      </w:r>
+    </w:p>
+    <w:p>
+      <w:r>
+        <w:lastRenderedPageBreak/>
+        <w:t>Por sua vez, por meio da UO 4031 – FEPJ são efetivados os gastos referentes a outras despesas correntes (terceirização de mão-de-obra, estagiários, juízes leigos, verbas de transporte devidas aos Oficiais de Justiça e de Cartório, água, energia elétrica, telefonia, locação de imóveis, material de consumo, dentre outras), a investimentos (obras e reformas, aquisição de imóveis, equipamentos, veículos, mobiliário etc.).</w:t>
+      </w:r>
+    </w:p>
+    <w:p>
+      <w:r>
+        <w:t>As atividades e os projetos planejados anualmente são estruturados em programas que, por sua vez, são desdobrados em ações orçamentárias.</w:t>
+      </w:r>
+    </w:p>
+    <w:p>
+      <w:r>
+        <w:t>Abaixo, apresenta-se a distribuição por ação orçamentária do Orçamento de 2025.</w:t>
+      </w:r>
+    </w:p>
+    <w:p>
+      <w:r>
+        <w:t>[INSERIR_QUEBRA_PAGINA]</w:t>
+      </w:r>
+    </w:p>
+    <w:p>
+      <w:r>
+        <w:t>[INSERIR_</w:t>
+      </w:r>
+      <w:r>
+        <w:t>TABELA_ORCAMENTO_CONJUNTO</w:t>
+      </w:r>
+      <w:r>
+        <w:t>]</w:t>
+      </w:r>
+      <w:bookmarkStart w:id="12" w:name="_GoBack"/>
+      <w:bookmarkEnd w:id="12"/>
+    </w:p>
     <w:sectPr>
       <w:pgSz w:w="11906" w:h="16838"/>
       <w:pgMar w:top="1417" w:right="1701" w:bottom="1417" w:left="1701" w:header="708" w:footer="708" w:gutter="0"/>

</xml_diff>

<commit_message>
resolução de bugs na formatação do documento final
</commit_message>
<xml_diff>
--- a/Conteudo_Fonte.docx
+++ b/Conteudo_Fonte.docx
@@ -11,7 +11,10 @@
       </w:pPr>
       <w:bookmarkStart w:id="0" w:name="_Toc189202869"/>
       <w:r>
-        <w:t>1.</w:t>
+        <w:t>1</w:t>
+      </w:r>
+      <w:r>
+        <w:t>.</w:t>
       </w:r>
       <w:r>
         <w:t xml:space="preserve"> </w:t>
@@ -72,8 +75,6 @@
         </w:rPr>
         <w:t>O TJMG estabeleceu sua Estratégia para o ciclo 2021/2026, por meio da Resolução nº 952/2020, vigente desde 1º de janeiro de 2021, focando na “Estratégia Nacional do Poder Judiciário”, para o período 2021-2026, estabelecida na Resolução do Conselho Nacional de Justiça nº 325, de 29 de junho de 2020, e considerando os desafios contemporâneos que circundam o Poder Judiciário.</w:t>
       </w:r>
-      <w:bookmarkStart w:id="1" w:name="_GoBack"/>
-      <w:bookmarkEnd w:id="1"/>
     </w:p>
     <w:p>
       <w:pPr>
@@ -116,160 +117,163 @@
       </w:pPr>
     </w:p>
     <w:p>
-      <w:bookmarkStart w:id="2" w:name="_Toc189202870"/>
-      <w:r>
-        <w:t xml:space="preserve">2. </w:t>
+      <w:bookmarkStart w:id="1" w:name="_Toc189202870"/>
+      <w:r>
+        <w:t>2</w:t>
+      </w:r>
+      <w:r>
+        <w:t>.</w:t>
+      </w:r>
+      <w:r>
+        <w:t xml:space="preserve"> </w:t>
       </w:r>
       <w:r>
         <w:t>INFORMAÇÕES SOBRE O ESTADO DE MINAS GERAIS</w:t>
       </w:r>
-      <w:bookmarkStart w:id="3" w:name="_Hlk52817783"/>
+      <w:bookmarkStart w:id="2" w:name="_Hlk52817783"/>
+      <w:bookmarkEnd w:id="1"/>
+    </w:p>
+    <w:p>
+      <w:pPr>
+        <w:spacing w:after="0" w:line="240" w:lineRule="auto"/>
+        <w:rPr>
+          <w:sz w:val="16"/>
+          <w:szCs w:val="16"/>
+        </w:rPr>
+      </w:pPr>
+      <w:r>
+        <w:rPr>
+          <w:sz w:val="16"/>
+          <w:szCs w:val="16"/>
+        </w:rPr>
+        <w:fldChar w:fldCharType="begin"/>
+      </w:r>
+      <w:r>
+        <w:rPr>
+          <w:sz w:val="16"/>
+          <w:szCs w:val="16"/>
+        </w:rPr>
+        <w:instrText xml:space="preserve"> TC  "</w:instrText>
+      </w:r>
+      <w:bookmarkStart w:id="3" w:name="_Toc189119786"/>
+      <w:r>
+        <w:rPr>
+          <w:sz w:val="16"/>
+          <w:szCs w:val="16"/>
+        </w:rPr>
+        <w:instrText>Figura 01 -  Informações sobre o Estado de Minas Gerais/ CEINFO</w:instrText>
+      </w:r>
+      <w:bookmarkEnd w:id="3"/>
+      <w:r>
+        <w:rPr>
+          <w:sz w:val="16"/>
+          <w:szCs w:val="16"/>
+        </w:rPr>
+        <w:instrText xml:space="preserve">" \f f\l 1 </w:instrText>
+      </w:r>
+      <w:r>
+        <w:rPr>
+          <w:sz w:val="16"/>
+          <w:szCs w:val="16"/>
+        </w:rPr>
+        <w:fldChar w:fldCharType="end"/>
+      </w:r>
+      <w:r>
+        <w:rPr>
+          <w:sz w:val="16"/>
+          <w:szCs w:val="16"/>
+        </w:rPr>
+        <w:t xml:space="preserve">Figura </w:t>
+      </w:r>
+      <w:r>
+        <w:rPr>
+          <w:sz w:val="16"/>
+          <w:szCs w:val="16"/>
+        </w:rPr>
+        <w:t>0</w:t>
+      </w:r>
+      <w:r>
+        <w:rPr>
+          <w:sz w:val="16"/>
+          <w:szCs w:val="16"/>
+        </w:rPr>
+        <w:t>1</w:t>
+      </w:r>
+      <w:r>
+        <w:rPr>
+          <w:sz w:val="16"/>
+          <w:szCs w:val="16"/>
+        </w:rPr>
+        <w:t xml:space="preserve"> -</w:t>
+      </w:r>
+      <w:r>
+        <w:rPr>
+          <w:sz w:val="16"/>
+          <w:szCs w:val="16"/>
+        </w:rPr>
+        <w:t xml:space="preserve"> Informações sobre o Estado de Minas Gerais. Fonte</w:t>
+      </w:r>
+      <w:r>
+        <w:rPr>
+          <w:sz w:val="16"/>
+          <w:szCs w:val="16"/>
+        </w:rPr>
+        <w:t>:</w:t>
+      </w:r>
+      <w:r>
+        <w:rPr>
+          <w:sz w:val="16"/>
+          <w:szCs w:val="16"/>
+        </w:rPr>
+        <w:t xml:space="preserve"> Centro de Informações para a Gestão Institucional – CEINFO</w:t>
+      </w:r>
+      <w:r>
+        <w:rPr>
+          <w:sz w:val="16"/>
+          <w:szCs w:val="16"/>
+        </w:rPr>
+        <w:t>.</w:t>
+      </w:r>
+    </w:p>
+    <w:p>
+      <w:pPr>
+        <w:spacing w:after="0" w:line="240" w:lineRule="auto"/>
+        <w:rPr>
+          <w:sz w:val="16"/>
+          <w:szCs w:val="16"/>
+        </w:rPr>
+      </w:pPr>
+    </w:p>
+    <w:p>
+      <w:pPr>
+        <w:spacing w:after="0" w:line="240" w:lineRule="auto"/>
+        <w:rPr>
+          <w:sz w:val="16"/>
+          <w:szCs w:val="16"/>
+          <w:highlight w:val="yellow"/>
+        </w:rPr>
+      </w:pPr>
+    </w:p>
+    <w:p>
+      <w:bookmarkStart w:id="4" w:name="_Toc189202871"/>
       <w:bookmarkEnd w:id="2"/>
-    </w:p>
-    <w:p>
-      <w:pPr>
-        <w:spacing w:after="0" w:line="240" w:lineRule="auto"/>
-        <w:rPr>
-          <w:sz w:val="16"/>
-          <w:szCs w:val="16"/>
-        </w:rPr>
-      </w:pPr>
-      <w:r>
-        <w:rPr>
-          <w:sz w:val="16"/>
-          <w:szCs w:val="16"/>
-        </w:rPr>
-        <w:fldChar w:fldCharType="begin"/>
-      </w:r>
-      <w:r>
-        <w:rPr>
-          <w:sz w:val="16"/>
-          <w:szCs w:val="16"/>
-        </w:rPr>
-        <w:instrText xml:space="preserve"> TC  "</w:instrText>
-      </w:r>
-      <w:bookmarkStart w:id="4" w:name="_Toc189119786"/>
-      <w:r>
-        <w:rPr>
-          <w:sz w:val="16"/>
-          <w:szCs w:val="16"/>
-        </w:rPr>
-        <w:instrText>Figura 01 -  Informações sobre o Estado de Minas Gerais/ CEINFO</w:instrText>
-      </w:r>
+      <w:r>
+        <w:t>3</w:t>
+      </w:r>
+      <w:r>
+        <w:t>.</w:t>
+      </w:r>
+      <w:r>
+        <w:t xml:space="preserve"> </w:t>
+      </w:r>
+      <w:r>
+        <w:t>PERFIL INSTITUCIONAL</w:t>
+      </w:r>
+      <w:bookmarkStart w:id="5" w:name="_Hlk51676026"/>
       <w:bookmarkEnd w:id="4"/>
-      <w:r>
-        <w:rPr>
-          <w:sz w:val="16"/>
-          <w:szCs w:val="16"/>
-        </w:rPr>
-        <w:instrText xml:space="preserve">" \f f\l 1 </w:instrText>
-      </w:r>
-      <w:r>
-        <w:rPr>
-          <w:sz w:val="16"/>
-          <w:szCs w:val="16"/>
-        </w:rPr>
-        <w:fldChar w:fldCharType="end"/>
-      </w:r>
-      <w:r>
-        <w:rPr>
-          <w:sz w:val="16"/>
-          <w:szCs w:val="16"/>
-        </w:rPr>
-        <w:t xml:space="preserve">Figura </w:t>
-      </w:r>
-      <w:r>
-        <w:rPr>
-          <w:sz w:val="16"/>
-          <w:szCs w:val="16"/>
-        </w:rPr>
-        <w:t>0</w:t>
-      </w:r>
-      <w:r>
-        <w:rPr>
-          <w:sz w:val="16"/>
-          <w:szCs w:val="16"/>
-        </w:rPr>
-        <w:t>1</w:t>
-      </w:r>
-      <w:r>
-        <w:rPr>
-          <w:sz w:val="16"/>
-          <w:szCs w:val="16"/>
-        </w:rPr>
-        <w:t xml:space="preserve"> -</w:t>
-      </w:r>
-      <w:r>
-        <w:rPr>
-          <w:sz w:val="16"/>
-          <w:szCs w:val="16"/>
-        </w:rPr>
-        <w:t xml:space="preserve"> Informações sobre o Estado de Minas Gerais. Fonte</w:t>
-      </w:r>
-      <w:r>
-        <w:rPr>
-          <w:sz w:val="16"/>
-          <w:szCs w:val="16"/>
-        </w:rPr>
-        <w:t>:</w:t>
-      </w:r>
-      <w:r>
-        <w:rPr>
-          <w:sz w:val="16"/>
-          <w:szCs w:val="16"/>
-        </w:rPr>
-        <w:t xml:space="preserve"> Centro de Informações para a Gestão Institucional – CEINFO</w:t>
-      </w:r>
-      <w:r>
-        <w:rPr>
-          <w:sz w:val="16"/>
-          <w:szCs w:val="16"/>
-        </w:rPr>
-        <w:t>.</w:t>
-      </w:r>
-    </w:p>
-    <w:p>
-      <w:pPr>
-        <w:spacing w:after="0" w:line="240" w:lineRule="auto"/>
-        <w:rPr>
-          <w:sz w:val="16"/>
-          <w:szCs w:val="16"/>
-        </w:rPr>
-      </w:pPr>
-    </w:p>
-    <w:p>
-      <w:pPr>
-        <w:spacing w:after="0" w:line="240" w:lineRule="auto"/>
-        <w:rPr>
-          <w:sz w:val="16"/>
-          <w:szCs w:val="16"/>
-          <w:highlight w:val="yellow"/>
-        </w:rPr>
-      </w:pPr>
-    </w:p>
-    <w:p>
-      <w:bookmarkStart w:id="5" w:name="_Toc189202871"/>
-      <w:bookmarkEnd w:id="3"/>
-      <w:r>
-        <w:t>3.</w:t>
-      </w:r>
-      <w:r>
-        <w:t xml:space="preserve"> </w:t>
-      </w:r>
-      <w:r>
-        <w:t>PERFIL INSTITUCIONAL</w:t>
-      </w:r>
-      <w:bookmarkStart w:id="6" w:name="_Hlk51676026"/>
       <w:bookmarkEnd w:id="5"/>
-      <w:bookmarkEnd w:id="6"/>
-    </w:p>
-    <w:p>
-      <w:pPr>
-        <w:rPr>
-          <w:rFonts w:cstheme="minorHAnsi"/>
-          <w:color w:val="000000" w:themeColor="text1"/>
-        </w:rPr>
-      </w:pPr>
+    </w:p>
+    <w:p>
       <w:r>
         <w:rPr>
           <w:rFonts w:cstheme="minorHAnsi"/>
@@ -830,7 +834,7 @@
         </w:rPr>
         <w:instrText xml:space="preserve"> TC  "</w:instrText>
       </w:r>
-      <w:bookmarkStart w:id="7" w:name="_Toc189119788"/>
+      <w:bookmarkStart w:id="6" w:name="_Toc189119788"/>
       <w:r>
         <w:rPr>
           <w:sz w:val="16"/>
@@ -845,13 +849,141 @@
         </w:rPr>
         <w:instrText>03  Novas estruturas na área fim</w:instrText>
       </w:r>
+      <w:bookmarkEnd w:id="6"/>
+      <w:r>
+        <w:rPr>
+          <w:sz w:val="16"/>
+          <w:szCs w:val="16"/>
+        </w:rPr>
+        <w:instrText xml:space="preserve">” \f f\l 1 </w:instrText>
+      </w:r>
+      <w:r>
+        <w:rPr>
+          <w:sz w:val="16"/>
+          <w:szCs w:val="16"/>
+        </w:rPr>
+        <w:fldChar w:fldCharType="end"/>
+      </w:r>
+      <w:r>
+        <w:rPr>
+          <w:sz w:val="16"/>
+          <w:szCs w:val="16"/>
+        </w:rPr>
+        <w:t xml:space="preserve">Figura </w:t>
+      </w:r>
+      <w:r>
+        <w:rPr>
+          <w:sz w:val="16"/>
+          <w:szCs w:val="16"/>
+        </w:rPr>
+        <w:t xml:space="preserve">03 - Novas estruturas na área fim. </w:t>
+      </w:r>
+      <w:r>
+        <w:rPr>
+          <w:sz w:val="16"/>
+          <w:szCs w:val="16"/>
+        </w:rPr>
+        <w:t>Fonte</w:t>
+      </w:r>
+      <w:r>
+        <w:rPr>
+          <w:sz w:val="16"/>
+          <w:szCs w:val="16"/>
+        </w:rPr>
+        <w:t>:</w:t>
+      </w:r>
+      <w:r>
+        <w:rPr>
+          <w:sz w:val="16"/>
+          <w:szCs w:val="16"/>
+        </w:rPr>
+        <w:t xml:space="preserve"> Centro de Informações para a Gestão Institucional – CEINFO</w:t>
+      </w:r>
+      <w:r>
+        <w:t xml:space="preserve"> </w:t>
+      </w:r>
+      <w:r>
+        <w:t xml:space="preserve">      </w:t>
+      </w:r>
+      <w:proofErr w:type="gramStart"/>
+      <w:r>
+        <w:t xml:space="preserve">   </w:t>
+      </w:r>
+      <w:r>
+        <w:rPr>
+          <w:sz w:val="16"/>
+          <w:szCs w:val="16"/>
+        </w:rPr>
+        <w:t>(</w:t>
+      </w:r>
+      <w:proofErr w:type="gramEnd"/>
+      <w:r>
+        <w:rPr>
+          <w:sz w:val="16"/>
+          <w:szCs w:val="16"/>
+        </w:rPr>
+        <w:t>*)Atualmente, existem 8 fóruns digitais, dos quais 5 estão instalados e operando, 1 está em fase de conclusão, aguardando a definição da data de inauguração e 2 estão funcionando em prédios cedidos por meio de convênios entre o tribunal e as prefeituras dos respectivos municípios.</w:t>
+      </w:r>
+    </w:p>
+    <w:p>
+      <w:pPr>
+        <w:jc w:val="left"/>
+        <w:rPr>
+          <w:color w:val="FF0000"/>
+          <w:sz w:val="16"/>
+          <w:szCs w:val="16"/>
+        </w:rPr>
+      </w:pPr>
+      <w:r>
+        <w:rPr>
+          <w:sz w:val="16"/>
+          <w:szCs w:val="16"/>
+        </w:rPr>
+        <w:fldChar w:fldCharType="begin"/>
+      </w:r>
+      <w:r>
+        <w:rPr>
+          <w:sz w:val="16"/>
+          <w:szCs w:val="16"/>
+        </w:rPr>
+        <w:instrText xml:space="preserve"> TC  "</w:instrText>
+      </w:r>
+      <w:bookmarkStart w:id="7" w:name="_Toc189119789"/>
+      <w:r>
+        <w:rPr>
+          <w:sz w:val="16"/>
+          <w:szCs w:val="16"/>
+        </w:rPr>
+        <w:instrText xml:space="preserve">Figura </w:instrText>
+      </w:r>
+      <w:r>
+        <w:rPr>
+          <w:sz w:val="16"/>
+          <w:szCs w:val="16"/>
+        </w:rPr>
+        <w:instrText>04</w:instrText>
+      </w:r>
+      <w:r>
+        <w:rPr>
+          <w:sz w:val="16"/>
+          <w:szCs w:val="16"/>
+        </w:rPr>
+        <w:instrText xml:space="preserve"> -</w:instrText>
+      </w:r>
+      <w:r>
+        <w:rPr>
+          <w:sz w:val="16"/>
+          <w:szCs w:val="16"/>
+        </w:rPr>
+        <w:instrText xml:space="preserve"> Força de Trabalho</w:instrText>
+      </w:r>
       <w:bookmarkEnd w:id="7"/>
       <w:r>
         <w:rPr>
           <w:sz w:val="16"/>
           <w:szCs w:val="16"/>
         </w:rPr>
-        <w:instrText xml:space="preserve">” \f f\l 1 </w:instrText>
+        <w:instrText xml:space="preserve"> " \f f\l 1 </w:instrText>
       </w:r>
       <w:r>
         <w:rPr>
@@ -872,7 +1004,21 @@
           <w:sz w:val="16"/>
           <w:szCs w:val="16"/>
         </w:rPr>
-        <w:t xml:space="preserve">03 - Novas estruturas na área fim. </w:t>
+        <w:t>04</w:t>
+      </w:r>
+      <w:r>
+        <w:rPr>
+          <w:sz w:val="16"/>
+          <w:szCs w:val="16"/>
+        </w:rPr>
+        <w:t xml:space="preserve"> -</w:t>
+      </w:r>
+      <w:r>
+        <w:rPr>
+          <w:sz w:val="16"/>
+          <w:szCs w:val="16"/>
+        </w:rPr>
+        <w:t xml:space="preserve"> Força de Trabalho. </w:t>
       </w:r>
       <w:r>
         <w:rPr>
@@ -896,29 +1042,173 @@
         <w:t xml:space="preserve"> Centro de Informações para a Gestão Institucional – CEINFO</w:t>
       </w:r>
       <w:r>
+        <w:rPr>
+          <w:sz w:val="16"/>
+          <w:szCs w:val="16"/>
+        </w:rPr>
+        <w:t>.</w:t>
+      </w:r>
+    </w:p>
+    <w:p>
+      <w:pPr>
+        <w:jc w:val="left"/>
+        <w:rPr>
+          <w:sz w:val="16"/>
+          <w:szCs w:val="16"/>
+        </w:rPr>
+      </w:pPr>
+      <w:r>
+        <w:rPr>
+          <w:sz w:val="16"/>
+          <w:szCs w:val="16"/>
+        </w:rPr>
+        <w:fldChar w:fldCharType="begin"/>
+      </w:r>
+      <w:r>
+        <w:rPr>
+          <w:sz w:val="16"/>
+          <w:szCs w:val="16"/>
+        </w:rPr>
+        <w:instrText xml:space="preserve"> TC  "</w:instrText>
+      </w:r>
+      <w:bookmarkStart w:id="8" w:name="_Toc189119790"/>
+      <w:r>
+        <w:rPr>
+          <w:sz w:val="16"/>
+          <w:szCs w:val="16"/>
+        </w:rPr>
+        <w:instrText xml:space="preserve">Figura </w:instrText>
+      </w:r>
+      <w:r>
+        <w:rPr>
+          <w:sz w:val="16"/>
+          <w:szCs w:val="16"/>
+        </w:rPr>
+        <w:instrText>05</w:instrText>
+      </w:r>
+      <w:r>
+        <w:rPr>
+          <w:sz w:val="16"/>
+          <w:szCs w:val="16"/>
+        </w:rPr>
+        <w:instrText xml:space="preserve"> </w:instrText>
+      </w:r>
+      <w:r>
+        <w:rPr>
+          <w:sz w:val="16"/>
+          <w:szCs w:val="16"/>
+        </w:rPr>
+        <w:instrText>-</w:instrText>
+      </w:r>
+      <w:r>
+        <w:rPr>
+          <w:sz w:val="16"/>
+          <w:szCs w:val="16"/>
+        </w:rPr>
+        <w:instrText xml:space="preserve"> Colaboradores da Justiça</w:instrText>
+      </w:r>
+      <w:bookmarkEnd w:id="8"/>
+      <w:r>
+        <w:rPr>
+          <w:sz w:val="16"/>
+          <w:szCs w:val="16"/>
+        </w:rPr>
+        <w:instrText xml:space="preserve">" \f f\l 1 </w:instrText>
+      </w:r>
+      <w:r>
+        <w:rPr>
+          <w:sz w:val="16"/>
+          <w:szCs w:val="16"/>
+        </w:rPr>
+        <w:fldChar w:fldCharType="end"/>
+      </w:r>
+      <w:r>
+        <w:rPr>
+          <w:sz w:val="16"/>
+          <w:szCs w:val="16"/>
+        </w:rPr>
+        <w:t xml:space="preserve">Figura </w:t>
+      </w:r>
+      <w:r>
+        <w:rPr>
+          <w:sz w:val="16"/>
+          <w:szCs w:val="16"/>
+        </w:rPr>
+        <w:t>05</w:t>
+      </w:r>
+      <w:r>
+        <w:rPr>
+          <w:sz w:val="16"/>
+          <w:szCs w:val="16"/>
+        </w:rPr>
         <w:t xml:space="preserve"> </w:t>
       </w:r>
       <w:r>
-        <w:t xml:space="preserve">      </w:t>
-      </w:r>
-      <w:proofErr w:type="gramStart"/>
-      <w:r>
-        <w:t xml:space="preserve">   </w:t>
-      </w:r>
-      <w:r>
-        <w:rPr>
-          <w:sz w:val="16"/>
-          <w:szCs w:val="16"/>
-        </w:rPr>
-        <w:t>(</w:t>
-      </w:r>
-      <w:proofErr w:type="gramEnd"/>
-      <w:r>
-        <w:rPr>
-          <w:sz w:val="16"/>
-          <w:szCs w:val="16"/>
-        </w:rPr>
-        <w:t>*)Atualmente, existem 8 fóruns digitais, dos quais 5 estão instalados e operando, 1 está em fase de conclusão, aguardando a definição da data de inauguração e 2 estão funcionando em prédios cedidos por meio de convênios entre o tribunal e as prefeituras dos respectivos municípios.</w:t>
+        <w:rPr>
+          <w:sz w:val="16"/>
+          <w:szCs w:val="16"/>
+        </w:rPr>
+        <w:t>-</w:t>
+      </w:r>
+      <w:r>
+        <w:rPr>
+          <w:sz w:val="16"/>
+          <w:szCs w:val="16"/>
+        </w:rPr>
+        <w:t xml:space="preserve"> Colaboradores da Justiça.</w:t>
+      </w:r>
+      <w:r>
+        <w:rPr>
+          <w:sz w:val="16"/>
+          <w:szCs w:val="16"/>
+        </w:rPr>
+        <w:t xml:space="preserve"> </w:t>
+      </w:r>
+      <w:r>
+        <w:rPr>
+          <w:sz w:val="16"/>
+          <w:szCs w:val="16"/>
+        </w:rPr>
+        <w:t>Fonte</w:t>
+      </w:r>
+      <w:r>
+        <w:rPr>
+          <w:sz w:val="16"/>
+          <w:szCs w:val="16"/>
+        </w:rPr>
+        <w:t>:</w:t>
+      </w:r>
+      <w:r>
+        <w:rPr>
+          <w:sz w:val="16"/>
+          <w:szCs w:val="16"/>
+        </w:rPr>
+        <w:t xml:space="preserve"> Centro de Informações para a Gestão Institucional – CEINFO</w:t>
+      </w:r>
+      <w:r>
+        <w:rPr>
+          <w:sz w:val="16"/>
+          <w:szCs w:val="16"/>
+        </w:rPr>
+        <w:t>.</w:t>
+      </w:r>
+    </w:p>
+    <w:p>
+      <w:r>
+        <w:t>[INSERIR_QUEBRA_PAGINA]</w:t>
+      </w:r>
+    </w:p>
+    <w:p>
+      <w:pPr>
+        <w:rPr>
+          <w:rFonts w:cstheme="minorHAnsi"/>
+        </w:rPr>
+      </w:pPr>
+      <w:r>
+        <w:rPr>
+          <w:rFonts w:cstheme="minorHAnsi"/>
+        </w:rPr>
+        <w:t>3.2.1 Força de Trabalho e Colaboradores na Área de TIC</w:t>
       </w:r>
     </w:p>
     <w:p>
@@ -944,301 +1234,15 @@
         </w:rPr>
         <w:instrText xml:space="preserve"> TC  "</w:instrText>
       </w:r>
-      <w:bookmarkStart w:id="8" w:name="_Toc189119789"/>
-      <w:r>
-        <w:rPr>
-          <w:sz w:val="16"/>
-          <w:szCs w:val="16"/>
-        </w:rPr>
-        <w:instrText xml:space="preserve">Figura </w:instrText>
-      </w:r>
-      <w:r>
-        <w:rPr>
-          <w:sz w:val="16"/>
-          <w:szCs w:val="16"/>
-        </w:rPr>
-        <w:instrText>04</w:instrText>
-      </w:r>
-      <w:r>
-        <w:rPr>
-          <w:sz w:val="16"/>
-          <w:szCs w:val="16"/>
-        </w:rPr>
-        <w:instrText xml:space="preserve"> -</w:instrText>
-      </w:r>
-      <w:r>
-        <w:rPr>
-          <w:sz w:val="16"/>
-          <w:szCs w:val="16"/>
-        </w:rPr>
-        <w:instrText xml:space="preserve"> Força de Trabalho</w:instrText>
-      </w:r>
-      <w:bookmarkEnd w:id="8"/>
-      <w:r>
-        <w:rPr>
-          <w:sz w:val="16"/>
-          <w:szCs w:val="16"/>
-        </w:rPr>
-        <w:instrText xml:space="preserve"> " \f f\l 1 </w:instrText>
-      </w:r>
-      <w:r>
-        <w:rPr>
-          <w:sz w:val="16"/>
-          <w:szCs w:val="16"/>
-        </w:rPr>
-        <w:fldChar w:fldCharType="end"/>
-      </w:r>
-      <w:r>
-        <w:rPr>
-          <w:sz w:val="16"/>
-          <w:szCs w:val="16"/>
-        </w:rPr>
-        <w:t xml:space="preserve">Figura </w:t>
-      </w:r>
-      <w:r>
-        <w:rPr>
-          <w:sz w:val="16"/>
-          <w:szCs w:val="16"/>
-        </w:rPr>
-        <w:t>04</w:t>
-      </w:r>
-      <w:r>
-        <w:rPr>
-          <w:sz w:val="16"/>
-          <w:szCs w:val="16"/>
-        </w:rPr>
-        <w:t xml:space="preserve"> -</w:t>
-      </w:r>
-      <w:r>
-        <w:rPr>
-          <w:sz w:val="16"/>
-          <w:szCs w:val="16"/>
-        </w:rPr>
-        <w:t xml:space="preserve"> Força de Trabalho. </w:t>
-      </w:r>
-      <w:r>
-        <w:rPr>
-          <w:sz w:val="16"/>
-          <w:szCs w:val="16"/>
-        </w:rPr>
-        <w:t>Fonte</w:t>
-      </w:r>
-      <w:r>
-        <w:rPr>
-          <w:sz w:val="16"/>
-          <w:szCs w:val="16"/>
-        </w:rPr>
-        <w:t>:</w:t>
-      </w:r>
-      <w:r>
-        <w:rPr>
-          <w:sz w:val="16"/>
-          <w:szCs w:val="16"/>
-        </w:rPr>
-        <w:t xml:space="preserve"> Centro de Informações para a Gestão Institucional – CEINFO</w:t>
-      </w:r>
-      <w:r>
-        <w:rPr>
-          <w:sz w:val="16"/>
-          <w:szCs w:val="16"/>
-        </w:rPr>
-        <w:t>.</w:t>
-      </w:r>
-    </w:p>
-    <w:p>
-      <w:pPr>
-        <w:jc w:val="left"/>
-        <w:rPr>
-          <w:sz w:val="16"/>
-          <w:szCs w:val="16"/>
-        </w:rPr>
-      </w:pPr>
-      <w:r>
-        <w:rPr>
-          <w:sz w:val="16"/>
-          <w:szCs w:val="16"/>
-        </w:rPr>
-        <w:fldChar w:fldCharType="begin"/>
-      </w:r>
-      <w:r>
-        <w:rPr>
-          <w:sz w:val="16"/>
-          <w:szCs w:val="16"/>
-        </w:rPr>
-        <w:instrText xml:space="preserve"> TC  "</w:instrText>
-      </w:r>
-      <w:bookmarkStart w:id="9" w:name="_Toc189119790"/>
-      <w:r>
-        <w:rPr>
-          <w:sz w:val="16"/>
-          <w:szCs w:val="16"/>
-        </w:rPr>
-        <w:instrText xml:space="preserve">Figura </w:instrText>
-      </w:r>
-      <w:r>
-        <w:rPr>
-          <w:sz w:val="16"/>
-          <w:szCs w:val="16"/>
-        </w:rPr>
-        <w:instrText>05</w:instrText>
-      </w:r>
-      <w:r>
-        <w:rPr>
-          <w:sz w:val="16"/>
-          <w:szCs w:val="16"/>
-        </w:rPr>
-        <w:instrText xml:space="preserve"> </w:instrText>
-      </w:r>
-      <w:r>
-        <w:rPr>
-          <w:sz w:val="16"/>
-          <w:szCs w:val="16"/>
-        </w:rPr>
-        <w:instrText>-</w:instrText>
-      </w:r>
-      <w:r>
-        <w:rPr>
-          <w:sz w:val="16"/>
-          <w:szCs w:val="16"/>
-        </w:rPr>
-        <w:instrText xml:space="preserve"> Colaboradores da Justiça</w:instrText>
+      <w:bookmarkStart w:id="9" w:name="_Toc189119791"/>
+      <w:r>
+        <w:rPr>
+          <w:sz w:val="16"/>
+          <w:szCs w:val="16"/>
+        </w:rPr>
+        <w:instrText>Figura 06 – Força de Trabalho e Colaboradores na área de TI</w:instrText>
       </w:r>
       <w:bookmarkEnd w:id="9"/>
-      <w:r>
-        <w:rPr>
-          <w:sz w:val="16"/>
-          <w:szCs w:val="16"/>
-        </w:rPr>
-        <w:instrText xml:space="preserve">" \f f\l 1 </w:instrText>
-      </w:r>
-      <w:r>
-        <w:rPr>
-          <w:sz w:val="16"/>
-          <w:szCs w:val="16"/>
-        </w:rPr>
-        <w:fldChar w:fldCharType="end"/>
-      </w:r>
-      <w:r>
-        <w:rPr>
-          <w:sz w:val="16"/>
-          <w:szCs w:val="16"/>
-        </w:rPr>
-        <w:t xml:space="preserve">Figura </w:t>
-      </w:r>
-      <w:r>
-        <w:rPr>
-          <w:sz w:val="16"/>
-          <w:szCs w:val="16"/>
-        </w:rPr>
-        <w:t>05</w:t>
-      </w:r>
-      <w:r>
-        <w:rPr>
-          <w:sz w:val="16"/>
-          <w:szCs w:val="16"/>
-        </w:rPr>
-        <w:t xml:space="preserve"> </w:t>
-      </w:r>
-      <w:r>
-        <w:rPr>
-          <w:sz w:val="16"/>
-          <w:szCs w:val="16"/>
-        </w:rPr>
-        <w:t>-</w:t>
-      </w:r>
-      <w:r>
-        <w:rPr>
-          <w:sz w:val="16"/>
-          <w:szCs w:val="16"/>
-        </w:rPr>
-        <w:t xml:space="preserve"> Colaboradores da Justiça.</w:t>
-      </w:r>
-      <w:r>
-        <w:rPr>
-          <w:sz w:val="16"/>
-          <w:szCs w:val="16"/>
-        </w:rPr>
-        <w:t xml:space="preserve"> </w:t>
-      </w:r>
-      <w:r>
-        <w:rPr>
-          <w:sz w:val="16"/>
-          <w:szCs w:val="16"/>
-        </w:rPr>
-        <w:t>Fonte</w:t>
-      </w:r>
-      <w:r>
-        <w:rPr>
-          <w:sz w:val="16"/>
-          <w:szCs w:val="16"/>
-        </w:rPr>
-        <w:t>:</w:t>
-      </w:r>
-      <w:r>
-        <w:rPr>
-          <w:sz w:val="16"/>
-          <w:szCs w:val="16"/>
-        </w:rPr>
-        <w:t xml:space="preserve"> Centro de Informações para a Gestão Institucional – CEINFO</w:t>
-      </w:r>
-      <w:r>
-        <w:rPr>
-          <w:sz w:val="16"/>
-          <w:szCs w:val="16"/>
-        </w:rPr>
-        <w:t>.</w:t>
-      </w:r>
-    </w:p>
-    <w:p>
-      <w:r>
-        <w:t>[INSERIR_QUEBRA_PAGINA]</w:t>
-      </w:r>
-    </w:p>
-    <w:p>
-      <w:pPr>
-        <w:rPr>
-          <w:rFonts w:cstheme="minorHAnsi"/>
-        </w:rPr>
-      </w:pPr>
-      <w:r>
-        <w:rPr>
-          <w:rFonts w:cstheme="minorHAnsi"/>
-        </w:rPr>
-        <w:t>3.2.1 Força de Trabalho e Colaboradores na Área de TIC</w:t>
-      </w:r>
-    </w:p>
-    <w:p>
-      <w:pPr>
-        <w:jc w:val="left"/>
-        <w:rPr>
-          <w:color w:val="FF0000"/>
-          <w:sz w:val="16"/>
-          <w:szCs w:val="16"/>
-        </w:rPr>
-      </w:pPr>
-      <w:r>
-        <w:rPr>
-          <w:sz w:val="16"/>
-          <w:szCs w:val="16"/>
-        </w:rPr>
-        <w:fldChar w:fldCharType="begin"/>
-      </w:r>
-      <w:r>
-        <w:rPr>
-          <w:sz w:val="16"/>
-          <w:szCs w:val="16"/>
-        </w:rPr>
-        <w:instrText xml:space="preserve"> TC  "</w:instrText>
-      </w:r>
-      <w:bookmarkStart w:id="10" w:name="_Toc189119791"/>
-      <w:r>
-        <w:rPr>
-          <w:sz w:val="16"/>
-          <w:szCs w:val="16"/>
-        </w:rPr>
-        <w:instrText>Figura 06 – Força de Trabalho e Colaboradores na área de TI</w:instrText>
-      </w:r>
-      <w:bookmarkEnd w:id="10"/>
       <w:r>
         <w:rPr>
           <w:sz w:val="16"/>
@@ -1532,7 +1536,7 @@
         </w:rPr>
         <w:instrText xml:space="preserve"> TC  "</w:instrText>
       </w:r>
-      <w:bookmarkStart w:id="11" w:name="_Toc189119793"/>
+      <w:bookmarkStart w:id="10" w:name="_Toc189119793"/>
       <w:r>
         <w:rPr>
           <w:sz w:val="16"/>
@@ -1540,7 +1544,7 @@
         </w:rPr>
         <w:instrText>Figura 07 - Instalações prediais do TJMG</w:instrText>
       </w:r>
-      <w:bookmarkEnd w:id="11"/>
+      <w:bookmarkEnd w:id="10"/>
       <w:r>
         <w:rPr>
           <w:sz w:val="16"/>
@@ -1651,7 +1655,7 @@
         </w:rPr>
         <w:instrText xml:space="preserve"> TC  "</w:instrText>
       </w:r>
-      <w:bookmarkStart w:id="12" w:name="_Toc189119794"/>
+      <w:bookmarkStart w:id="11" w:name="_Toc189119794"/>
       <w:r>
         <w:rPr>
           <w:sz w:val="16"/>
@@ -1680,7 +1684,7 @@
         </w:rPr>
         <w:instrText xml:space="preserve"> Desempenho da ação por programa (Unidade 1031)</w:instrText>
       </w:r>
-      <w:bookmarkEnd w:id="12"/>
+      <w:bookmarkEnd w:id="11"/>
       <w:r>
         <w:rPr>
           <w:sz w:val="16"/>
@@ -2907,7 +2911,7 @@
         </w:rPr>
         <w:instrText xml:space="preserve"> TC  “</w:instrText>
       </w:r>
-      <w:bookmarkStart w:id="13" w:name="_Toc189119796"/>
+      <w:bookmarkStart w:id="12" w:name="_Toc189119796"/>
       <w:r>
         <w:rPr>
           <w:rFonts w:cstheme="minorHAnsi"/>
@@ -2944,7 +2948,7 @@
         </w:rPr>
         <w:instrText>4</w:instrText>
       </w:r>
-      <w:bookmarkEnd w:id="13"/>
+      <w:bookmarkEnd w:id="12"/>
       <w:r>
         <w:rPr>
           <w:sz w:val="16"/>
@@ -3160,7 +3164,7 @@
         </w:rPr>
         <w:instrText xml:space="preserve"> TC  “</w:instrText>
       </w:r>
-      <w:bookmarkStart w:id="14" w:name="_Toc189119797"/>
+      <w:bookmarkStart w:id="13" w:name="_Toc189119797"/>
       <w:r>
         <w:rPr>
           <w:sz w:val="16"/>
@@ -3182,7 +3186,7 @@
         </w:rPr>
         <w:instrText xml:space="preserve"> Identidade organizacional do TJMG/DIRCOM</w:instrText>
       </w:r>
-      <w:bookmarkEnd w:id="14"/>
+      <w:bookmarkEnd w:id="13"/>
       <w:r>
         <w:rPr>
           <w:sz w:val="16"/>
@@ -3315,98 +3319,56 @@
         <w:t xml:space="preserve"> traduzir a missão e a estratégia da instituição em objetivos e iniciativas, organizados segundo diferentes perspectivas, consolidadas na figura gráfica do Mapa Estratégico.</w:t>
       </w:r>
     </w:p>
-    <w:p>
-      <w:r>
-        <w:rPr>
-          <w:rFonts w:cstheme="minorHAnsi"/>
-          <w:szCs w:val="24"/>
-        </w:rPr>
-        <w:t xml:space="preserve">Esses “pontos de vista” representam os fatores chave para uma visão ampliada da organização. Cada perspectiva engloba um conjunto de objetivos estratégicos ou </w:t>
-      </w:r>
-      <w:proofErr w:type="spellStart"/>
-      <w:r>
-        <w:rPr>
-          <w:rFonts w:cstheme="minorHAnsi"/>
-          <w:szCs w:val="24"/>
-        </w:rPr>
-        <w:t>Macrodesafios</w:t>
-      </w:r>
-      <w:proofErr w:type="spellEnd"/>
-      <w:r>
-        <w:rPr>
-          <w:rFonts w:cstheme="minorHAnsi"/>
-          <w:szCs w:val="24"/>
-        </w:rPr>
-        <w:t xml:space="preserve"> que representam os principais desafios da organização.</w:t>
-      </w:r>
-    </w:p>
     <w:p/>
     <w:p>
       <w:pPr>
         <w:rPr>
-          <w:rStyle w:val="Ttulo7Char"/>
-          <w:rFonts w:cstheme="minorHAnsi"/>
-          <w:sz w:val="16"/>
-          <w:szCs w:val="16"/>
-          <w:bdr w:val="none" w:sz="0" w:space="0" w:color="auto" w:frame="1"/>
-        </w:rPr>
-      </w:pPr>
-      <w:r>
-        <w:rPr>
-          <w:rStyle w:val="Hyperlink"/>
-        </w:rPr>
-        <w:footnoteRef/>
-      </w:r>
-      <w:r>
-        <w:t xml:space="preserve"> </w:t>
-      </w:r>
-      <w:r>
-        <w:rPr>
-          <w:rFonts w:cstheme="minorHAnsi"/>
-          <w:sz w:val="16"/>
-          <w:szCs w:val="16"/>
-        </w:rPr>
-        <w:t xml:space="preserve">O </w:t>
-      </w:r>
-      <w:proofErr w:type="spellStart"/>
-      <w:r>
-        <w:rPr>
-          <w:rFonts w:cstheme="minorHAnsi"/>
-          <w:i/>
-          <w:sz w:val="16"/>
-          <w:szCs w:val="16"/>
-        </w:rPr>
-        <w:t>Balanced</w:t>
-      </w:r>
-      <w:proofErr w:type="spellEnd"/>
-      <w:r>
-        <w:rPr>
-          <w:rFonts w:cstheme="minorHAnsi"/>
-          <w:i/>
-          <w:sz w:val="16"/>
-          <w:szCs w:val="16"/>
-        </w:rPr>
-        <w:t xml:space="preserve"> Scorecard</w:t>
-      </w:r>
-      <w:r>
-        <w:rPr>
-          <w:rFonts w:cstheme="minorHAnsi"/>
-          <w:sz w:val="16"/>
-          <w:szCs w:val="16"/>
-        </w:rPr>
-        <w:t xml:space="preserve"> (BSC) é uma metodologia de gestão criada, em 1992, pelos professores Robert Kaplan e David Norton, da Harvard </w:t>
-      </w:r>
-      <w:r>
-        <w:rPr>
-          <w:rFonts w:cstheme="minorHAnsi"/>
+          <w:rFonts w:asciiTheme="majorHAnsi" w:eastAsiaTheme="majorEastAsia" w:hAnsiTheme="majorHAnsi" w:cstheme="minorHAnsi"/>
           <w:i/>
           <w:iCs/>
-          <w:sz w:val="16"/>
-          <w:szCs w:val="16"/>
-        </w:rPr>
-        <w:t xml:space="preserve">Business </w:t>
+          <w:color w:val="1F3763" w:themeColor="accent1" w:themeShade="7F"/>
+          <w:sz w:val="16"/>
+          <w:szCs w:val="16"/>
+          <w:u w:val="single"/>
+          <w:bdr w:val="none" w:sz="0" w:space="0" w:color="auto" w:frame="1"/>
+        </w:rPr>
+      </w:pPr>
+      <w:r>
+        <w:rPr>
+          <w:rFonts w:cstheme="minorHAnsi"/>
+          <w:sz w:val="16"/>
+          <w:szCs w:val="16"/>
+        </w:rPr>
+        <w:t xml:space="preserve">O </w:t>
       </w:r>
       <w:proofErr w:type="spellStart"/>
+      <w:r>
+        <w:rPr>
+          <w:rFonts w:cstheme="minorHAnsi"/>
+          <w:i/>
+          <w:sz w:val="16"/>
+          <w:szCs w:val="16"/>
+        </w:rPr>
+        <w:t>Balanced</w:t>
+      </w:r>
+      <w:proofErr w:type="spellEnd"/>
+      <w:r>
+        <w:rPr>
+          <w:rFonts w:cstheme="minorHAnsi"/>
+          <w:i/>
+          <w:sz w:val="16"/>
+          <w:szCs w:val="16"/>
+        </w:rPr>
+        <w:t xml:space="preserve"> Scorecard</w:t>
+      </w:r>
+      <w:r>
+        <w:rPr>
+          <w:rFonts w:cstheme="minorHAnsi"/>
+          <w:sz w:val="16"/>
+          <w:szCs w:val="16"/>
+        </w:rPr>
+        <w:t xml:space="preserve"> (BSC) é uma metodologia de gestão criada, em 1992, pelos professores Robert Kaplan e David Norton, da Harvard </w:t>
+      </w:r>
       <w:r>
         <w:rPr>
           <w:rFonts w:cstheme="minorHAnsi"/>
@@ -3415,6 +3377,17 @@
           <w:sz w:val="16"/>
           <w:szCs w:val="16"/>
         </w:rPr>
+        <w:t xml:space="preserve">Business </w:t>
+      </w:r>
+      <w:proofErr w:type="spellStart"/>
+      <w:r>
+        <w:rPr>
+          <w:rFonts w:cstheme="minorHAnsi"/>
+          <w:i/>
+          <w:iCs/>
+          <w:sz w:val="16"/>
+          <w:szCs w:val="16"/>
+        </w:rPr>
         <w:t>School</w:t>
       </w:r>
       <w:proofErr w:type="spellEnd"/>
@@ -3532,6 +3505,41 @@
           <w:bdr w:val="none" w:sz="0" w:space="0" w:color="auto" w:frame="1"/>
         </w:rPr>
         <w:t>tenham uma relação de causa e efeito entre elas.</w:t>
+      </w:r>
+      <w:bookmarkStart w:id="14" w:name="_GoBack"/>
+      <w:bookmarkEnd w:id="14"/>
+    </w:p>
+    <w:p>
+      <w:pPr>
+        <w:rPr>
+          <w:rFonts w:cstheme="minorHAnsi"/>
+          <w:szCs w:val="24"/>
+        </w:rPr>
+      </w:pPr>
+    </w:p>
+    <w:p>
+      <w:r>
+        <w:rPr>
+          <w:rFonts w:cstheme="minorHAnsi"/>
+          <w:szCs w:val="24"/>
+        </w:rPr>
+        <w:t xml:space="preserve">Esses “pontos de vista” representam os fatores chave para uma visão ampliada da organização. Cada perspectiva engloba um conjunto de objetivos estratégicos ou </w:t>
+      </w:r>
+      <w:proofErr w:type="spellStart"/>
+      <w:r>
+        <w:rPr>
+          <w:rFonts w:cstheme="minorHAnsi"/>
+          <w:szCs w:val="24"/>
+        </w:rPr>
+        <w:t>Macrodesafios</w:t>
+      </w:r>
+      <w:proofErr w:type="spellEnd"/>
+      <w:r>
+        <w:rPr>
+          <w:rFonts w:cstheme="minorHAnsi"/>
+          <w:szCs w:val="24"/>
+        </w:rPr>
+        <w:t xml:space="preserve"> que representam os principais desafios da organização.</w:t>
       </w:r>
     </w:p>
     <w:p/>
@@ -7178,10 +7186,7 @@
     </w:p>
     <w:p>
       <w:r>
-        <w:t xml:space="preserve"># </w:t>
-      </w:r>
-      <w:r>
-        <w:t xml:space="preserve">Orquestra Jovem e Coral </w:t>
+        <w:t xml:space="preserve"># Orquestra Jovem e Coral </w:t>
       </w:r>
       <w:proofErr w:type="spellStart"/>
       <w:r>
@@ -7261,10 +7266,7 @@
     </w:p>
     <w:p>
       <w:r>
-        <w:t xml:space="preserve"># </w:t>
-      </w:r>
-      <w:r>
-        <w:t>Implantação do Sistema de Apresentação Remota e Reconhecimento Facial – SAREF (Projeto piloto na VEP/BH)</w:t>
+        <w:t># Implantação do Sistema de Apresentação Remota e Reconhecimento Facial – SAREF (Projeto piloto na VEP/BH)</w:t>
       </w:r>
     </w:p>
     <w:p>
@@ -7319,10 +7321,7 @@
     </w:p>
     <w:p>
       <w:r>
-        <w:t xml:space="preserve"># </w:t>
-      </w:r>
-      <w:r>
-        <w:t>2ª Semana Nacional do Registro Civil – Registre-se</w:t>
+        <w:t># 2ª Semana Nacional do Registro Civil – Registre-se</w:t>
       </w:r>
     </w:p>
     <w:p>
@@ -7376,10 +7375,7 @@
     <w:p/>
     <w:p>
       <w:r>
-        <w:t xml:space="preserve"># </w:t>
-      </w:r>
-      <w:r>
-        <w:t>Exames de DNA – justiça gratuita</w:t>
+        <w:t># Exames de DNA – justiça gratuita</w:t>
       </w:r>
     </w:p>
     <w:p>
@@ -7425,10 +7421,7 @@
     </w:p>
     <w:p>
       <w:r>
-        <w:t xml:space="preserve"># </w:t>
-      </w:r>
-      <w:r>
-        <w:t xml:space="preserve">Outras Ações Sociais do TJMG </w:t>
+        <w:t xml:space="preserve"># Outras Ações Sociais do TJMG </w:t>
       </w:r>
     </w:p>
     <w:p>
@@ -7633,10 +7626,9 @@
         <w:t>4</w:t>
       </w:r>
       <w:r>
-        <w:t>.</w:t>
-      </w:r>
-      <w:r>
-        <w:tab/>
+        <w:t xml:space="preserve">. </w:t>
+      </w:r>
+      <w:r>
         <w:t>DESEMPENHO INSTITUCIONAL</w:t>
       </w:r>
     </w:p>

</xml_diff>

<commit_message>
feat: Ajuste de bugs de formatação e inicio da inserção das imagens do JN
</commit_message>
<xml_diff>
--- a/Conteudo_Fonte.docx
+++ b/Conteudo_Fonte.docx
@@ -3506,88 +3506,86 @@
         </w:rPr>
         <w:t>tenham uma relação de causa e efeito entre elas.</w:t>
       </w:r>
-      <w:bookmarkStart w:id="14" w:name="_GoBack"/>
+    </w:p>
+    <w:p>
+      <w:pPr>
+        <w:rPr>
+          <w:rFonts w:cstheme="minorHAnsi"/>
+          <w:szCs w:val="24"/>
+        </w:rPr>
+      </w:pPr>
+    </w:p>
+    <w:p>
+      <w:r>
+        <w:rPr>
+          <w:rFonts w:cstheme="minorHAnsi"/>
+          <w:szCs w:val="24"/>
+        </w:rPr>
+        <w:t xml:space="preserve">Esses “pontos de vista” representam os fatores chave para uma visão ampliada da organização. Cada perspectiva engloba um conjunto de objetivos estratégicos ou </w:t>
+      </w:r>
+      <w:proofErr w:type="spellStart"/>
+      <w:r>
+        <w:rPr>
+          <w:rFonts w:cstheme="minorHAnsi"/>
+          <w:szCs w:val="24"/>
+        </w:rPr>
+        <w:t>Macrodesafios</w:t>
+      </w:r>
+      <w:proofErr w:type="spellEnd"/>
+      <w:r>
+        <w:rPr>
+          <w:rFonts w:cstheme="minorHAnsi"/>
+          <w:szCs w:val="24"/>
+        </w:rPr>
+        <w:t xml:space="preserve"> que representam os principais desafios da organização.</w:t>
+      </w:r>
+    </w:p>
+    <w:p/>
+    <w:p>
+      <w:pPr>
+        <w:jc w:val="left"/>
+        <w:rPr>
+          <w:sz w:val="16"/>
+          <w:szCs w:val="16"/>
+        </w:rPr>
+      </w:pPr>
+      <w:r>
+        <w:rPr>
+          <w:sz w:val="16"/>
+          <w:szCs w:val="16"/>
+        </w:rPr>
+        <w:fldChar w:fldCharType="begin"/>
+      </w:r>
+      <w:r>
+        <w:rPr>
+          <w:sz w:val="16"/>
+          <w:szCs w:val="16"/>
+        </w:rPr>
+        <w:instrText xml:space="preserve"> TC  “</w:instrText>
+      </w:r>
+      <w:bookmarkStart w:id="14" w:name="_Toc189119798"/>
+      <w:r>
+        <w:rPr>
+          <w:sz w:val="16"/>
+          <w:szCs w:val="16"/>
+        </w:rPr>
+        <w:instrText>Figura 1</w:instrText>
+      </w:r>
+      <w:r>
+        <w:rPr>
+          <w:sz w:val="16"/>
+          <w:szCs w:val="16"/>
+        </w:rPr>
+        <w:instrText>2</w:instrText>
+      </w:r>
+      <w:r>
+        <w:rPr>
+          <w:sz w:val="16"/>
+          <w:szCs w:val="16"/>
+        </w:rPr>
+        <w:instrText xml:space="preserve"> - Mapa Estratégico do TJMG/ DIRCOM</w:instrText>
+      </w:r>
       <w:bookmarkEnd w:id="14"/>
-    </w:p>
-    <w:p>
-      <w:pPr>
-        <w:rPr>
-          <w:rFonts w:cstheme="minorHAnsi"/>
-          <w:szCs w:val="24"/>
-        </w:rPr>
-      </w:pPr>
-    </w:p>
-    <w:p>
-      <w:r>
-        <w:rPr>
-          <w:rFonts w:cstheme="minorHAnsi"/>
-          <w:szCs w:val="24"/>
-        </w:rPr>
-        <w:t xml:space="preserve">Esses “pontos de vista” representam os fatores chave para uma visão ampliada da organização. Cada perspectiva engloba um conjunto de objetivos estratégicos ou </w:t>
-      </w:r>
-      <w:proofErr w:type="spellStart"/>
-      <w:r>
-        <w:rPr>
-          <w:rFonts w:cstheme="minorHAnsi"/>
-          <w:szCs w:val="24"/>
-        </w:rPr>
-        <w:t>Macrodesafios</w:t>
-      </w:r>
-      <w:proofErr w:type="spellEnd"/>
-      <w:r>
-        <w:rPr>
-          <w:rFonts w:cstheme="minorHAnsi"/>
-          <w:szCs w:val="24"/>
-        </w:rPr>
-        <w:t xml:space="preserve"> que representam os principais desafios da organização.</w:t>
-      </w:r>
-    </w:p>
-    <w:p/>
-    <w:p>
-      <w:pPr>
-        <w:jc w:val="left"/>
-        <w:rPr>
-          <w:sz w:val="16"/>
-          <w:szCs w:val="16"/>
-        </w:rPr>
-      </w:pPr>
-      <w:r>
-        <w:rPr>
-          <w:sz w:val="16"/>
-          <w:szCs w:val="16"/>
-        </w:rPr>
-        <w:fldChar w:fldCharType="begin"/>
-      </w:r>
-      <w:r>
-        <w:rPr>
-          <w:sz w:val="16"/>
-          <w:szCs w:val="16"/>
-        </w:rPr>
-        <w:instrText xml:space="preserve"> TC  “</w:instrText>
-      </w:r>
-      <w:bookmarkStart w:id="15" w:name="_Toc189119798"/>
-      <w:r>
-        <w:rPr>
-          <w:sz w:val="16"/>
-          <w:szCs w:val="16"/>
-        </w:rPr>
-        <w:instrText>Figura 1</w:instrText>
-      </w:r>
-      <w:r>
-        <w:rPr>
-          <w:sz w:val="16"/>
-          <w:szCs w:val="16"/>
-        </w:rPr>
-        <w:instrText>2</w:instrText>
-      </w:r>
-      <w:r>
-        <w:rPr>
-          <w:sz w:val="16"/>
-          <w:szCs w:val="16"/>
-        </w:rPr>
-        <w:instrText xml:space="preserve"> - Mapa Estratégico do TJMG/ DIRCOM</w:instrText>
-      </w:r>
-      <w:bookmarkEnd w:id="15"/>
       <w:r>
         <w:rPr>
           <w:sz w:val="16"/>
@@ -3769,7 +3767,7 @@
         </w:rPr>
         <w:instrText xml:space="preserve"> TC  “</w:instrText>
       </w:r>
-      <w:bookmarkStart w:id="16" w:name="_Toc189119799"/>
+      <w:bookmarkStart w:id="15" w:name="_Toc189119799"/>
       <w:r>
         <w:rPr>
           <w:rFonts w:cs="Calibri"/>
@@ -3794,7 +3792,7 @@
         </w:rPr>
         <w:instrText xml:space="preserve"> ODS/ONU</w:instrText>
       </w:r>
-      <w:bookmarkEnd w:id="16"/>
+      <w:bookmarkEnd w:id="15"/>
       <w:r>
         <w:rPr>
           <w:sz w:val="16"/>
@@ -3942,7 +3940,7 @@
         </w:rPr>
         <w:instrText xml:space="preserve"> TC  “</w:instrText>
       </w:r>
-      <w:bookmarkStart w:id="17" w:name="_Toc189119800"/>
+      <w:bookmarkStart w:id="16" w:name="_Toc189119800"/>
       <w:r>
         <w:rPr>
           <w:sz w:val="16"/>
@@ -3964,7 +3962,7 @@
         </w:rPr>
         <w:instrText xml:space="preserve"> Modelo de gestão de prioridades do TJMG/ASPLAG</w:instrText>
       </w:r>
-      <w:bookmarkEnd w:id="17"/>
+      <w:bookmarkEnd w:id="16"/>
       <w:r>
         <w:rPr>
           <w:sz w:val="16"/>
@@ -4063,7 +4061,7 @@
         </w:rPr>
         <w:instrText xml:space="preserve"> TC  “</w:instrText>
       </w:r>
-      <w:bookmarkStart w:id="18" w:name="_Toc189119801"/>
+      <w:bookmarkStart w:id="17" w:name="_Toc189119801"/>
       <w:r>
         <w:rPr>
           <w:sz w:val="16"/>
@@ -4085,7 +4083,7 @@
         </w:rPr>
         <w:instrText xml:space="preserve"> Composição da Matriz de Priorização do TJMG/ ASPLAG</w:instrText>
       </w:r>
-      <w:bookmarkEnd w:id="18"/>
+      <w:bookmarkEnd w:id="17"/>
       <w:r>
         <w:rPr>
           <w:sz w:val="16"/>
@@ -4186,7 +4184,7 @@
         </w:rPr>
         <w:instrText xml:space="preserve"> TC  “</w:instrText>
       </w:r>
-      <w:bookmarkStart w:id="19" w:name="_Toc189119802"/>
+      <w:bookmarkStart w:id="18" w:name="_Toc189119802"/>
       <w:r>
         <w:rPr>
           <w:rFonts w:cstheme="minorHAnsi"/>
@@ -4219,7 +4217,7 @@
         </w:rPr>
         <w:instrText>Fonte: Assessoria Técnica e Jurídica ao Planejamento e à Gestão Institucional – ASPLAG</w:instrText>
       </w:r>
-      <w:bookmarkEnd w:id="19"/>
+      <w:bookmarkEnd w:id="18"/>
       <w:r>
         <w:rPr>
           <w:sz w:val="16"/>
@@ -7544,7 +7542,7 @@
         </w:rPr>
         <w:instrText xml:space="preserve"> TC  “</w:instrText>
       </w:r>
-      <w:bookmarkStart w:id="20" w:name="_Toc189119803"/>
+      <w:bookmarkStart w:id="19" w:name="_Toc189119803"/>
       <w:r>
         <w:rPr>
           <w:rFonts w:cstheme="minorHAnsi"/>
@@ -7568,7 +7566,7 @@
         </w:rPr>
         <w:instrText xml:space="preserve"> Estatística 2024 de atendimentos Ouvidoria – Painel Estatística SIC Portal TJMG</w:instrText>
       </w:r>
-      <w:bookmarkEnd w:id="20"/>
+      <w:bookmarkEnd w:id="19"/>
       <w:r>
         <w:rPr>
           <w:sz w:val="16"/>
@@ -7663,6 +7661,2946 @@
       <w:r>
         <w:lastRenderedPageBreak/>
         <w:t>Apresentamos um consolidado de dados do TJMG extraídos dos relatórios Justiça em Números, nos últimos 06 (seis) anos:</w:t>
+      </w:r>
+    </w:p>
+    <w:p>
+      <w:r>
+        <w:t>[INSERIR_TABELA_JUSTICA_NUMEROS]</w:t>
+      </w:r>
+    </w:p>
+    <w:p>
+      <w:r>
+        <w:t>4.1.1</w:t>
+      </w:r>
+      <w:r>
+        <w:tab/>
+        <w:t xml:space="preserve">Resultados Positivos do TJMG Frente aos Tribunais Estaduais de Grande Porte - Destaques do Relatório “Justiça em Números - 2024” </w:t>
+      </w:r>
+    </w:p>
+    <w:p>
+      <w:r>
+        <w:t xml:space="preserve">Segundo o relatório Justiça em Números 2024, do Conselho Nacional de Justiça (CNJ), a Corte Mineira se destacou no grupo de tribunais de grande porte, na justiça estadual por: </w:t>
+      </w:r>
+    </w:p>
+    <w:p>
+      <w:r>
+        <w:t>[INICIAR_LISTA_MARCADORES]</w:t>
+      </w:r>
+    </w:p>
+    <w:p>
+      <w:r>
+        <w:t>Segunda menor Taxa de Congestionamento Total: 68,9%;</w:t>
+      </w:r>
+    </w:p>
+    <w:p>
+      <w:r>
+        <w:t>Segunda menor Taxa de Congestionamento Líquida: 66,6%;</w:t>
+      </w:r>
+    </w:p>
+    <w:p>
+      <w:r>
+        <w:t>Segundo menor tempo de giro do acervo: 2anos e 3 meses;</w:t>
+      </w:r>
+    </w:p>
+    <w:p>
+      <w:r>
+        <w:t>Menor percentual de casos pendentes de execução em relação ao estoque total de processos: 32,7%;</w:t>
+      </w:r>
+    </w:p>
+    <w:p>
+      <w:r>
+        <w:t>Menor percentual de casos pendentes de execução fiscal em relação ao estoque total de processos: 6,9%;</w:t>
+      </w:r>
+    </w:p>
+    <w:p>
+      <w:r>
+        <w:t>Menor quantitativo de execuções fiscais pendentes: 279.866;</w:t>
+      </w:r>
+    </w:p>
+    <w:p>
+      <w:r>
+        <w:t>Menor tempo de tramitação dos processos baixados na Execução Fiscal: 4 anos e 7 meses.</w:t>
+      </w:r>
+    </w:p>
+    <w:p>
+      <w:r>
+        <w:t>Menor tempo médio dos processos eletrônicos e físicos pendentes: 1 ano e 11 meses para os processos eletrônicos, e 7 anos e 2 meses para processos físicos;</w:t>
+      </w:r>
+    </w:p>
+    <w:p>
+      <w:r>
+        <w:t>Segundo maior número de balcões virtuais instalados: 1.485;</w:t>
+      </w:r>
+    </w:p>
+    <w:p>
+      <w:r>
+        <w:t>Segundo maior número de Centros Judiciários de Solução de Conflitos instalados: 298;</w:t>
+      </w:r>
+    </w:p>
+    <w:p>
+      <w:r>
+        <w:t>[FINALIZAR_LISTA_MARCADORES]</w:t>
+      </w:r>
+    </w:p>
+    <w:p>
+      <w:r>
+        <w:t xml:space="preserve">O TJMG apresentou a segunda menor taxa de congestionamento total (68,9%) e líquida (66,6%) entre os Tribunais de grande porte e está abaixo da média da Justiça Estadual </w:t>
+      </w:r>
+      <w:r>
+        <w:lastRenderedPageBreak/>
+        <w:t>(67,2% e 71,9%). Em comparação com 2022, a taxa de congestionamento total aumentou em 2,4% e a taxa de congestionamento líquida reduziu em 3,3%.</w:t>
+      </w:r>
+    </w:p>
+    <w:p>
+      <w:r>
+        <w:rPr>
+          <w:sz w:val="16"/>
+          <w:szCs w:val="16"/>
+        </w:rPr>
+        <w:t>Gráfico 01-</w:t>
+      </w:r>
+      <w:r>
+        <w:rPr>
+          <w:sz w:val="16"/>
+          <w:szCs w:val="16"/>
+        </w:rPr>
+        <w:t xml:space="preserve"> Taxa de Congestionamento Total e Líquida</w:t>
+      </w:r>
+      <w:r>
+        <w:rPr>
+          <w:sz w:val="16"/>
+          <w:szCs w:val="16"/>
+        </w:rPr>
+        <w:t xml:space="preserve">, por tribunal. </w:t>
+      </w:r>
+      <w:r>
+        <w:rPr>
+          <w:rFonts w:eastAsia="Times New Roman" w:cstheme="minorHAnsi"/>
+          <w:sz w:val="16"/>
+          <w:szCs w:val="16"/>
+          <w:lang w:eastAsia="pt-BR"/>
+        </w:rPr>
+        <w:t xml:space="preserve">Fonte: Relatório Justiça em Números </w:t>
+      </w:r>
+      <w:r>
+        <w:rPr>
+          <w:rFonts w:eastAsia="Times New Roman" w:cstheme="minorHAnsi"/>
+          <w:sz w:val="16"/>
+          <w:szCs w:val="16"/>
+          <w:lang w:eastAsia="pt-BR"/>
+        </w:rPr>
+        <w:t>– Edição 2024/</w:t>
+      </w:r>
+      <w:r>
+        <w:rPr>
+          <w:rFonts w:eastAsia="Times New Roman" w:cstheme="minorHAnsi"/>
+          <w:sz w:val="16"/>
+          <w:szCs w:val="16"/>
+          <w:lang w:eastAsia="pt-BR"/>
+        </w:rPr>
+        <w:t>CNJ</w:t>
+      </w:r>
+    </w:p>
+    <w:p>
+      <w:pPr>
+        <w:tabs>
+          <w:tab w:val="left" w:pos="3555"/>
+        </w:tabs>
+      </w:pPr>
+      <w:r>
+        <w:t>O TJMG apresentou o segundo menor tempo de giro do acervo entre os Tribunais de grande porte (2 anos e 3 meses), ficando atrás do TJPR (2 anos e 2 meses) e abaixo da média da Justiça Estadual (2 anos e 7 meses). Comparando com a série histórica desde 2019, o ano de 2023 foi o segundo melhor resultado do TJMG</w:t>
+      </w:r>
+      <w:r>
+        <w:t>.</w:t>
+      </w:r>
+    </w:p>
+    <w:p>
+      <w:pPr>
+        <w:spacing w:before="0" w:after="0" w:line="240" w:lineRule="auto"/>
+        <w:jc w:val="left"/>
+        <w:rPr>
+          <w:rFonts w:eastAsia="Times New Roman" w:cstheme="minorHAnsi"/>
+          <w:sz w:val="16"/>
+          <w:szCs w:val="16"/>
+          <w:lang w:eastAsia="pt-BR"/>
+        </w:rPr>
+      </w:pPr>
+      <w:r>
+        <w:rPr>
+          <w:sz w:val="16"/>
+          <w:szCs w:val="16"/>
+        </w:rPr>
+        <w:fldChar w:fldCharType="begin"/>
+      </w:r>
+      <w:r>
+        <w:rPr>
+          <w:sz w:val="16"/>
+          <w:szCs w:val="16"/>
+        </w:rPr>
+        <w:instrText xml:space="preserve"> TC  “</w:instrText>
+      </w:r>
+      <w:bookmarkStart w:id="20" w:name="_Toc189119907"/>
+      <w:r>
+        <w:rPr>
+          <w:sz w:val="16"/>
+          <w:szCs w:val="16"/>
+        </w:rPr>
+        <w:instrText>Gráfico 02</w:instrText>
+      </w:r>
+      <w:r>
+        <w:rPr>
+          <w:sz w:val="16"/>
+          <w:szCs w:val="16"/>
+        </w:rPr>
+        <w:instrText xml:space="preserve"> – </w:instrText>
+      </w:r>
+      <w:r>
+        <w:rPr>
+          <w:color w:val="000000" w:themeColor="text1"/>
+          <w:sz w:val="16"/>
+          <w:szCs w:val="16"/>
+        </w:rPr>
+        <w:instrText>Tempo de giro do acervo, por tribunal</w:instrText>
+      </w:r>
+      <w:bookmarkEnd w:id="20"/>
+      <w:r>
+        <w:rPr>
+          <w:sz w:val="16"/>
+          <w:szCs w:val="16"/>
+        </w:rPr>
+        <w:instrText>”</w:instrText>
+      </w:r>
+      <w:r>
+        <w:rPr>
+          <w:sz w:val="16"/>
+          <w:szCs w:val="16"/>
+        </w:rPr>
+        <w:instrText xml:space="preserve"> \f </w:instrText>
+      </w:r>
+      <w:r>
+        <w:rPr>
+          <w:sz w:val="16"/>
+          <w:szCs w:val="16"/>
+        </w:rPr>
+        <w:instrText>g</w:instrText>
+      </w:r>
+      <w:r>
+        <w:rPr>
+          <w:sz w:val="16"/>
+          <w:szCs w:val="16"/>
+        </w:rPr>
+        <w:instrText xml:space="preserve">\l 1 </w:instrText>
+      </w:r>
+      <w:r>
+        <w:rPr>
+          <w:sz w:val="16"/>
+          <w:szCs w:val="16"/>
+        </w:rPr>
+        <w:fldChar w:fldCharType="end"/>
+      </w:r>
+      <w:r>
+        <w:rPr>
+          <w:sz w:val="16"/>
+          <w:szCs w:val="16"/>
+        </w:rPr>
+        <w:t>Gráfico 02</w:t>
+      </w:r>
+      <w:r>
+        <w:rPr>
+          <w:sz w:val="16"/>
+          <w:szCs w:val="16"/>
+        </w:rPr>
+        <w:t xml:space="preserve"> – </w:t>
+      </w:r>
+      <w:r>
+        <w:rPr>
+          <w:color w:val="000000" w:themeColor="text1"/>
+          <w:sz w:val="16"/>
+          <w:szCs w:val="16"/>
+        </w:rPr>
+        <w:t>Tempo de giro do acervo, por tribunal</w:t>
+      </w:r>
+      <w:r>
+        <w:rPr>
+          <w:color w:val="000000" w:themeColor="text1"/>
+          <w:sz w:val="16"/>
+          <w:szCs w:val="16"/>
+        </w:rPr>
+        <w:t xml:space="preserve">. </w:t>
+      </w:r>
+      <w:r>
+        <w:rPr>
+          <w:rFonts w:eastAsia="Times New Roman" w:cstheme="minorHAnsi"/>
+          <w:sz w:val="16"/>
+          <w:szCs w:val="16"/>
+          <w:lang w:eastAsia="pt-BR"/>
+        </w:rPr>
+        <w:t xml:space="preserve">Fonte: Relatório Justiça em Números </w:t>
+      </w:r>
+      <w:r>
+        <w:rPr>
+          <w:rFonts w:eastAsia="Times New Roman" w:cstheme="minorHAnsi"/>
+          <w:sz w:val="16"/>
+          <w:szCs w:val="16"/>
+          <w:lang w:eastAsia="pt-BR"/>
+        </w:rPr>
+        <w:t>– Edição 2024/</w:t>
+      </w:r>
+      <w:r>
+        <w:rPr>
+          <w:rFonts w:eastAsia="Times New Roman" w:cstheme="minorHAnsi"/>
+          <w:sz w:val="16"/>
+          <w:szCs w:val="16"/>
+          <w:lang w:eastAsia="pt-BR"/>
+        </w:rPr>
+        <w:t>CNJ</w:t>
+      </w:r>
+    </w:p>
+    <w:p>
+      <w:r>
+        <w:t>O TJMG apresentou o menor percentual (32,7%) de casos pendentes de execução em relação ao estoque total de processos e está abaixo da média da Justiça Estadual (55,7%). Em relação a 2022, o percentual de casos pendentes aumentou em 1,9%</w:t>
+      </w:r>
+    </w:p>
+    <w:p>
+      <w:pPr>
+        <w:spacing w:before="0" w:after="0" w:line="240" w:lineRule="auto"/>
+        <w:jc w:val="left"/>
+        <w:rPr>
+          <w:rFonts w:eastAsia="Times New Roman" w:cstheme="minorHAnsi"/>
+          <w:sz w:val="16"/>
+          <w:szCs w:val="16"/>
+          <w:lang w:eastAsia="pt-BR"/>
+        </w:rPr>
+      </w:pPr>
+      <w:r>
+        <w:rPr>
+          <w:sz w:val="16"/>
+          <w:szCs w:val="16"/>
+        </w:rPr>
+        <w:fldChar w:fldCharType="begin"/>
+      </w:r>
+      <w:r>
+        <w:rPr>
+          <w:sz w:val="16"/>
+          <w:szCs w:val="16"/>
+        </w:rPr>
+        <w:instrText xml:space="preserve"> TC  “</w:instrText>
+      </w:r>
+      <w:bookmarkStart w:id="21" w:name="_Toc189119908"/>
+      <w:r>
+        <w:rPr>
+          <w:sz w:val="16"/>
+          <w:szCs w:val="16"/>
+        </w:rPr>
+        <w:instrText>Gráfico 03</w:instrText>
+      </w:r>
+      <w:r>
+        <w:rPr>
+          <w:sz w:val="16"/>
+          <w:szCs w:val="16"/>
+        </w:rPr>
+        <w:instrText xml:space="preserve"> – </w:instrText>
+      </w:r>
+      <w:r>
+        <w:rPr>
+          <w:color w:val="000000" w:themeColor="text1"/>
+          <w:sz w:val="16"/>
+          <w:szCs w:val="16"/>
+        </w:rPr>
+        <w:instrText>Percentual de casos pendentes de execução em relação ao estoque total dos processos, por tribunal</w:instrText>
+      </w:r>
+      <w:bookmarkEnd w:id="21"/>
+      <w:r>
+        <w:rPr>
+          <w:sz w:val="16"/>
+          <w:szCs w:val="16"/>
+        </w:rPr>
+        <w:instrText>”</w:instrText>
+      </w:r>
+      <w:r>
+        <w:rPr>
+          <w:sz w:val="16"/>
+          <w:szCs w:val="16"/>
+        </w:rPr>
+        <w:instrText xml:space="preserve"> \f </w:instrText>
+      </w:r>
+      <w:r>
+        <w:rPr>
+          <w:sz w:val="16"/>
+          <w:szCs w:val="16"/>
+        </w:rPr>
+        <w:instrText>g</w:instrText>
+      </w:r>
+      <w:r>
+        <w:rPr>
+          <w:sz w:val="16"/>
+          <w:szCs w:val="16"/>
+        </w:rPr>
+        <w:instrText xml:space="preserve">\l 1 </w:instrText>
+      </w:r>
+      <w:r>
+        <w:rPr>
+          <w:sz w:val="16"/>
+          <w:szCs w:val="16"/>
+        </w:rPr>
+        <w:fldChar w:fldCharType="end"/>
+      </w:r>
+      <w:r>
+        <w:rPr>
+          <w:sz w:val="16"/>
+          <w:szCs w:val="16"/>
+        </w:rPr>
+        <w:t>Gráfico 03</w:t>
+      </w:r>
+      <w:r>
+        <w:rPr>
+          <w:sz w:val="16"/>
+          <w:szCs w:val="16"/>
+        </w:rPr>
+        <w:t xml:space="preserve"> – </w:t>
+      </w:r>
+      <w:r>
+        <w:rPr>
+          <w:color w:val="000000" w:themeColor="text1"/>
+          <w:sz w:val="16"/>
+          <w:szCs w:val="16"/>
+        </w:rPr>
+        <w:t>Percentual de casos pendentes de execução em relação ao estoque total dos processos, por tribunal</w:t>
+      </w:r>
+      <w:r>
+        <w:rPr>
+          <w:color w:val="000000" w:themeColor="text1"/>
+          <w:sz w:val="16"/>
+          <w:szCs w:val="16"/>
+        </w:rPr>
+        <w:t xml:space="preserve">. </w:t>
+      </w:r>
+      <w:r>
+        <w:rPr>
+          <w:rFonts w:eastAsia="Times New Roman" w:cstheme="minorHAnsi"/>
+          <w:sz w:val="16"/>
+          <w:szCs w:val="16"/>
+          <w:lang w:eastAsia="pt-BR"/>
+        </w:rPr>
+        <w:t xml:space="preserve">Fonte: Relatório Justiça em Números </w:t>
+      </w:r>
+      <w:r>
+        <w:rPr>
+          <w:rFonts w:eastAsia="Times New Roman" w:cstheme="minorHAnsi"/>
+          <w:sz w:val="16"/>
+          <w:szCs w:val="16"/>
+          <w:lang w:eastAsia="pt-BR"/>
+        </w:rPr>
+        <w:t>– Edição 2024/</w:t>
+      </w:r>
+      <w:r>
+        <w:rPr>
+          <w:rFonts w:eastAsia="Times New Roman" w:cstheme="minorHAnsi"/>
+          <w:sz w:val="16"/>
+          <w:szCs w:val="16"/>
+          <w:lang w:eastAsia="pt-BR"/>
+        </w:rPr>
+        <w:t>CNJ</w:t>
+      </w:r>
+    </w:p>
+    <w:p>
+      <w:r>
+        <w:t>O TJMG apresentou o menor saldo de execuções fiscais pendentes (279.886) entre os Tribunais de grande porte. Comparando com a série histórica desde 2019, o ano de 2023 foi o melhor resultado do TJMG.</w:t>
+      </w:r>
+    </w:p>
+    <w:p>
+      <w:r>
+        <w:rPr>
+          <w:sz w:val="16"/>
+          <w:szCs w:val="16"/>
+        </w:rPr>
+        <w:fldChar w:fldCharType="begin"/>
+      </w:r>
+      <w:r>
+        <w:rPr>
+          <w:sz w:val="16"/>
+          <w:szCs w:val="16"/>
+        </w:rPr>
+        <w:instrText xml:space="preserve"> TC  “</w:instrText>
+      </w:r>
+      <w:bookmarkStart w:id="22" w:name="_Toc189119909"/>
+      <w:r>
+        <w:rPr>
+          <w:sz w:val="16"/>
+          <w:szCs w:val="16"/>
+        </w:rPr>
+        <w:instrText>Gráfico 04</w:instrText>
+      </w:r>
+      <w:r>
+        <w:rPr>
+          <w:sz w:val="16"/>
+          <w:szCs w:val="16"/>
+        </w:rPr>
+        <w:instrText xml:space="preserve"> –</w:instrText>
+      </w:r>
+      <w:r>
+        <w:rPr>
+          <w:sz w:val="16"/>
+          <w:szCs w:val="16"/>
+        </w:rPr>
+        <w:instrText xml:space="preserve"> </w:instrText>
+      </w:r>
+      <w:r>
+        <w:rPr>
+          <w:color w:val="000000" w:themeColor="text1"/>
+          <w:sz w:val="16"/>
+          <w:szCs w:val="16"/>
+        </w:rPr>
+        <w:instrText>Total de execuções fiscais pendentes, por tribunal</w:instrText>
+      </w:r>
+      <w:bookmarkEnd w:id="22"/>
+      <w:r>
+        <w:rPr>
+          <w:sz w:val="16"/>
+          <w:szCs w:val="16"/>
+        </w:rPr>
+        <w:instrText>”</w:instrText>
+      </w:r>
+      <w:r>
+        <w:rPr>
+          <w:sz w:val="16"/>
+          <w:szCs w:val="16"/>
+        </w:rPr>
+        <w:instrText xml:space="preserve"> \f </w:instrText>
+      </w:r>
+      <w:r>
+        <w:rPr>
+          <w:sz w:val="16"/>
+          <w:szCs w:val="16"/>
+        </w:rPr>
+        <w:instrText>g</w:instrText>
+      </w:r>
+      <w:r>
+        <w:rPr>
+          <w:sz w:val="16"/>
+          <w:szCs w:val="16"/>
+        </w:rPr>
+        <w:instrText xml:space="preserve">\l 1 </w:instrText>
+      </w:r>
+      <w:r>
+        <w:rPr>
+          <w:sz w:val="16"/>
+          <w:szCs w:val="16"/>
+        </w:rPr>
+        <w:fldChar w:fldCharType="end"/>
+      </w:r>
+      <w:r>
+        <w:rPr>
+          <w:sz w:val="16"/>
+          <w:szCs w:val="16"/>
+        </w:rPr>
+        <w:t>Gráfico 04</w:t>
+      </w:r>
+      <w:r>
+        <w:rPr>
+          <w:sz w:val="16"/>
+          <w:szCs w:val="16"/>
+        </w:rPr>
+        <w:t xml:space="preserve"> – </w:t>
+      </w:r>
+      <w:r>
+        <w:rPr>
+          <w:color w:val="000000" w:themeColor="text1"/>
+          <w:sz w:val="16"/>
+          <w:szCs w:val="16"/>
+        </w:rPr>
+        <w:t>Total de execuções fiscais pendentes, por tribunal</w:t>
+      </w:r>
+      <w:r>
+        <w:rPr>
+          <w:color w:val="000000" w:themeColor="text1"/>
+          <w:sz w:val="16"/>
+          <w:szCs w:val="16"/>
+        </w:rPr>
+        <w:t xml:space="preserve">. </w:t>
+      </w:r>
+      <w:r>
+        <w:rPr>
+          <w:rFonts w:eastAsia="Times New Roman" w:cstheme="minorHAnsi"/>
+          <w:sz w:val="16"/>
+          <w:szCs w:val="16"/>
+          <w:lang w:eastAsia="pt-BR"/>
+        </w:rPr>
+        <w:t xml:space="preserve">Fonte: Relatório Justiça em Números </w:t>
+      </w:r>
+      <w:r>
+        <w:rPr>
+          <w:rFonts w:eastAsia="Times New Roman" w:cstheme="minorHAnsi"/>
+          <w:sz w:val="16"/>
+          <w:szCs w:val="16"/>
+          <w:lang w:eastAsia="pt-BR"/>
+        </w:rPr>
+        <w:t>– Edição 2024/</w:t>
+      </w:r>
+      <w:r>
+        <w:rPr>
+          <w:rFonts w:eastAsia="Times New Roman" w:cstheme="minorHAnsi"/>
+          <w:sz w:val="16"/>
+          <w:szCs w:val="16"/>
+          <w:lang w:eastAsia="pt-BR"/>
+        </w:rPr>
+        <w:t>CNJ</w:t>
+      </w:r>
+    </w:p>
+    <w:p>
+      <w:r>
+        <w:t>O TJMG tem o menor tempo de tramitação dos processos baixados na execução fiscal (4 anos e 7 meses) entre os tribunais de grande porte e está abaixo da média da Justiça Estadual (7 anos e 2 meses).</w:t>
+      </w:r>
+    </w:p>
+    <w:p>
+      <w:pPr>
+        <w:spacing w:before="0" w:after="0" w:line="240" w:lineRule="auto"/>
+        <w:jc w:val="left"/>
+        <w:rPr>
+          <w:rFonts w:eastAsia="Times New Roman" w:cstheme="minorHAnsi"/>
+          <w:sz w:val="16"/>
+          <w:szCs w:val="16"/>
+          <w:lang w:eastAsia="pt-BR"/>
+        </w:rPr>
+      </w:pPr>
+      <w:r>
+        <w:rPr>
+          <w:sz w:val="16"/>
+          <w:szCs w:val="16"/>
+        </w:rPr>
+        <w:fldChar w:fldCharType="begin"/>
+      </w:r>
+      <w:r>
+        <w:rPr>
+          <w:sz w:val="16"/>
+          <w:szCs w:val="16"/>
+        </w:rPr>
+        <w:instrText xml:space="preserve"> TC  “</w:instrText>
+      </w:r>
+      <w:bookmarkStart w:id="23" w:name="_Toc189119910"/>
+      <w:r>
+        <w:rPr>
+          <w:sz w:val="16"/>
+          <w:szCs w:val="16"/>
+        </w:rPr>
+        <w:instrText>Gráfico 05</w:instrText>
+      </w:r>
+      <w:r>
+        <w:rPr>
+          <w:sz w:val="16"/>
+          <w:szCs w:val="16"/>
+        </w:rPr>
+        <w:instrText>–</w:instrText>
+      </w:r>
+      <w:r>
+        <w:rPr>
+          <w:sz w:val="16"/>
+          <w:szCs w:val="16"/>
+        </w:rPr>
+        <w:instrText xml:space="preserve"> </w:instrText>
+      </w:r>
+      <w:r>
+        <w:rPr>
+          <w:color w:val="000000" w:themeColor="text1"/>
+          <w:sz w:val="16"/>
+          <w:szCs w:val="16"/>
+        </w:rPr>
+        <w:instrText>Tempo de tramitação dos processos baixados na execução fiscal, por tribunal</w:instrText>
+      </w:r>
+      <w:bookmarkEnd w:id="23"/>
+      <w:r>
+        <w:rPr>
+          <w:sz w:val="16"/>
+          <w:szCs w:val="16"/>
+        </w:rPr>
+        <w:instrText>”</w:instrText>
+      </w:r>
+      <w:r>
+        <w:rPr>
+          <w:sz w:val="16"/>
+          <w:szCs w:val="16"/>
+        </w:rPr>
+        <w:instrText xml:space="preserve"> \f </w:instrText>
+      </w:r>
+      <w:r>
+        <w:rPr>
+          <w:sz w:val="16"/>
+          <w:szCs w:val="16"/>
+        </w:rPr>
+        <w:instrText>g</w:instrText>
+      </w:r>
+      <w:r>
+        <w:rPr>
+          <w:sz w:val="16"/>
+          <w:szCs w:val="16"/>
+        </w:rPr>
+        <w:instrText xml:space="preserve">\l 1 </w:instrText>
+      </w:r>
+      <w:r>
+        <w:rPr>
+          <w:sz w:val="16"/>
+          <w:szCs w:val="16"/>
+        </w:rPr>
+        <w:fldChar w:fldCharType="end"/>
+      </w:r>
+      <w:r>
+        <w:rPr>
+          <w:sz w:val="16"/>
+          <w:szCs w:val="16"/>
+        </w:rPr>
+        <w:t>Gráfico 05</w:t>
+      </w:r>
+      <w:r>
+        <w:rPr>
+          <w:sz w:val="16"/>
+          <w:szCs w:val="16"/>
+        </w:rPr>
+        <w:t xml:space="preserve"> – </w:t>
+      </w:r>
+      <w:r>
+        <w:rPr>
+          <w:color w:val="000000" w:themeColor="text1"/>
+          <w:sz w:val="16"/>
+          <w:szCs w:val="16"/>
+        </w:rPr>
+        <w:t>Tempo de tramitação dos processos baixados na execução fiscal, por tribunal</w:t>
+      </w:r>
+      <w:r>
+        <w:rPr>
+          <w:color w:val="000000" w:themeColor="text1"/>
+          <w:sz w:val="16"/>
+          <w:szCs w:val="16"/>
+        </w:rPr>
+        <w:t xml:space="preserve">. </w:t>
+      </w:r>
+      <w:r>
+        <w:rPr>
+          <w:rFonts w:eastAsia="Times New Roman" w:cstheme="minorHAnsi"/>
+          <w:sz w:val="16"/>
+          <w:szCs w:val="16"/>
+          <w:lang w:eastAsia="pt-BR"/>
+        </w:rPr>
+        <w:t xml:space="preserve">Fonte: Relatório Justiça em Números </w:t>
+      </w:r>
+      <w:r>
+        <w:rPr>
+          <w:rFonts w:eastAsia="Times New Roman" w:cstheme="minorHAnsi"/>
+          <w:sz w:val="16"/>
+          <w:szCs w:val="16"/>
+          <w:lang w:eastAsia="pt-BR"/>
+        </w:rPr>
+        <w:t>– Edição 2024/</w:t>
+      </w:r>
+      <w:r>
+        <w:rPr>
+          <w:rFonts w:eastAsia="Times New Roman" w:cstheme="minorHAnsi"/>
+          <w:sz w:val="16"/>
+          <w:szCs w:val="16"/>
+          <w:lang w:eastAsia="pt-BR"/>
+        </w:rPr>
+        <w:t>CNJ</w:t>
+      </w:r>
+    </w:p>
+    <w:p>
+      <w:r>
+        <w:t>O TJMG tem o menor tempo médio dos processos eletrônicos pendentes (1 ano e 11 meses) e segundo menor tempo dos processos físicos pendentes (7 anos e 2 meses), ficando atrás do TJPR que não possui processos físicos pendentes. O TJMG está abaixo da média da Justiça Estadual (3 anos e 5 meses e 12 anos e 1mês).</w:t>
+      </w:r>
+    </w:p>
+    <w:p>
+      <w:pPr>
+        <w:spacing w:before="0" w:after="0" w:line="240" w:lineRule="auto"/>
+        <w:jc w:val="left"/>
+        <w:rPr>
+          <w:rFonts w:eastAsia="Times New Roman" w:cstheme="minorHAnsi"/>
+          <w:sz w:val="16"/>
+          <w:szCs w:val="16"/>
+          <w:lang w:eastAsia="pt-BR"/>
+        </w:rPr>
+      </w:pPr>
+      <w:r>
+        <w:rPr>
+          <w:sz w:val="16"/>
+          <w:szCs w:val="16"/>
+        </w:rPr>
+        <w:fldChar w:fldCharType="begin"/>
+      </w:r>
+      <w:r>
+        <w:rPr>
+          <w:sz w:val="16"/>
+          <w:szCs w:val="16"/>
+        </w:rPr>
+        <w:instrText>TC “</w:instrText>
+      </w:r>
+      <w:bookmarkStart w:id="24" w:name="_Toc189119911"/>
+      <w:r>
+        <w:rPr>
+          <w:sz w:val="16"/>
+          <w:szCs w:val="16"/>
+        </w:rPr>
+        <w:instrText>Gráfico 06</w:instrText>
+      </w:r>
+      <w:r>
+        <w:rPr>
+          <w:sz w:val="16"/>
+          <w:szCs w:val="16"/>
+        </w:rPr>
+        <w:instrText xml:space="preserve"> –</w:instrText>
+      </w:r>
+      <w:r>
+        <w:rPr>
+          <w:sz w:val="16"/>
+          <w:szCs w:val="16"/>
+        </w:rPr>
+        <w:instrText xml:space="preserve"> </w:instrText>
+      </w:r>
+      <w:r>
+        <w:rPr>
+          <w:color w:val="000000" w:themeColor="text1"/>
+          <w:sz w:val="16"/>
+          <w:szCs w:val="16"/>
+        </w:rPr>
+        <w:instrText>Tempo médio dos processos eletrônicos e físicos pendentes, por tribunal</w:instrText>
+      </w:r>
+      <w:bookmarkEnd w:id="24"/>
+      <w:r>
+        <w:rPr>
+          <w:sz w:val="16"/>
+          <w:szCs w:val="16"/>
+        </w:rPr>
+        <w:instrText>”</w:instrText>
+      </w:r>
+      <w:r>
+        <w:rPr>
+          <w:sz w:val="16"/>
+          <w:szCs w:val="16"/>
+        </w:rPr>
+        <w:instrText xml:space="preserve"> \f </w:instrText>
+      </w:r>
+      <w:r>
+        <w:rPr>
+          <w:sz w:val="16"/>
+          <w:szCs w:val="16"/>
+        </w:rPr>
+        <w:instrText>g</w:instrText>
+      </w:r>
+      <w:r>
+        <w:rPr>
+          <w:sz w:val="16"/>
+          <w:szCs w:val="16"/>
+        </w:rPr>
+        <w:instrText xml:space="preserve">\l 1 </w:instrText>
+      </w:r>
+      <w:r>
+        <w:rPr>
+          <w:sz w:val="16"/>
+          <w:szCs w:val="16"/>
+        </w:rPr>
+        <w:fldChar w:fldCharType="end"/>
+      </w:r>
+      <w:r>
+        <w:rPr>
+          <w:sz w:val="16"/>
+          <w:szCs w:val="16"/>
+        </w:rPr>
+        <w:t>Gráfico 06</w:t>
+      </w:r>
+      <w:r>
+        <w:rPr>
+          <w:sz w:val="16"/>
+          <w:szCs w:val="16"/>
+        </w:rPr>
+        <w:t xml:space="preserve"> – </w:t>
+      </w:r>
+      <w:r>
+        <w:rPr>
+          <w:color w:val="000000" w:themeColor="text1"/>
+          <w:sz w:val="16"/>
+          <w:szCs w:val="16"/>
+        </w:rPr>
+        <w:t>Tempo médio dos processos eletrônicos e físicos pendentes, por tribunal</w:t>
+      </w:r>
+      <w:r>
+        <w:rPr>
+          <w:color w:val="000000" w:themeColor="text1"/>
+          <w:sz w:val="16"/>
+          <w:szCs w:val="16"/>
+        </w:rPr>
+        <w:t xml:space="preserve">. </w:t>
+      </w:r>
+      <w:r>
+        <w:rPr>
+          <w:rFonts w:eastAsia="Times New Roman" w:cstheme="minorHAnsi"/>
+          <w:sz w:val="16"/>
+          <w:szCs w:val="16"/>
+          <w:lang w:eastAsia="pt-BR"/>
+        </w:rPr>
+        <w:t xml:space="preserve">Fonte: Relatório Justiça em Números </w:t>
+      </w:r>
+      <w:r>
+        <w:rPr>
+          <w:rFonts w:eastAsia="Times New Roman" w:cstheme="minorHAnsi"/>
+          <w:sz w:val="16"/>
+          <w:szCs w:val="16"/>
+          <w:lang w:eastAsia="pt-BR"/>
+        </w:rPr>
+        <w:t>– Edição 2024/</w:t>
+      </w:r>
+      <w:r>
+        <w:rPr>
+          <w:rFonts w:eastAsia="Times New Roman" w:cstheme="minorHAnsi"/>
+          <w:sz w:val="16"/>
+          <w:szCs w:val="16"/>
+          <w:lang w:eastAsia="pt-BR"/>
+        </w:rPr>
+        <w:t>CNJ</w:t>
+      </w:r>
+    </w:p>
+    <w:p>
+      <w:r>
+        <w:t>O TJMG tem o segundo maior número de balcões virtuais instalados (1.485) entre os tribunais de grande porte.</w:t>
+      </w:r>
+    </w:p>
+    <w:p>
+      <w:pPr>
+        <w:spacing w:before="0" w:after="0" w:line="240" w:lineRule="auto"/>
+        <w:jc w:val="left"/>
+        <w:rPr>
+          <w:rFonts w:eastAsia="Times New Roman" w:cstheme="minorHAnsi"/>
+          <w:sz w:val="16"/>
+          <w:szCs w:val="16"/>
+          <w:lang w:eastAsia="pt-BR"/>
+        </w:rPr>
+      </w:pPr>
+      <w:r>
+        <w:rPr>
+          <w:sz w:val="16"/>
+          <w:szCs w:val="16"/>
+        </w:rPr>
+        <w:fldChar w:fldCharType="begin"/>
+      </w:r>
+      <w:r>
+        <w:rPr>
+          <w:sz w:val="16"/>
+          <w:szCs w:val="16"/>
+        </w:rPr>
+        <w:instrText>TC “</w:instrText>
+      </w:r>
+      <w:bookmarkStart w:id="25" w:name="_Toc189119912"/>
+      <w:r>
+        <w:rPr>
+          <w:sz w:val="16"/>
+          <w:szCs w:val="16"/>
+        </w:rPr>
+        <w:instrText>Gráfico 07</w:instrText>
+      </w:r>
+      <w:r>
+        <w:rPr>
+          <w:sz w:val="16"/>
+          <w:szCs w:val="16"/>
+        </w:rPr>
+        <w:instrText xml:space="preserve"> –</w:instrText>
+      </w:r>
+      <w:r>
+        <w:rPr>
+          <w:sz w:val="16"/>
+          <w:szCs w:val="16"/>
+        </w:rPr>
+        <w:instrText xml:space="preserve"> </w:instrText>
+      </w:r>
+      <w:r>
+        <w:rPr>
+          <w:color w:val="000000" w:themeColor="text1"/>
+          <w:sz w:val="16"/>
+          <w:szCs w:val="16"/>
+        </w:rPr>
+        <w:instrText>Quantidade de balcões virtuais instalados</w:instrText>
+      </w:r>
+      <w:bookmarkEnd w:id="25"/>
+      <w:r>
+        <w:rPr>
+          <w:sz w:val="16"/>
+          <w:szCs w:val="16"/>
+        </w:rPr>
+        <w:instrText>”</w:instrText>
+      </w:r>
+      <w:r>
+        <w:rPr>
+          <w:sz w:val="16"/>
+          <w:szCs w:val="16"/>
+        </w:rPr>
+        <w:instrText xml:space="preserve"> \f </w:instrText>
+      </w:r>
+      <w:r>
+        <w:rPr>
+          <w:sz w:val="16"/>
+          <w:szCs w:val="16"/>
+        </w:rPr>
+        <w:instrText>g</w:instrText>
+      </w:r>
+      <w:r>
+        <w:rPr>
+          <w:sz w:val="16"/>
+          <w:szCs w:val="16"/>
+        </w:rPr>
+        <w:instrText xml:space="preserve">\l 1 </w:instrText>
+      </w:r>
+      <w:r>
+        <w:rPr>
+          <w:sz w:val="16"/>
+          <w:szCs w:val="16"/>
+        </w:rPr>
+        <w:fldChar w:fldCharType="end"/>
+      </w:r>
+      <w:r>
+        <w:rPr>
+          <w:sz w:val="16"/>
+          <w:szCs w:val="16"/>
+        </w:rPr>
+        <w:t>Gráfico 07 -</w:t>
+      </w:r>
+      <w:r>
+        <w:rPr>
+          <w:sz w:val="16"/>
+          <w:szCs w:val="16"/>
+        </w:rPr>
+        <w:t xml:space="preserve"> </w:t>
+      </w:r>
+      <w:r>
+        <w:rPr>
+          <w:color w:val="000000" w:themeColor="text1"/>
+          <w:sz w:val="16"/>
+          <w:szCs w:val="16"/>
+        </w:rPr>
+        <w:t>Quantidade de balcões virtuais instalados</w:t>
+      </w:r>
+      <w:r>
+        <w:rPr>
+          <w:color w:val="000000" w:themeColor="text1"/>
+          <w:sz w:val="16"/>
+          <w:szCs w:val="16"/>
+        </w:rPr>
+        <w:t xml:space="preserve">. </w:t>
+      </w:r>
+      <w:r>
+        <w:rPr>
+          <w:rFonts w:eastAsia="Times New Roman" w:cstheme="minorHAnsi"/>
+          <w:sz w:val="16"/>
+          <w:szCs w:val="16"/>
+          <w:lang w:eastAsia="pt-BR"/>
+        </w:rPr>
+        <w:t xml:space="preserve">Fonte: Relatório Justiça em Números </w:t>
+      </w:r>
+      <w:r>
+        <w:rPr>
+          <w:rFonts w:eastAsia="Times New Roman" w:cstheme="minorHAnsi"/>
+          <w:sz w:val="16"/>
+          <w:szCs w:val="16"/>
+          <w:lang w:eastAsia="pt-BR"/>
+        </w:rPr>
+        <w:t>– Edição 2024/</w:t>
+      </w:r>
+      <w:r>
+        <w:rPr>
+          <w:rFonts w:eastAsia="Times New Roman" w:cstheme="minorHAnsi"/>
+          <w:sz w:val="16"/>
+          <w:szCs w:val="16"/>
+          <w:lang w:eastAsia="pt-BR"/>
+        </w:rPr>
+        <w:t>CNJ</w:t>
+      </w:r>
+    </w:p>
+    <w:p>
+      <w:r>
+        <w:t xml:space="preserve">O TJMG tem o segundo maior número de </w:t>
+      </w:r>
+      <w:proofErr w:type="spellStart"/>
+      <w:r>
+        <w:t>CEJUSCs</w:t>
+      </w:r>
+      <w:proofErr w:type="spellEnd"/>
+      <w:r>
+        <w:t xml:space="preserve"> instalados (298) entre os tribunais de grande porte ficando atrás apenas do TJSP com 315 </w:t>
+      </w:r>
+      <w:proofErr w:type="spellStart"/>
+      <w:r>
+        <w:t>CEJUSCs</w:t>
+      </w:r>
+      <w:proofErr w:type="spellEnd"/>
+      <w:r>
+        <w:t xml:space="preserve"> instalados.</w:t>
+      </w:r>
+    </w:p>
+    <w:p>
+      <w:pPr>
+        <w:spacing w:before="0" w:after="0" w:line="240" w:lineRule="auto"/>
+        <w:jc w:val="left"/>
+        <w:rPr>
+          <w:rFonts w:eastAsia="Times New Roman" w:cstheme="minorHAnsi"/>
+          <w:sz w:val="16"/>
+          <w:szCs w:val="16"/>
+          <w:lang w:eastAsia="pt-BR"/>
+        </w:rPr>
+      </w:pPr>
+      <w:r>
+        <w:rPr>
+          <w:sz w:val="16"/>
+          <w:szCs w:val="16"/>
+        </w:rPr>
+        <w:lastRenderedPageBreak/>
+        <w:fldChar w:fldCharType="begin"/>
+      </w:r>
+      <w:r>
+        <w:rPr>
+          <w:sz w:val="16"/>
+          <w:szCs w:val="16"/>
+        </w:rPr>
+        <w:instrText>TC “</w:instrText>
+      </w:r>
+      <w:bookmarkStart w:id="26" w:name="_Toc189119913"/>
+      <w:r>
+        <w:rPr>
+          <w:sz w:val="16"/>
+          <w:szCs w:val="16"/>
+        </w:rPr>
+        <w:instrText>Gráfico 08</w:instrText>
+      </w:r>
+      <w:r>
+        <w:rPr>
+          <w:sz w:val="16"/>
+          <w:szCs w:val="16"/>
+        </w:rPr>
+        <w:instrText xml:space="preserve"> –</w:instrText>
+      </w:r>
+      <w:r>
+        <w:rPr>
+          <w:sz w:val="16"/>
+          <w:szCs w:val="16"/>
+        </w:rPr>
+        <w:instrText xml:space="preserve"> </w:instrText>
+      </w:r>
+      <w:r>
+        <w:rPr>
+          <w:color w:val="000000" w:themeColor="text1"/>
+          <w:sz w:val="16"/>
+          <w:szCs w:val="16"/>
+        </w:rPr>
+        <w:instrText>Centros Judiciários de Solução de Conflitos, por tribunal</w:instrText>
+      </w:r>
+      <w:bookmarkEnd w:id="26"/>
+      <w:r>
+        <w:rPr>
+          <w:sz w:val="16"/>
+          <w:szCs w:val="16"/>
+        </w:rPr>
+        <w:instrText>”</w:instrText>
+      </w:r>
+      <w:r>
+        <w:rPr>
+          <w:sz w:val="16"/>
+          <w:szCs w:val="16"/>
+        </w:rPr>
+        <w:instrText xml:space="preserve"> \f </w:instrText>
+      </w:r>
+      <w:r>
+        <w:rPr>
+          <w:sz w:val="16"/>
+          <w:szCs w:val="16"/>
+        </w:rPr>
+        <w:instrText>g</w:instrText>
+      </w:r>
+      <w:r>
+        <w:rPr>
+          <w:sz w:val="16"/>
+          <w:szCs w:val="16"/>
+        </w:rPr>
+        <w:instrText xml:space="preserve">\l 1 </w:instrText>
+      </w:r>
+      <w:r>
+        <w:rPr>
+          <w:sz w:val="16"/>
+          <w:szCs w:val="16"/>
+        </w:rPr>
+        <w:fldChar w:fldCharType="end"/>
+      </w:r>
+      <w:r>
+        <w:rPr>
+          <w:sz w:val="16"/>
+          <w:szCs w:val="16"/>
+        </w:rPr>
+        <w:t>Gráfico 08</w:t>
+      </w:r>
+      <w:r>
+        <w:rPr>
+          <w:sz w:val="16"/>
+          <w:szCs w:val="16"/>
+        </w:rPr>
+        <w:t xml:space="preserve"> – </w:t>
+      </w:r>
+      <w:r>
+        <w:rPr>
+          <w:color w:val="000000" w:themeColor="text1"/>
+          <w:sz w:val="16"/>
+          <w:szCs w:val="16"/>
+        </w:rPr>
+        <w:t>Centros Judiciários de Solução de Conflitos, por tribunal</w:t>
+      </w:r>
+      <w:r>
+        <w:rPr>
+          <w:color w:val="000000" w:themeColor="text1"/>
+          <w:sz w:val="16"/>
+          <w:szCs w:val="16"/>
+        </w:rPr>
+        <w:t xml:space="preserve">. </w:t>
+      </w:r>
+      <w:r>
+        <w:rPr>
+          <w:rFonts w:eastAsia="Times New Roman" w:cstheme="minorHAnsi"/>
+          <w:sz w:val="16"/>
+          <w:szCs w:val="16"/>
+          <w:lang w:eastAsia="pt-BR"/>
+        </w:rPr>
+        <w:t xml:space="preserve">Fonte: Relatório Justiça em Números </w:t>
+      </w:r>
+      <w:r>
+        <w:rPr>
+          <w:rFonts w:eastAsia="Times New Roman" w:cstheme="minorHAnsi"/>
+          <w:sz w:val="16"/>
+          <w:szCs w:val="16"/>
+          <w:lang w:eastAsia="pt-BR"/>
+        </w:rPr>
+        <w:t>– Edição 2024/</w:t>
+      </w:r>
+      <w:r>
+        <w:rPr>
+          <w:rFonts w:eastAsia="Times New Roman" w:cstheme="minorHAnsi"/>
+          <w:sz w:val="16"/>
+          <w:szCs w:val="16"/>
+          <w:lang w:eastAsia="pt-BR"/>
+        </w:rPr>
+        <w:t>CNJ</w:t>
+      </w:r>
+    </w:p>
+    <w:p>
+      <w:r>
+        <w:t>4.1.2</w:t>
+      </w:r>
+      <w:r>
+        <w:tab/>
+        <w:t>Oportunidades de Melhorias do TJMG Frente aos Tribunais Estaduais de Grande Porte - Destaques do Relatório “Justiça em Números - 2024”</w:t>
+      </w:r>
+    </w:p>
+    <w:p/>
+    <w:p>
+      <w:r>
+        <w:t>O relatório Justiça em Números 2024 (CNJ) revela pontos que merecem avaliação do TJMG bem como aspectos nos quais o Tribunal pode melhorar:</w:t>
+      </w:r>
+    </w:p>
+    <w:p>
+      <w:r>
+        <w:t>[INICIAR_LISTA_MARCADORES]</w:t>
+      </w:r>
+    </w:p>
+    <w:p>
+      <w:r>
+        <w:t>Maior custo médio mensal com servidores(as) e terceiro maior com magistrados(as);</w:t>
+      </w:r>
+    </w:p>
+    <w:p>
+      <w:r>
+        <w:t>Apresenta o segundo maior percentual de cargos vagos de magistrados: 22,6% - já considerando as nomeações mais recentes;</w:t>
+      </w:r>
+    </w:p>
+    <w:p>
+      <w:r>
+        <w:t>Menor percentual de Magistradas: 33,3%;</w:t>
+      </w:r>
+    </w:p>
+    <w:p>
+      <w:r>
+        <w:t>Segundo menor percentual de Magistrados(as) negros(as): 4,8%;</w:t>
+      </w:r>
+    </w:p>
+    <w:p>
+      <w:r>
+        <w:t>Segundo menor Índice de produtividade dos(as) magistrados(as): 1.906;</w:t>
+      </w:r>
+    </w:p>
+    <w:p>
+      <w:r>
+        <w:t>Menor índice de produtividade dos(as) servidores(as) da área judiciária: 152;</w:t>
+      </w:r>
+    </w:p>
+    <w:p>
+      <w:r>
+        <w:t>Menor Índice de Atendimento à Demanda: 86,7%;</w:t>
+      </w:r>
+    </w:p>
+    <w:p>
+      <w:r>
+        <w:t>Pior IPC-Jus: 61%.</w:t>
+      </w:r>
+    </w:p>
+    <w:p>
+      <w:r>
+        <w:t>[FINALIZAR_LISTA_MARCADORES]</w:t>
+      </w:r>
+    </w:p>
+    <w:p>
+      <w:r>
+        <w:t>O TJMG apresentou o maior custo médio mensal com magistrados(as) e servidores(as), incluindo benefícios, encargos, previdência social, diárias, passagens, indenizações judiciais e demais indenizações eventuais e não eventuais. O custo mensal com servidores foi de R$27.454 e com magistrados R$84.349. Apesar disto, esse custo diminuiu 50,5% no caso dos magistrados e 39,5% no caso dos servidores, em relação ao ano anterior.</w:t>
+      </w:r>
+    </w:p>
+    <w:p>
+      <w:pPr>
+        <w:jc w:val="left"/>
+        <w:rPr>
+          <w:rFonts w:eastAsia="Times New Roman" w:cstheme="minorHAnsi"/>
+          <w:sz w:val="16"/>
+          <w:szCs w:val="16"/>
+          <w:lang w:eastAsia="pt-BR"/>
+        </w:rPr>
+      </w:pPr>
+      <w:r>
+        <w:rPr>
+          <w:sz w:val="16"/>
+          <w:szCs w:val="16"/>
+        </w:rPr>
+        <w:fldChar w:fldCharType="begin"/>
+      </w:r>
+      <w:r>
+        <w:rPr>
+          <w:sz w:val="16"/>
+          <w:szCs w:val="16"/>
+        </w:rPr>
+        <w:instrText xml:space="preserve"> TC  “</w:instrText>
+      </w:r>
+      <w:bookmarkStart w:id="27" w:name="_Toc189119914"/>
+      <w:r>
+        <w:rPr>
+          <w:rFonts w:eastAsia="Times New Roman" w:cstheme="minorHAnsi"/>
+          <w:sz w:val="16"/>
+          <w:szCs w:val="16"/>
+          <w:lang w:eastAsia="pt-BR"/>
+        </w:rPr>
+        <w:instrText>Gráfico 09</w:instrText>
+      </w:r>
+      <w:r>
+        <w:rPr>
+          <w:rFonts w:eastAsia="Times New Roman" w:cstheme="minorHAnsi"/>
+          <w:sz w:val="16"/>
+          <w:szCs w:val="16"/>
+          <w:lang w:eastAsia="pt-BR"/>
+        </w:rPr>
+        <w:instrText xml:space="preserve"> </w:instrText>
+      </w:r>
+      <w:r>
+        <w:rPr>
+          <w:sz w:val="16"/>
+          <w:szCs w:val="16"/>
+        </w:rPr>
+        <w:instrText>-</w:instrText>
+      </w:r>
+      <w:r>
+        <w:rPr>
+          <w:rFonts w:eastAsia="Times New Roman" w:cstheme="minorHAnsi"/>
+          <w:sz w:val="16"/>
+          <w:szCs w:val="16"/>
+          <w:lang w:eastAsia="pt-BR"/>
+        </w:rPr>
+        <w:instrText xml:space="preserve"> </w:instrText>
+      </w:r>
+      <w:r>
+        <w:rPr>
+          <w:rFonts w:eastAsia="Times New Roman" w:cstheme="minorHAnsi"/>
+          <w:sz w:val="16"/>
+          <w:szCs w:val="16"/>
+          <w:lang w:eastAsia="pt-BR"/>
+        </w:rPr>
+        <w:instrText>Custo médio mensal com magistrados e servidores</w:instrText>
+      </w:r>
+      <w:bookmarkEnd w:id="27"/>
+      <w:r>
+        <w:rPr>
+          <w:sz w:val="16"/>
+          <w:szCs w:val="16"/>
+        </w:rPr>
+        <w:instrText>”</w:instrText>
+      </w:r>
+      <w:r>
+        <w:rPr>
+          <w:sz w:val="16"/>
+          <w:szCs w:val="16"/>
+        </w:rPr>
+        <w:instrText xml:space="preserve"> </w:instrText>
+      </w:r>
+      <w:r>
+        <w:rPr>
+          <w:sz w:val="16"/>
+          <w:szCs w:val="16"/>
+        </w:rPr>
+        <w:instrText xml:space="preserve">\f g\l 1 </w:instrText>
+      </w:r>
+      <w:r>
+        <w:rPr>
+          <w:sz w:val="16"/>
+          <w:szCs w:val="16"/>
+        </w:rPr>
+        <w:fldChar w:fldCharType="end"/>
+      </w:r>
+      <w:r>
+        <w:rPr>
+          <w:rFonts w:eastAsia="Times New Roman" w:cstheme="minorHAnsi"/>
+          <w:sz w:val="16"/>
+          <w:szCs w:val="16"/>
+          <w:lang w:eastAsia="pt-BR"/>
+        </w:rPr>
+        <w:t>Gráfico 0</w:t>
+      </w:r>
+      <w:r>
+        <w:rPr>
+          <w:rFonts w:eastAsia="Times New Roman" w:cstheme="minorHAnsi"/>
+          <w:sz w:val="16"/>
+          <w:szCs w:val="16"/>
+          <w:lang w:eastAsia="pt-BR"/>
+        </w:rPr>
+        <w:t>9</w:t>
+      </w:r>
+      <w:r>
+        <w:rPr>
+          <w:rFonts w:eastAsia="Times New Roman" w:cstheme="minorHAnsi"/>
+          <w:sz w:val="16"/>
+          <w:szCs w:val="16"/>
+          <w:lang w:eastAsia="pt-BR"/>
+        </w:rPr>
+        <w:t xml:space="preserve"> </w:t>
+      </w:r>
+      <w:r>
+        <w:rPr>
+          <w:sz w:val="16"/>
+          <w:szCs w:val="16"/>
+        </w:rPr>
+        <w:t>-</w:t>
+      </w:r>
+      <w:r>
+        <w:rPr>
+          <w:rFonts w:eastAsia="Times New Roman" w:cstheme="minorHAnsi"/>
+          <w:sz w:val="16"/>
+          <w:szCs w:val="16"/>
+          <w:lang w:eastAsia="pt-BR"/>
+        </w:rPr>
+        <w:t xml:space="preserve"> </w:t>
+      </w:r>
+      <w:r>
+        <w:rPr>
+          <w:rFonts w:eastAsia="Times New Roman" w:cstheme="minorHAnsi"/>
+          <w:sz w:val="16"/>
+          <w:szCs w:val="16"/>
+          <w:lang w:eastAsia="pt-BR"/>
+        </w:rPr>
+        <w:t>Custo médio mensal dos tribunais com magistrados(as) e servidores(as), incluindo benefícios, encargos, previdência social, diárias, passagens, indenizações judiciais e demais indenizações eventuais e não eventuais</w:t>
+      </w:r>
+      <w:r>
+        <w:rPr>
+          <w:rFonts w:eastAsia="Times New Roman" w:cstheme="minorHAnsi"/>
+          <w:sz w:val="16"/>
+          <w:szCs w:val="16"/>
+          <w:lang w:eastAsia="pt-BR"/>
+        </w:rPr>
+        <w:t xml:space="preserve">. </w:t>
+      </w:r>
+      <w:r>
+        <w:rPr>
+          <w:rFonts w:eastAsia="Times New Roman" w:cstheme="minorHAnsi"/>
+          <w:sz w:val="16"/>
+          <w:szCs w:val="16"/>
+          <w:lang w:eastAsia="pt-BR"/>
+        </w:rPr>
+        <w:t xml:space="preserve">Fonte: Relatório Justiça em Números </w:t>
+      </w:r>
+      <w:r>
+        <w:rPr>
+          <w:rFonts w:eastAsia="Times New Roman" w:cstheme="minorHAnsi"/>
+          <w:sz w:val="16"/>
+          <w:szCs w:val="16"/>
+          <w:lang w:eastAsia="pt-BR"/>
+        </w:rPr>
+        <w:t>– Edição 2024/</w:t>
+      </w:r>
+      <w:r>
+        <w:rPr>
+          <w:rFonts w:eastAsia="Times New Roman" w:cstheme="minorHAnsi"/>
+          <w:sz w:val="16"/>
+          <w:szCs w:val="16"/>
+          <w:lang w:eastAsia="pt-BR"/>
+        </w:rPr>
+        <w:t>CNJ</w:t>
+      </w:r>
+    </w:p>
+    <w:p>
+      <w:pPr>
+        <w:rPr>
+          <w:color w:val="000000" w:themeColor="text1"/>
+        </w:rPr>
+      </w:pPr>
+      <w:r>
+        <w:rPr>
+          <w:color w:val="000000" w:themeColor="text1"/>
+        </w:rPr>
+        <w:t xml:space="preserve">No TJMG, apresenta o maior percentual de cargos vagos de magistrados em comparação com os demais tribunais de grande </w:t>
+      </w:r>
+      <w:proofErr w:type="gramStart"/>
+      <w:r>
+        <w:rPr>
+          <w:color w:val="000000" w:themeColor="text1"/>
+        </w:rPr>
+        <w:t>porte .</w:t>
+      </w:r>
+      <w:proofErr w:type="gramEnd"/>
+    </w:p>
+    <w:p>
+      <w:pPr>
+        <w:spacing w:before="0" w:after="0" w:line="240" w:lineRule="auto"/>
+        <w:jc w:val="left"/>
+        <w:rPr>
+          <w:rFonts w:eastAsia="Times New Roman" w:cstheme="minorHAnsi"/>
+          <w:sz w:val="16"/>
+          <w:szCs w:val="16"/>
+          <w:lang w:eastAsia="pt-BR"/>
+        </w:rPr>
+      </w:pPr>
+      <w:r>
+        <w:rPr>
+          <w:sz w:val="16"/>
+          <w:szCs w:val="16"/>
+        </w:rPr>
+        <w:fldChar w:fldCharType="begin"/>
+      </w:r>
+      <w:r>
+        <w:rPr>
+          <w:sz w:val="16"/>
+          <w:szCs w:val="16"/>
+        </w:rPr>
+        <w:instrText xml:space="preserve"> TC  “</w:instrText>
+      </w:r>
+      <w:bookmarkStart w:id="28" w:name="_Toc189119915"/>
+      <w:r>
+        <w:rPr>
+          <w:rFonts w:eastAsia="Times New Roman" w:cstheme="minorHAnsi"/>
+          <w:sz w:val="16"/>
+          <w:szCs w:val="16"/>
+          <w:lang w:eastAsia="pt-BR"/>
+        </w:rPr>
+        <w:instrText>Gráfico 10</w:instrText>
+      </w:r>
+      <w:r>
+        <w:rPr>
+          <w:rFonts w:eastAsia="Times New Roman" w:cstheme="minorHAnsi"/>
+          <w:sz w:val="16"/>
+          <w:szCs w:val="16"/>
+          <w:lang w:eastAsia="pt-BR"/>
+        </w:rPr>
+        <w:instrText xml:space="preserve"> </w:instrText>
+      </w:r>
+      <w:r>
+        <w:rPr>
+          <w:sz w:val="16"/>
+          <w:szCs w:val="16"/>
+        </w:rPr>
+        <w:instrText>-</w:instrText>
+      </w:r>
+      <w:r>
+        <w:rPr>
+          <w:rFonts w:eastAsia="Times New Roman" w:cstheme="minorHAnsi"/>
+          <w:sz w:val="16"/>
+          <w:szCs w:val="16"/>
+          <w:lang w:eastAsia="pt-BR"/>
+        </w:rPr>
+        <w:instrText xml:space="preserve"> </w:instrText>
+      </w:r>
+      <w:r>
+        <w:rPr>
+          <w:rFonts w:eastAsia="Times New Roman" w:cstheme="minorHAnsi"/>
+          <w:sz w:val="16"/>
+          <w:szCs w:val="16"/>
+          <w:lang w:eastAsia="pt-BR"/>
+        </w:rPr>
+        <w:instrText>Percentual de cargos vagos de magistrados</w:instrText>
+      </w:r>
+      <w:bookmarkEnd w:id="28"/>
+      <w:r>
+        <w:rPr>
+          <w:sz w:val="16"/>
+          <w:szCs w:val="16"/>
+        </w:rPr>
+        <w:instrText>”</w:instrText>
+      </w:r>
+      <w:r>
+        <w:rPr>
+          <w:sz w:val="16"/>
+          <w:szCs w:val="16"/>
+        </w:rPr>
+        <w:instrText xml:space="preserve"> </w:instrText>
+      </w:r>
+      <w:r>
+        <w:rPr>
+          <w:sz w:val="16"/>
+          <w:szCs w:val="16"/>
+        </w:rPr>
+        <w:instrText xml:space="preserve">\f g\l 1 </w:instrText>
+      </w:r>
+      <w:r>
+        <w:rPr>
+          <w:sz w:val="16"/>
+          <w:szCs w:val="16"/>
+        </w:rPr>
+        <w:fldChar w:fldCharType="end"/>
+      </w:r>
+      <w:r>
+        <w:rPr>
+          <w:rFonts w:eastAsia="Times New Roman" w:cstheme="minorHAnsi"/>
+          <w:sz w:val="16"/>
+          <w:szCs w:val="16"/>
+          <w:lang w:eastAsia="pt-BR"/>
+        </w:rPr>
+        <w:t>Gráfico 10</w:t>
+      </w:r>
+      <w:r>
+        <w:rPr>
+          <w:rFonts w:eastAsia="Times New Roman" w:cstheme="minorHAnsi"/>
+          <w:sz w:val="16"/>
+          <w:szCs w:val="16"/>
+          <w:lang w:eastAsia="pt-BR"/>
+        </w:rPr>
+        <w:t xml:space="preserve"> </w:t>
+      </w:r>
+      <w:r>
+        <w:rPr>
+          <w:sz w:val="16"/>
+          <w:szCs w:val="16"/>
+        </w:rPr>
+        <w:t>-</w:t>
+      </w:r>
+      <w:r>
+        <w:rPr>
+          <w:rFonts w:eastAsia="Times New Roman" w:cstheme="minorHAnsi"/>
+          <w:sz w:val="16"/>
+          <w:szCs w:val="16"/>
+          <w:lang w:eastAsia="pt-BR"/>
+        </w:rPr>
+        <w:t xml:space="preserve"> </w:t>
+      </w:r>
+      <w:r>
+        <w:rPr>
+          <w:rFonts w:eastAsia="Times New Roman" w:cstheme="minorHAnsi"/>
+          <w:sz w:val="16"/>
+          <w:szCs w:val="16"/>
+          <w:lang w:eastAsia="pt-BR"/>
+        </w:rPr>
+        <w:t xml:space="preserve">Percentual de cargos vagos de </w:t>
+      </w:r>
+      <w:r>
+        <w:rPr>
+          <w:rFonts w:eastAsia="Times New Roman" w:cstheme="minorHAnsi"/>
+          <w:sz w:val="16"/>
+          <w:szCs w:val="16"/>
+          <w:lang w:eastAsia="pt-BR"/>
+        </w:rPr>
+        <w:t>M</w:t>
+      </w:r>
+      <w:r>
+        <w:rPr>
+          <w:rFonts w:eastAsia="Times New Roman" w:cstheme="minorHAnsi"/>
+          <w:sz w:val="16"/>
+          <w:szCs w:val="16"/>
+          <w:lang w:eastAsia="pt-BR"/>
+        </w:rPr>
+        <w:t>agistrad</w:t>
+      </w:r>
+      <w:r>
+        <w:rPr>
+          <w:rFonts w:eastAsia="Times New Roman" w:cstheme="minorHAnsi"/>
+          <w:sz w:val="16"/>
+          <w:szCs w:val="16"/>
+          <w:lang w:eastAsia="pt-BR"/>
+        </w:rPr>
+        <w:t>o(a), por Tribunal</w:t>
+      </w:r>
+      <w:r>
+        <w:rPr>
+          <w:rFonts w:eastAsia="Times New Roman" w:cstheme="minorHAnsi"/>
+          <w:sz w:val="16"/>
+          <w:szCs w:val="16"/>
+          <w:lang w:eastAsia="pt-BR"/>
+        </w:rPr>
+        <w:t xml:space="preserve">. </w:t>
+      </w:r>
+      <w:r>
+        <w:rPr>
+          <w:rFonts w:eastAsia="Times New Roman" w:cstheme="minorHAnsi"/>
+          <w:sz w:val="16"/>
+          <w:szCs w:val="16"/>
+          <w:lang w:eastAsia="pt-BR"/>
+        </w:rPr>
+        <w:t xml:space="preserve">Fonte: Relatório Justiça em Números </w:t>
+      </w:r>
+      <w:r>
+        <w:rPr>
+          <w:rFonts w:eastAsia="Times New Roman" w:cstheme="minorHAnsi"/>
+          <w:sz w:val="16"/>
+          <w:szCs w:val="16"/>
+          <w:lang w:eastAsia="pt-BR"/>
+        </w:rPr>
+        <w:t>– Edição 2024/</w:t>
+      </w:r>
+      <w:r>
+        <w:rPr>
+          <w:rFonts w:eastAsia="Times New Roman" w:cstheme="minorHAnsi"/>
+          <w:sz w:val="16"/>
+          <w:szCs w:val="16"/>
+          <w:lang w:eastAsia="pt-BR"/>
+        </w:rPr>
+        <w:t>CNJ</w:t>
+      </w:r>
+    </w:p>
+    <w:p>
+      <w:r>
+        <w:lastRenderedPageBreak/>
+        <w:t>O Brasil demonstra baixa representatividade feminina no Poder Judiciário em comparação com países europeus. Enquanto a média brasileira é de 36,8%, na Europa, as mulheres juízas já correspondem a mais da metade da magistratura, como menciona o relatório ‘Justiça em Números – 2024’. Neste aspecto, observamos que o percentual de magistradas é de somente 33,3% em relação a 66,7% de magistrados.</w:t>
+      </w:r>
+    </w:p>
+    <w:p>
+      <w:pPr>
+        <w:spacing w:before="0" w:after="0" w:line="240" w:lineRule="auto"/>
+        <w:jc w:val="left"/>
+        <w:rPr>
+          <w:rFonts w:eastAsia="Times New Roman" w:cstheme="minorHAnsi"/>
+          <w:sz w:val="16"/>
+          <w:szCs w:val="16"/>
+          <w:lang w:eastAsia="pt-BR"/>
+        </w:rPr>
+      </w:pPr>
+      <w:r>
+        <w:rPr>
+          <w:sz w:val="16"/>
+          <w:szCs w:val="16"/>
+        </w:rPr>
+        <w:fldChar w:fldCharType="begin"/>
+      </w:r>
+      <w:r>
+        <w:rPr>
+          <w:sz w:val="16"/>
+          <w:szCs w:val="16"/>
+        </w:rPr>
+        <w:instrText xml:space="preserve"> TC  “</w:instrText>
+      </w:r>
+      <w:bookmarkStart w:id="29" w:name="_Toc189119916"/>
+      <w:r>
+        <w:rPr>
+          <w:rFonts w:eastAsia="Times New Roman" w:cstheme="minorHAnsi"/>
+          <w:sz w:val="16"/>
+          <w:szCs w:val="16"/>
+          <w:lang w:eastAsia="pt-BR"/>
+        </w:rPr>
+        <w:instrText>Gráfico 11</w:instrText>
+      </w:r>
+      <w:r>
+        <w:rPr>
+          <w:rFonts w:eastAsia="Times New Roman" w:cstheme="minorHAnsi"/>
+          <w:sz w:val="16"/>
+          <w:szCs w:val="16"/>
+          <w:lang w:eastAsia="pt-BR"/>
+        </w:rPr>
+        <w:instrText xml:space="preserve"> </w:instrText>
+      </w:r>
+      <w:r>
+        <w:rPr>
+          <w:sz w:val="16"/>
+          <w:szCs w:val="16"/>
+        </w:rPr>
+        <w:instrText>-</w:instrText>
+      </w:r>
+      <w:r>
+        <w:rPr>
+          <w:rFonts w:eastAsia="Times New Roman" w:cstheme="minorHAnsi"/>
+          <w:sz w:val="16"/>
+          <w:szCs w:val="16"/>
+          <w:lang w:eastAsia="pt-BR"/>
+        </w:rPr>
+        <w:instrText xml:space="preserve"> </w:instrText>
+      </w:r>
+      <w:r>
+        <w:rPr>
+          <w:rFonts w:eastAsia="Times New Roman" w:cstheme="minorHAnsi"/>
+          <w:sz w:val="16"/>
+          <w:szCs w:val="16"/>
+          <w:lang w:eastAsia="pt-BR"/>
+        </w:rPr>
+        <w:instrText>Percentual de cargos vagos de magistrados</w:instrText>
+      </w:r>
+      <w:bookmarkEnd w:id="29"/>
+      <w:r>
+        <w:rPr>
+          <w:sz w:val="16"/>
+          <w:szCs w:val="16"/>
+        </w:rPr>
+        <w:instrText>”</w:instrText>
+      </w:r>
+      <w:r>
+        <w:rPr>
+          <w:sz w:val="16"/>
+          <w:szCs w:val="16"/>
+        </w:rPr>
+        <w:instrText xml:space="preserve"> </w:instrText>
+      </w:r>
+      <w:r>
+        <w:rPr>
+          <w:sz w:val="16"/>
+          <w:szCs w:val="16"/>
+        </w:rPr>
+        <w:instrText xml:space="preserve">\f g\l 1 </w:instrText>
+      </w:r>
+      <w:r>
+        <w:rPr>
+          <w:sz w:val="16"/>
+          <w:szCs w:val="16"/>
+        </w:rPr>
+        <w:fldChar w:fldCharType="end"/>
+      </w:r>
+      <w:r>
+        <w:rPr>
+          <w:rFonts w:eastAsia="Times New Roman" w:cstheme="minorHAnsi"/>
+          <w:sz w:val="16"/>
+          <w:szCs w:val="16"/>
+          <w:lang w:eastAsia="pt-BR"/>
+        </w:rPr>
+        <w:t>Gráfico 1</w:t>
+      </w:r>
+      <w:r>
+        <w:rPr>
+          <w:rFonts w:eastAsia="Times New Roman" w:cstheme="minorHAnsi"/>
+          <w:sz w:val="16"/>
+          <w:szCs w:val="16"/>
+          <w:lang w:eastAsia="pt-BR"/>
+        </w:rPr>
+        <w:t>1</w:t>
+      </w:r>
+      <w:r>
+        <w:rPr>
+          <w:rFonts w:eastAsia="Times New Roman" w:cstheme="minorHAnsi"/>
+          <w:sz w:val="16"/>
+          <w:szCs w:val="16"/>
+          <w:lang w:eastAsia="pt-BR"/>
+        </w:rPr>
+        <w:t xml:space="preserve"> </w:t>
+      </w:r>
+      <w:r>
+        <w:rPr>
+          <w:sz w:val="16"/>
+          <w:szCs w:val="16"/>
+        </w:rPr>
+        <w:t>-</w:t>
+      </w:r>
+      <w:r>
+        <w:rPr>
+          <w:rFonts w:eastAsia="Times New Roman" w:cstheme="minorHAnsi"/>
+          <w:sz w:val="16"/>
+          <w:szCs w:val="16"/>
+          <w:lang w:eastAsia="pt-BR"/>
+        </w:rPr>
+        <w:t xml:space="preserve"> </w:t>
+      </w:r>
+      <w:r>
+        <w:rPr>
+          <w:rFonts w:eastAsia="Times New Roman" w:cstheme="minorHAnsi"/>
+          <w:sz w:val="16"/>
+          <w:szCs w:val="16"/>
+          <w:lang w:eastAsia="pt-BR"/>
+        </w:rPr>
+        <w:t>Percentual de Magistrados(as) no Poder Judiciário</w:t>
+      </w:r>
+      <w:r>
+        <w:rPr>
+          <w:rFonts w:eastAsia="Times New Roman" w:cstheme="minorHAnsi"/>
+          <w:sz w:val="16"/>
+          <w:szCs w:val="16"/>
+          <w:lang w:eastAsia="pt-BR"/>
+        </w:rPr>
+        <w:t xml:space="preserve">. </w:t>
+      </w:r>
+      <w:r>
+        <w:rPr>
+          <w:rFonts w:eastAsia="Times New Roman" w:cstheme="minorHAnsi"/>
+          <w:sz w:val="16"/>
+          <w:szCs w:val="16"/>
+          <w:lang w:eastAsia="pt-BR"/>
+        </w:rPr>
+        <w:t xml:space="preserve">Fonte: Relatório Justiça em Números </w:t>
+      </w:r>
+      <w:r>
+        <w:rPr>
+          <w:rFonts w:eastAsia="Times New Roman" w:cstheme="minorHAnsi"/>
+          <w:sz w:val="16"/>
+          <w:szCs w:val="16"/>
+          <w:lang w:eastAsia="pt-BR"/>
+        </w:rPr>
+        <w:t>– Edição 2024/</w:t>
+      </w:r>
+      <w:r>
+        <w:rPr>
+          <w:rFonts w:eastAsia="Times New Roman" w:cstheme="minorHAnsi"/>
+          <w:sz w:val="16"/>
+          <w:szCs w:val="16"/>
+          <w:lang w:eastAsia="pt-BR"/>
+        </w:rPr>
+        <w:t>CNJ</w:t>
+      </w:r>
+    </w:p>
+    <w:p>
+      <w:r>
+        <w:t xml:space="preserve">Em relação ao percentual de Magistrados(as) negros(as), o cenário é ainda mais desigual. No TJMG, apenas 4,2% se identificam </w:t>
+      </w:r>
+      <w:proofErr w:type="gramStart"/>
+      <w:r>
+        <w:t>como Negro</w:t>
+      </w:r>
+      <w:proofErr w:type="gramEnd"/>
+      <w:r>
+        <w:t>(a)</w:t>
+      </w:r>
+      <w:r>
+        <w:t xml:space="preserve"> ou</w:t>
+      </w:r>
+      <w:r>
+        <w:t xml:space="preserve"> Pardo(a), e 0,6% como Negro(a) Preto(a), totalizando 4,8%. A média da Justiça Estadual é de 11,4% para Negros(as) Pardos(as) e 1,8% de Negros(as) Pretos(as). Dentre os Tribunais de Grande Porte, apenas o TJSP apresenta menos – 3,2% e 0,7%, Negros(as) Pardos(as) </w:t>
+      </w:r>
+      <w:proofErr w:type="gramStart"/>
+      <w:r>
+        <w:t>e Negros</w:t>
+      </w:r>
+      <w:proofErr w:type="gramEnd"/>
+      <w:r>
+        <w:t>(as) Pretos(as), respectivamente.</w:t>
+      </w:r>
+    </w:p>
+    <w:p>
+      <w:pPr>
+        <w:jc w:val="left"/>
+        <w:rPr>
+          <w:rFonts w:eastAsia="Times New Roman" w:cstheme="minorHAnsi"/>
+          <w:sz w:val="16"/>
+          <w:szCs w:val="16"/>
+          <w:lang w:eastAsia="pt-BR"/>
+        </w:rPr>
+      </w:pPr>
+      <w:r>
+        <w:rPr>
+          <w:sz w:val="16"/>
+          <w:szCs w:val="16"/>
+        </w:rPr>
+        <w:fldChar w:fldCharType="begin"/>
+      </w:r>
+      <w:r>
+        <w:rPr>
+          <w:sz w:val="16"/>
+          <w:szCs w:val="16"/>
+        </w:rPr>
+        <w:instrText xml:space="preserve"> TC  “</w:instrText>
+      </w:r>
+      <w:bookmarkStart w:id="30" w:name="_Toc189119917"/>
+      <w:r>
+        <w:rPr>
+          <w:rFonts w:eastAsia="Times New Roman" w:cstheme="minorHAnsi"/>
+          <w:sz w:val="16"/>
+          <w:szCs w:val="16"/>
+          <w:lang w:eastAsia="pt-BR"/>
+        </w:rPr>
+        <w:instrText>Gráfico 12</w:instrText>
+      </w:r>
+      <w:r>
+        <w:rPr>
+          <w:rFonts w:eastAsia="Times New Roman" w:cstheme="minorHAnsi"/>
+          <w:sz w:val="16"/>
+          <w:szCs w:val="16"/>
+          <w:lang w:eastAsia="pt-BR"/>
+        </w:rPr>
+        <w:instrText xml:space="preserve"> </w:instrText>
+      </w:r>
+      <w:r>
+        <w:rPr>
+          <w:sz w:val="16"/>
+          <w:szCs w:val="16"/>
+        </w:rPr>
+        <w:instrText>-</w:instrText>
+      </w:r>
+      <w:r>
+        <w:rPr>
+          <w:rFonts w:eastAsia="Times New Roman" w:cstheme="minorHAnsi"/>
+          <w:sz w:val="16"/>
+          <w:szCs w:val="16"/>
+          <w:lang w:eastAsia="pt-BR"/>
+        </w:rPr>
+        <w:instrText xml:space="preserve"> </w:instrText>
+      </w:r>
+      <w:r>
+        <w:rPr>
+          <w:rFonts w:eastAsia="Times New Roman" w:cstheme="minorHAnsi"/>
+          <w:sz w:val="16"/>
+          <w:szCs w:val="16"/>
+          <w:lang w:eastAsia="pt-BR"/>
+        </w:rPr>
+        <w:instrText>Percentual de desembargadoras</w:instrText>
+      </w:r>
+      <w:bookmarkEnd w:id="30"/>
+      <w:r>
+        <w:rPr>
+          <w:sz w:val="16"/>
+          <w:szCs w:val="16"/>
+        </w:rPr>
+        <w:instrText>”</w:instrText>
+      </w:r>
+      <w:r>
+        <w:rPr>
+          <w:sz w:val="16"/>
+          <w:szCs w:val="16"/>
+        </w:rPr>
+        <w:instrText xml:space="preserve"> </w:instrText>
+      </w:r>
+      <w:r>
+        <w:rPr>
+          <w:sz w:val="16"/>
+          <w:szCs w:val="16"/>
+        </w:rPr>
+        <w:instrText xml:space="preserve">\f g\l 1 </w:instrText>
+      </w:r>
+      <w:r>
+        <w:rPr>
+          <w:sz w:val="16"/>
+          <w:szCs w:val="16"/>
+        </w:rPr>
+        <w:fldChar w:fldCharType="end"/>
+      </w:r>
+      <w:r>
+        <w:rPr>
+          <w:rFonts w:eastAsia="Times New Roman" w:cstheme="minorHAnsi"/>
+          <w:sz w:val="16"/>
+          <w:szCs w:val="16"/>
+          <w:lang w:eastAsia="pt-BR"/>
+        </w:rPr>
+        <w:t>Gráfico 12</w:t>
+      </w:r>
+      <w:r>
+        <w:rPr>
+          <w:rFonts w:eastAsia="Times New Roman" w:cstheme="minorHAnsi"/>
+          <w:sz w:val="16"/>
+          <w:szCs w:val="16"/>
+          <w:lang w:eastAsia="pt-BR"/>
+        </w:rPr>
+        <w:t xml:space="preserve"> </w:t>
+      </w:r>
+      <w:r>
+        <w:rPr>
+          <w:sz w:val="16"/>
+          <w:szCs w:val="16"/>
+        </w:rPr>
+        <w:t>-</w:t>
+      </w:r>
+      <w:r>
+        <w:rPr>
+          <w:rFonts w:eastAsia="Times New Roman" w:cstheme="minorHAnsi"/>
+          <w:sz w:val="16"/>
+          <w:szCs w:val="16"/>
+          <w:lang w:eastAsia="pt-BR"/>
+        </w:rPr>
+        <w:t xml:space="preserve"> </w:t>
+      </w:r>
+      <w:r>
+        <w:rPr>
+          <w:rFonts w:eastAsia="Times New Roman" w:cstheme="minorHAnsi"/>
+          <w:sz w:val="16"/>
+          <w:szCs w:val="16"/>
+          <w:lang w:eastAsia="pt-BR"/>
+        </w:rPr>
+        <w:t>Percentual de Magistrados(as) negros(as) no Poder Judiciário</w:t>
+      </w:r>
+      <w:r>
+        <w:rPr>
+          <w:rFonts w:eastAsia="Times New Roman" w:cstheme="minorHAnsi"/>
+          <w:sz w:val="16"/>
+          <w:szCs w:val="16"/>
+          <w:lang w:eastAsia="pt-BR"/>
+        </w:rPr>
+        <w:t xml:space="preserve">. </w:t>
+      </w:r>
+      <w:r>
+        <w:rPr>
+          <w:rFonts w:eastAsia="Times New Roman" w:cstheme="minorHAnsi"/>
+          <w:sz w:val="16"/>
+          <w:szCs w:val="16"/>
+          <w:lang w:eastAsia="pt-BR"/>
+        </w:rPr>
+        <w:t xml:space="preserve">Fonte: Relatório Justiça em Números </w:t>
+      </w:r>
+      <w:r>
+        <w:rPr>
+          <w:rFonts w:eastAsia="Times New Roman" w:cstheme="minorHAnsi"/>
+          <w:sz w:val="16"/>
+          <w:szCs w:val="16"/>
+          <w:lang w:eastAsia="pt-BR"/>
+        </w:rPr>
+        <w:t>– Edição 2024/</w:t>
+      </w:r>
+      <w:r>
+        <w:rPr>
+          <w:rFonts w:eastAsia="Times New Roman" w:cstheme="minorHAnsi"/>
+          <w:sz w:val="16"/>
+          <w:szCs w:val="16"/>
+          <w:lang w:eastAsia="pt-BR"/>
+        </w:rPr>
+        <w:t>CNJ</w:t>
+      </w:r>
+      <w:r>
+        <w:rPr>
+          <w:rFonts w:eastAsia="Times New Roman" w:cstheme="minorHAnsi"/>
+          <w:sz w:val="16"/>
+          <w:szCs w:val="16"/>
+          <w:lang w:eastAsia="pt-BR"/>
+        </w:rPr>
+        <w:t>.</w:t>
+      </w:r>
+    </w:p>
+    <w:p>
+      <w:r>
+        <w:t>O Índice de produtividade dos(as) magistrados(as) estima o número de processos baixados por magistrado(a). Em 2023, os magistrados(as) do TJMG baixaram, em média, 1.906 processos – o segundo menor número dentre os tribunais de grande porte. Em relação ao ano anterior, a produtividade do tribunal mineiro manteve-se relativamente estável.</w:t>
+      </w:r>
+    </w:p>
+    <w:p>
+      <w:pPr>
+        <w:spacing w:before="0" w:after="0"/>
+        <w:jc w:val="left"/>
+        <w:rPr>
+          <w:rFonts w:eastAsia="Times New Roman" w:cstheme="minorHAnsi"/>
+          <w:sz w:val="16"/>
+          <w:szCs w:val="16"/>
+          <w:lang w:eastAsia="pt-BR"/>
+        </w:rPr>
+      </w:pPr>
+      <w:r>
+        <w:rPr>
+          <w:sz w:val="16"/>
+          <w:szCs w:val="16"/>
+        </w:rPr>
+        <w:fldChar w:fldCharType="begin"/>
+      </w:r>
+      <w:r>
+        <w:rPr>
+          <w:sz w:val="16"/>
+          <w:szCs w:val="16"/>
+        </w:rPr>
+        <w:instrText xml:space="preserve"> TC  “</w:instrText>
+      </w:r>
+      <w:bookmarkStart w:id="31" w:name="_Toc189119918"/>
+      <w:r>
+        <w:rPr>
+          <w:rFonts w:eastAsia="Times New Roman" w:cstheme="minorHAnsi"/>
+          <w:sz w:val="16"/>
+          <w:szCs w:val="16"/>
+          <w:lang w:eastAsia="pt-BR"/>
+        </w:rPr>
+        <w:instrText xml:space="preserve">Gráfico 13 </w:instrText>
+      </w:r>
+      <w:r>
+        <w:rPr>
+          <w:sz w:val="16"/>
+          <w:szCs w:val="16"/>
+        </w:rPr>
+        <w:instrText>–</w:instrText>
+      </w:r>
+      <w:r>
+        <w:rPr>
+          <w:rFonts w:eastAsia="Times New Roman" w:cstheme="minorHAnsi"/>
+          <w:sz w:val="16"/>
+          <w:szCs w:val="16"/>
+          <w:lang w:eastAsia="pt-BR"/>
+        </w:rPr>
+        <w:instrText xml:space="preserve"> Índice de produtividade dos(as) magistrados(as), por tribunal</w:instrText>
+      </w:r>
+      <w:bookmarkEnd w:id="31"/>
+      <w:r>
+        <w:rPr>
+          <w:sz w:val="16"/>
+          <w:szCs w:val="16"/>
+        </w:rPr>
+        <w:instrText>”</w:instrText>
+      </w:r>
+      <w:r>
+        <w:rPr>
+          <w:sz w:val="16"/>
+          <w:szCs w:val="16"/>
+        </w:rPr>
+        <w:instrText xml:space="preserve"> </w:instrText>
+      </w:r>
+      <w:r>
+        <w:rPr>
+          <w:sz w:val="16"/>
+          <w:szCs w:val="16"/>
+        </w:rPr>
+        <w:instrText xml:space="preserve">\f g\l 1 </w:instrText>
+      </w:r>
+      <w:r>
+        <w:rPr>
+          <w:sz w:val="16"/>
+          <w:szCs w:val="16"/>
+        </w:rPr>
+        <w:fldChar w:fldCharType="end"/>
+      </w:r>
+      <w:r>
+        <w:rPr>
+          <w:rFonts w:eastAsia="Times New Roman" w:cstheme="minorHAnsi"/>
+          <w:sz w:val="16"/>
+          <w:szCs w:val="16"/>
+          <w:lang w:eastAsia="pt-BR"/>
+        </w:rPr>
+        <w:t xml:space="preserve">Gráfico 13 </w:t>
+      </w:r>
+      <w:r>
+        <w:rPr>
+          <w:sz w:val="16"/>
+          <w:szCs w:val="16"/>
+        </w:rPr>
+        <w:t>-</w:t>
+      </w:r>
+      <w:r>
+        <w:rPr>
+          <w:rFonts w:eastAsia="Times New Roman" w:cstheme="minorHAnsi"/>
+          <w:sz w:val="16"/>
+          <w:szCs w:val="16"/>
+          <w:lang w:eastAsia="pt-BR"/>
+        </w:rPr>
+        <w:t xml:space="preserve"> Índice de produtividade dos(as) magistrados(as), por tribunal. </w:t>
+      </w:r>
+      <w:r>
+        <w:rPr>
+          <w:rFonts w:eastAsia="Times New Roman" w:cstheme="minorHAnsi"/>
+          <w:sz w:val="16"/>
+          <w:szCs w:val="16"/>
+          <w:lang w:eastAsia="pt-BR"/>
+        </w:rPr>
+        <w:t xml:space="preserve">Fonte: Relatório Justiça em Números </w:t>
+      </w:r>
+      <w:r>
+        <w:rPr>
+          <w:rFonts w:eastAsia="Times New Roman" w:cstheme="minorHAnsi"/>
+          <w:sz w:val="16"/>
+          <w:szCs w:val="16"/>
+          <w:lang w:eastAsia="pt-BR"/>
+        </w:rPr>
+        <w:t>– Edição 2024/</w:t>
+      </w:r>
+      <w:r>
+        <w:rPr>
+          <w:rFonts w:eastAsia="Times New Roman" w:cstheme="minorHAnsi"/>
+          <w:sz w:val="16"/>
+          <w:szCs w:val="16"/>
+          <w:lang w:eastAsia="pt-BR"/>
+        </w:rPr>
+        <w:t>CNJ</w:t>
+      </w:r>
+      <w:r>
+        <w:rPr>
+          <w:rFonts w:eastAsia="Times New Roman" w:cstheme="minorHAnsi"/>
+          <w:sz w:val="16"/>
+          <w:szCs w:val="16"/>
+          <w:lang w:eastAsia="pt-BR"/>
+        </w:rPr>
+        <w:t>.</w:t>
+      </w:r>
+    </w:p>
+    <w:p>
+      <w:r>
+        <w:t>O Índice de produtividade dos(as) servidores(as) estima o número de processos baixados por servidor(a). Em 2023, os servidores(as) do TJMG baixaram, em média, 152 processos – o menor número dentre os tribunais de grande porte. Em relação ao ano anterior, a produtividade do tribunal mineiro manteve-se relativamente estável no 1° grau – 154 processos baixados por servidor em 2022 e 151 em 2023 – e melhor no 2° grau – 138 contra 162 em 2022 e 2023, respectivamente.</w:t>
+      </w:r>
+    </w:p>
+    <w:p>
+      <w:pPr>
+        <w:spacing w:before="0" w:after="0" w:line="240" w:lineRule="auto"/>
+        <w:jc w:val="left"/>
+        <w:rPr>
+          <w:rFonts w:eastAsia="Times New Roman" w:cstheme="minorHAnsi"/>
+          <w:sz w:val="16"/>
+          <w:szCs w:val="16"/>
+          <w:lang w:eastAsia="pt-BR"/>
+        </w:rPr>
+      </w:pPr>
+      <w:r>
+        <w:rPr>
+          <w:sz w:val="16"/>
+          <w:szCs w:val="16"/>
+        </w:rPr>
+        <w:fldChar w:fldCharType="begin"/>
+      </w:r>
+      <w:r>
+        <w:rPr>
+          <w:sz w:val="16"/>
+          <w:szCs w:val="16"/>
+        </w:rPr>
+        <w:instrText xml:space="preserve"> TC  “</w:instrText>
+      </w:r>
+      <w:bookmarkStart w:id="32" w:name="_Toc189119919"/>
+      <w:r>
+        <w:rPr>
+          <w:rFonts w:eastAsia="Times New Roman" w:cstheme="minorHAnsi"/>
+          <w:sz w:val="16"/>
+          <w:szCs w:val="16"/>
+          <w:lang w:eastAsia="pt-BR"/>
+        </w:rPr>
+        <w:instrText xml:space="preserve">Gráfico 14 </w:instrText>
+      </w:r>
+      <w:r>
+        <w:rPr>
+          <w:sz w:val="16"/>
+          <w:szCs w:val="16"/>
+        </w:rPr>
+        <w:instrText>–</w:instrText>
+      </w:r>
+      <w:r>
+        <w:rPr>
+          <w:rFonts w:eastAsia="Times New Roman" w:cstheme="minorHAnsi"/>
+          <w:sz w:val="16"/>
+          <w:szCs w:val="16"/>
+          <w:lang w:eastAsia="pt-BR"/>
+        </w:rPr>
+        <w:instrText xml:space="preserve"> Índice de produtividade dos(as) servidores(as) da área judiciária, por tribunal</w:instrText>
+      </w:r>
+      <w:bookmarkEnd w:id="32"/>
+      <w:r>
+        <w:rPr>
+          <w:sz w:val="16"/>
+          <w:szCs w:val="16"/>
+        </w:rPr>
+        <w:instrText>”</w:instrText>
+      </w:r>
+      <w:r>
+        <w:rPr>
+          <w:sz w:val="16"/>
+          <w:szCs w:val="16"/>
+        </w:rPr>
+        <w:instrText xml:space="preserve"> </w:instrText>
+      </w:r>
+      <w:r>
+        <w:rPr>
+          <w:sz w:val="16"/>
+          <w:szCs w:val="16"/>
+        </w:rPr>
+        <w:instrText xml:space="preserve">\f g\l 1 </w:instrText>
+      </w:r>
+      <w:r>
+        <w:rPr>
+          <w:sz w:val="16"/>
+          <w:szCs w:val="16"/>
+        </w:rPr>
+        <w:fldChar w:fldCharType="end"/>
+      </w:r>
+      <w:bookmarkStart w:id="33" w:name="_Hlk157777607"/>
+      <w:r>
+        <w:rPr>
+          <w:rFonts w:eastAsia="Times New Roman" w:cstheme="minorHAnsi"/>
+          <w:sz w:val="16"/>
+          <w:szCs w:val="16"/>
+          <w:lang w:eastAsia="pt-BR"/>
+        </w:rPr>
+        <w:t xml:space="preserve">Gráfico 14 </w:t>
+      </w:r>
+      <w:r>
+        <w:rPr>
+          <w:sz w:val="16"/>
+          <w:szCs w:val="16"/>
+        </w:rPr>
+        <w:t>-</w:t>
+      </w:r>
+      <w:r>
+        <w:rPr>
+          <w:rFonts w:eastAsia="Times New Roman" w:cstheme="minorHAnsi"/>
+          <w:sz w:val="16"/>
+          <w:szCs w:val="16"/>
+          <w:lang w:eastAsia="pt-BR"/>
+        </w:rPr>
+        <w:t xml:space="preserve"> Índice de produtividade dos(as) servidores(as) da área judiciária, por tribunal</w:t>
+      </w:r>
+      <w:bookmarkEnd w:id="33"/>
+      <w:r>
+        <w:rPr>
+          <w:rFonts w:eastAsia="Times New Roman" w:cstheme="minorHAnsi"/>
+          <w:sz w:val="16"/>
+          <w:szCs w:val="16"/>
+          <w:lang w:eastAsia="pt-BR"/>
+        </w:rPr>
+        <w:t xml:space="preserve">. </w:t>
+      </w:r>
+      <w:r>
+        <w:rPr>
+          <w:rFonts w:eastAsia="Times New Roman" w:cstheme="minorHAnsi"/>
+          <w:sz w:val="16"/>
+          <w:szCs w:val="16"/>
+          <w:lang w:eastAsia="pt-BR"/>
+        </w:rPr>
+        <w:t xml:space="preserve">Fonte: Relatório Justiça em Números </w:t>
+      </w:r>
+      <w:r>
+        <w:rPr>
+          <w:rFonts w:eastAsia="Times New Roman" w:cstheme="minorHAnsi"/>
+          <w:sz w:val="16"/>
+          <w:szCs w:val="16"/>
+          <w:lang w:eastAsia="pt-BR"/>
+        </w:rPr>
+        <w:t>– Edição 2024/</w:t>
+      </w:r>
+      <w:r>
+        <w:rPr>
+          <w:rFonts w:eastAsia="Times New Roman" w:cstheme="minorHAnsi"/>
+          <w:sz w:val="16"/>
+          <w:szCs w:val="16"/>
+          <w:lang w:eastAsia="pt-BR"/>
+        </w:rPr>
+        <w:t>CNJ</w:t>
+      </w:r>
+      <w:r>
+        <w:rPr>
+          <w:rFonts w:eastAsia="Times New Roman" w:cstheme="minorHAnsi"/>
+          <w:sz w:val="16"/>
+          <w:szCs w:val="16"/>
+          <w:lang w:eastAsia="pt-BR"/>
+        </w:rPr>
+        <w:t>.</w:t>
+      </w:r>
+    </w:p>
+    <w:p>
+      <w:r>
+        <w:t xml:space="preserve">O Índice de atendimento à demanda calcula o percentual de processos baixados em relação aos casos novos do ano base. Portanto, quanto maior melhor, sendo que se o número estiver acima de 100%, estamos baixando o estoque de processos. Ao contrário, se menor que 100%, o estoque de processos está crescendo. Em 2023, o TJMG </w:t>
+      </w:r>
+      <w:r>
+        <w:lastRenderedPageBreak/>
+        <w:t>apresentou o pior resultado entre os tribunais de grande porte (86,7%). Ou seja, o número de casos pendentes aumentou no período.</w:t>
+      </w:r>
+    </w:p>
+    <w:p>
+      <w:pPr>
+        <w:rPr>
+          <w:rFonts w:eastAsia="Times New Roman" w:cstheme="minorHAnsi"/>
+          <w:sz w:val="16"/>
+          <w:szCs w:val="16"/>
+          <w:lang w:eastAsia="pt-BR"/>
+        </w:rPr>
+      </w:pPr>
+      <w:r>
+        <w:rPr>
+          <w:rFonts w:eastAsia="Times New Roman" w:cstheme="minorHAnsi"/>
+          <w:sz w:val="16"/>
+          <w:szCs w:val="16"/>
+          <w:lang w:eastAsia="pt-BR"/>
+        </w:rPr>
+        <w:t xml:space="preserve">Gráfico 15 </w:t>
+      </w:r>
+      <w:r>
+        <w:rPr>
+          <w:sz w:val="16"/>
+          <w:szCs w:val="16"/>
+        </w:rPr>
+        <w:t>–</w:t>
+      </w:r>
+      <w:r>
+        <w:rPr>
+          <w:rFonts w:eastAsia="Times New Roman" w:cstheme="minorHAnsi"/>
+          <w:sz w:val="16"/>
+          <w:szCs w:val="16"/>
+          <w:lang w:eastAsia="pt-BR"/>
+        </w:rPr>
+        <w:t xml:space="preserve"> Índice de atendimento à demanda. </w:t>
+      </w:r>
+      <w:r>
+        <w:rPr>
+          <w:rFonts w:eastAsia="Times New Roman" w:cstheme="minorHAnsi"/>
+          <w:sz w:val="16"/>
+          <w:szCs w:val="16"/>
+          <w:lang w:eastAsia="pt-BR"/>
+        </w:rPr>
+        <w:t xml:space="preserve">Fonte: Relatório Justiça em Números </w:t>
+      </w:r>
+      <w:r>
+        <w:rPr>
+          <w:rFonts w:eastAsia="Times New Roman" w:cstheme="minorHAnsi"/>
+          <w:sz w:val="16"/>
+          <w:szCs w:val="16"/>
+          <w:lang w:eastAsia="pt-BR"/>
+        </w:rPr>
+        <w:t>– Edição 2024/</w:t>
+      </w:r>
+      <w:r>
+        <w:rPr>
+          <w:rFonts w:eastAsia="Times New Roman" w:cstheme="minorHAnsi"/>
+          <w:sz w:val="16"/>
+          <w:szCs w:val="16"/>
+          <w:lang w:eastAsia="pt-BR"/>
+        </w:rPr>
+        <w:t>CNJ</w:t>
+      </w:r>
+    </w:p>
+    <w:p>
+      <w:r>
+        <w:t>O Índice de Produtividade Comparada da Justiça (IPC-Jus) é uma medida que busca resumir a produtividade e a eficiência relativa dos tribunais em um escore único, ao comparar a eficiência otimizada com a aferida em cada unidade judiciária. Quanto maior o valor, melhor o desempenho da unidade, significando que ela foi capaz de produzir mais, com menos recursos disponíveis. O comparativo é produzido com base no Índice de Produtividade dos(as) magistrados(as) (IPM), no Índice de Produtividade dos(as) Servidores(as) (IPS), na Despesa Total do Tribunal e na Taxa de Congestionamento (TC).</w:t>
+      </w:r>
+    </w:p>
+    <w:p>
+      <w:r>
+        <w:t>A aplicação do modelo Análise Envoltória de Dados (</w:t>
+      </w:r>
+      <w:r>
+        <w:rPr>
+          <w:i/>
+          <w:iCs/>
+        </w:rPr>
+        <w:t xml:space="preserve">Data </w:t>
+      </w:r>
+      <w:proofErr w:type="spellStart"/>
+      <w:r>
+        <w:rPr>
+          <w:i/>
+          <w:iCs/>
+        </w:rPr>
+        <w:t>Envelopment</w:t>
+      </w:r>
+      <w:proofErr w:type="spellEnd"/>
+      <w:r>
+        <w:rPr>
+          <w:i/>
+          <w:iCs/>
+        </w:rPr>
+        <w:t xml:space="preserve"> </w:t>
+      </w:r>
+      <w:proofErr w:type="spellStart"/>
+      <w:r>
+        <w:rPr>
+          <w:i/>
+          <w:iCs/>
+        </w:rPr>
+        <w:t>Analysis</w:t>
+      </w:r>
+      <w:proofErr w:type="spellEnd"/>
+      <w:r>
+        <w:t xml:space="preserve"> - DEA) tem por resultado um percentual que varia de 0 (zero) a 100%, que é a medida de eficiência do tribunal, denominada por IPC-Jus.</w:t>
+      </w:r>
+      <w:r>
+        <w:t xml:space="preserve"> </w:t>
+      </w:r>
+      <w:r>
+        <w:t>Embo</w:t>
+      </w:r>
+      <w:bookmarkStart w:id="34" w:name="_GoBack"/>
+      <w:bookmarkEnd w:id="34"/>
+      <w:r>
+        <w:t>ra o TJMG tenha elevado o seu IPC Jus entre 2021 e 2022, passando do último lugar entre os Tribunais de grande porte no relatório de 2021, com 77%, para terceiro, com 86%, este ganho foi revertido em 2023. Dessa forma, finalizamos o ano com o pior IPC-Jus entre os tribunais de grande porte (61%).</w:t>
+      </w:r>
+    </w:p>
+    <w:p>
+      <w:r>
+        <w:rPr>
+          <w:rFonts w:eastAsia="Times New Roman" w:cstheme="minorHAnsi"/>
+          <w:sz w:val="16"/>
+          <w:szCs w:val="16"/>
+          <w:lang w:eastAsia="pt-BR"/>
+        </w:rPr>
+        <w:t xml:space="preserve">Gráfico 16 </w:t>
+      </w:r>
+      <w:r>
+        <w:rPr>
+          <w:sz w:val="16"/>
+          <w:szCs w:val="16"/>
+        </w:rPr>
+        <w:t>-</w:t>
+      </w:r>
+      <w:r>
+        <w:rPr>
+          <w:rFonts w:eastAsia="Times New Roman" w:cstheme="minorHAnsi"/>
+          <w:sz w:val="16"/>
+          <w:szCs w:val="16"/>
+          <w:lang w:eastAsia="pt-BR"/>
+        </w:rPr>
+        <w:t xml:space="preserve"> IPC-Jus por tribunal (incluída a área administrativa). </w:t>
+      </w:r>
+      <w:r>
+        <w:rPr>
+          <w:rFonts w:eastAsia="Times New Roman" w:cstheme="minorHAnsi"/>
+          <w:sz w:val="16"/>
+          <w:szCs w:val="16"/>
+          <w:lang w:eastAsia="pt-BR"/>
+        </w:rPr>
+        <w:t xml:space="preserve">Fonte: Relatório Justiça em Números </w:t>
+      </w:r>
+      <w:r>
+        <w:rPr>
+          <w:rFonts w:eastAsia="Times New Roman" w:cstheme="minorHAnsi"/>
+          <w:sz w:val="16"/>
+          <w:szCs w:val="16"/>
+          <w:lang w:eastAsia="pt-BR"/>
+        </w:rPr>
+        <w:t>– Edição 2024/</w:t>
+      </w:r>
+      <w:r>
+        <w:rPr>
+          <w:rFonts w:eastAsia="Times New Roman" w:cstheme="minorHAnsi"/>
+          <w:sz w:val="16"/>
+          <w:szCs w:val="16"/>
+          <w:lang w:eastAsia="pt-BR"/>
+        </w:rPr>
+        <w:t>CNJ</w:t>
+      </w:r>
+      <w:r>
+        <w:rPr>
+          <w:rFonts w:eastAsia="Times New Roman" w:cstheme="minorHAnsi"/>
+          <w:sz w:val="16"/>
+          <w:szCs w:val="16"/>
+          <w:lang w:eastAsia="pt-BR"/>
+        </w:rPr>
+        <w:t>.</w:t>
+      </w:r>
+    </w:p>
+    <w:p>
+      <w:pPr>
+        <w:spacing w:before="0" w:after="0" w:line="240" w:lineRule="auto"/>
+        <w:jc w:val="left"/>
+        <w:rPr>
+          <w:rFonts w:eastAsia="Times New Roman" w:cstheme="minorHAnsi"/>
+          <w:sz w:val="16"/>
+          <w:szCs w:val="16"/>
+          <w:lang w:eastAsia="pt-BR"/>
+        </w:rPr>
+      </w:pPr>
+      <w:r>
+        <w:rPr>
+          <w:sz w:val="16"/>
+          <w:szCs w:val="16"/>
+        </w:rPr>
+        <w:fldChar w:fldCharType="begin"/>
+      </w:r>
+      <w:r>
+        <w:rPr>
+          <w:sz w:val="16"/>
+          <w:szCs w:val="16"/>
+        </w:rPr>
+        <w:instrText xml:space="preserve"> TC  “</w:instrText>
+      </w:r>
+      <w:bookmarkStart w:id="35" w:name="_Toc189119922"/>
+      <w:r>
+        <w:rPr>
+          <w:rFonts w:eastAsia="Times New Roman" w:cstheme="minorHAnsi"/>
+          <w:sz w:val="16"/>
+          <w:szCs w:val="16"/>
+          <w:lang w:eastAsia="pt-BR"/>
+        </w:rPr>
+        <w:instrText xml:space="preserve">Gráfico 17 </w:instrText>
+      </w:r>
+      <w:r>
+        <w:rPr>
+          <w:sz w:val="16"/>
+          <w:szCs w:val="16"/>
+        </w:rPr>
+        <w:instrText>-</w:instrText>
+      </w:r>
+      <w:r>
+        <w:rPr>
+          <w:rFonts w:eastAsia="Times New Roman" w:cstheme="minorHAnsi"/>
+          <w:sz w:val="16"/>
+          <w:szCs w:val="16"/>
+          <w:lang w:eastAsia="pt-BR"/>
+        </w:rPr>
+        <w:instrText xml:space="preserve"> IPC-Jus da área judiciária</w:instrText>
+      </w:r>
+      <w:bookmarkEnd w:id="35"/>
+      <w:r>
+        <w:rPr>
+          <w:sz w:val="16"/>
+          <w:szCs w:val="16"/>
+        </w:rPr>
+        <w:instrText>”</w:instrText>
+      </w:r>
+      <w:r>
+        <w:rPr>
+          <w:sz w:val="16"/>
+          <w:szCs w:val="16"/>
+        </w:rPr>
+        <w:instrText xml:space="preserve"> </w:instrText>
+      </w:r>
+      <w:r>
+        <w:rPr>
+          <w:sz w:val="16"/>
+          <w:szCs w:val="16"/>
+        </w:rPr>
+        <w:instrText xml:space="preserve">\f g\l 1 </w:instrText>
+      </w:r>
+      <w:r>
+        <w:rPr>
+          <w:sz w:val="16"/>
+          <w:szCs w:val="16"/>
+        </w:rPr>
+        <w:fldChar w:fldCharType="end"/>
+      </w:r>
+      <w:r>
+        <w:rPr>
+          <w:rFonts w:eastAsia="Times New Roman" w:cstheme="minorHAnsi"/>
+          <w:sz w:val="16"/>
+          <w:szCs w:val="16"/>
+          <w:lang w:eastAsia="pt-BR"/>
+        </w:rPr>
+        <w:t xml:space="preserve">Gráfico 17 </w:t>
+      </w:r>
+      <w:r>
+        <w:rPr>
+          <w:sz w:val="16"/>
+          <w:szCs w:val="16"/>
+        </w:rPr>
+        <w:t>-</w:t>
+      </w:r>
+      <w:r>
+        <w:rPr>
+          <w:rFonts w:eastAsia="Times New Roman" w:cstheme="minorHAnsi"/>
+          <w:sz w:val="16"/>
+          <w:szCs w:val="16"/>
+          <w:lang w:eastAsia="pt-BR"/>
+        </w:rPr>
+        <w:t xml:space="preserve"> </w:t>
+      </w:r>
+      <w:r>
+        <w:rPr>
+          <w:rFonts w:eastAsia="Times New Roman" w:cstheme="minorHAnsi"/>
+          <w:sz w:val="16"/>
+          <w:szCs w:val="16"/>
+          <w:lang w:eastAsia="pt-BR"/>
+        </w:rPr>
+        <w:t>Resultado do IPC-Jus da área judiciária, por instância e tribunal</w:t>
+      </w:r>
+      <w:r>
+        <w:rPr>
+          <w:rFonts w:eastAsia="Times New Roman" w:cstheme="minorHAnsi"/>
+          <w:sz w:val="16"/>
+          <w:szCs w:val="16"/>
+          <w:lang w:eastAsia="pt-BR"/>
+        </w:rPr>
+        <w:t xml:space="preserve">. </w:t>
+      </w:r>
+      <w:r>
+        <w:rPr>
+          <w:rFonts w:eastAsia="Times New Roman" w:cstheme="minorHAnsi"/>
+          <w:sz w:val="16"/>
+          <w:szCs w:val="16"/>
+          <w:lang w:eastAsia="pt-BR"/>
+        </w:rPr>
+        <w:t xml:space="preserve">Fonte: Relatório Justiça em Números </w:t>
+      </w:r>
+      <w:r>
+        <w:rPr>
+          <w:rFonts w:eastAsia="Times New Roman" w:cstheme="minorHAnsi"/>
+          <w:sz w:val="16"/>
+          <w:szCs w:val="16"/>
+          <w:lang w:eastAsia="pt-BR"/>
+        </w:rPr>
+        <w:t>– Edição 2024/</w:t>
+      </w:r>
+      <w:r>
+        <w:rPr>
+          <w:rFonts w:eastAsia="Times New Roman" w:cstheme="minorHAnsi"/>
+          <w:sz w:val="16"/>
+          <w:szCs w:val="16"/>
+          <w:lang w:eastAsia="pt-BR"/>
+        </w:rPr>
+        <w:t>CNJ</w:t>
+      </w:r>
+      <w:r>
+        <w:rPr>
+          <w:rFonts w:eastAsia="Times New Roman" w:cstheme="minorHAnsi"/>
+          <w:sz w:val="16"/>
+          <w:szCs w:val="16"/>
+          <w:lang w:eastAsia="pt-BR"/>
+        </w:rPr>
+        <w:t>.</w:t>
+      </w:r>
+    </w:p>
+    <w:p>
+      <w:pPr>
+        <w:spacing w:before="0" w:after="0" w:line="240" w:lineRule="auto"/>
+        <w:jc w:val="left"/>
+        <w:rPr>
+          <w:rFonts w:eastAsia="Times New Roman" w:cstheme="minorHAnsi"/>
+          <w:sz w:val="16"/>
+          <w:szCs w:val="16"/>
+          <w:lang w:eastAsia="pt-BR"/>
+        </w:rPr>
+      </w:pPr>
+    </w:p>
+    <w:p>
+      <w:pPr>
+        <w:spacing w:before="0" w:after="0" w:line="240" w:lineRule="auto"/>
+        <w:jc w:val="left"/>
+        <w:rPr>
+          <w:rFonts w:eastAsia="Times New Roman" w:cstheme="minorHAnsi"/>
+          <w:sz w:val="16"/>
+          <w:szCs w:val="16"/>
+          <w:lang w:eastAsia="pt-BR"/>
+        </w:rPr>
+      </w:pPr>
+    </w:p>
+    <w:p>
+      <w:pPr>
+        <w:spacing w:before="0" w:after="0" w:line="240" w:lineRule="auto"/>
+        <w:jc w:val="left"/>
+      </w:pPr>
+      <w:r>
+        <w:t>relatório de 2021, com 77%, para terceiro, com 86%, este ganho foi revertido em 2023. Dessa forma, finalizamos o ano com o pior IPC-Jus entre os tribunais de grande porte (61%).</w:t>
+      </w:r>
+    </w:p>
+    <w:p>
+      <w:pPr>
+        <w:spacing w:before="0" w:after="0" w:line="240" w:lineRule="auto"/>
+        <w:jc w:val="left"/>
+      </w:pPr>
+    </w:p>
+    <w:p>
+      <w:pPr>
+        <w:spacing w:before="0" w:after="0" w:line="240" w:lineRule="auto"/>
+        <w:jc w:val="left"/>
+      </w:pPr>
+      <w:r>
+        <w:t>4.2</w:t>
+      </w:r>
+      <w:r>
+        <w:tab/>
+        <w:t>Desempenho do TJMG no Planejamento Estratégico 2024</w:t>
+      </w:r>
+    </w:p>
+    <w:p>
+      <w:pPr>
+        <w:spacing w:before="0" w:after="0" w:line="240" w:lineRule="auto"/>
+        <w:jc w:val="left"/>
+      </w:pPr>
+      <w:r>
+        <w:t xml:space="preserve">Os tópicos a seguir apresentam os resultados de 2024 das metas nacionais e institucionais constantes no Planejamento Estratégico Institucional, representando os esforços empreendidos visando garantir o cumprimento da missão do TJMG e viabilizar o alcance de sua visão de futuro. </w:t>
+      </w:r>
+    </w:p>
+    <w:p>
+      <w:pPr>
+        <w:spacing w:before="0" w:after="0" w:line="240" w:lineRule="auto"/>
+        <w:jc w:val="left"/>
+      </w:pPr>
+      <w:r>
+        <w:t>As metas nacionais foram consultadas no painel ‘Metas Nacionais do Poder Judiciário 2024’ do CNJ com dados de referência de 31/10/2024 com última atualização no dia 28/11/2024. Para fim deste relatório, a consulta ao painel foi feita no dia 21/01/2025.</w:t>
+      </w:r>
+    </w:p>
+    <w:p>
+      <w:pPr>
+        <w:spacing w:before="0" w:after="0" w:line="240" w:lineRule="auto"/>
+        <w:jc w:val="left"/>
+      </w:pPr>
+      <w:r>
+        <w:t>4.2.1</w:t>
+      </w:r>
+      <w:r>
+        <w:tab/>
+        <w:t>Resultados das Metas Nacionais</w:t>
+      </w:r>
+    </w:p>
+    <w:p>
+      <w:pPr>
+        <w:spacing w:before="0" w:after="0" w:line="240" w:lineRule="auto"/>
+        <w:jc w:val="left"/>
+      </w:pPr>
+      <w:r>
+        <w:t>As Metas Nacionais são desafios propostos pelo CNJ, anualmente, para melhoria da Prestação Jurisdicional.</w:t>
+      </w:r>
+    </w:p>
+    <w:p>
+      <w:pPr>
+        <w:spacing w:before="0" w:after="0" w:line="240" w:lineRule="auto"/>
+        <w:jc w:val="left"/>
+      </w:pPr>
+      <w:r>
+        <w:t>META NACIONAL 1</w:t>
+      </w:r>
+    </w:p>
+    <w:p>
+      <w:pPr>
+        <w:spacing w:before="0" w:after="0" w:line="240" w:lineRule="auto"/>
+        <w:jc w:val="left"/>
+      </w:pPr>
+      <w:r>
+        <w:lastRenderedPageBreak/>
+        <w:t>Julgar quantidade maior de processos de conhecimento do que os distribuídos no ano corrente, excluídos os suspensos ou sobrestados.</w:t>
+      </w:r>
+    </w:p>
+    <w:p>
+      <w:pPr>
+        <w:spacing w:before="0" w:after="0" w:line="240" w:lineRule="auto"/>
+        <w:jc w:val="left"/>
+      </w:pPr>
+      <w:r>
+        <w:t>Unidade(s) gestora(s): 1ª Vice-Presidência; Corregedoria Geral de Justiça – CGJ; Presidência (DIJESP).</w:t>
+      </w:r>
+      <w:r>
+        <w:rPr>
+          <w:rFonts w:eastAsia="Times New Roman" w:cstheme="minorHAnsi"/>
+          <w:noProof/>
+          <w:sz w:val="16"/>
+          <w:szCs w:val="16"/>
+          <w:lang w:eastAsia="pt-BR"/>
+        </w:rPr>
+        <w:drawing>
+          <wp:anchor distT="0" distB="0" distL="114300" distR="114300" simplePos="0" relativeHeight="251659264" behindDoc="0" locked="0" layoutInCell="1" allowOverlap="1">
+            <wp:simplePos x="0" y="0"/>
+            <wp:positionH relativeFrom="column">
+              <wp:posOffset>2695899</wp:posOffset>
+            </wp:positionH>
+            <wp:positionV relativeFrom="paragraph">
+              <wp:posOffset>6007914</wp:posOffset>
+            </wp:positionV>
+            <wp:extent cx="1957705" cy="305435"/>
+            <wp:effectExtent l="0" t="0" r="4445" b="0"/>
+            <wp:wrapNone/>
+            <wp:docPr id="1853731756" name="Imagem 1853731756"/>
+            <wp:cNvGraphicFramePr>
+              <a:graphicFrameLocks xmlns:a="http://schemas.openxmlformats.org/drawingml/2006/main" noChangeAspect="1"/>
+            </wp:cNvGraphicFramePr>
+            <a:graphic xmlns:a="http://schemas.openxmlformats.org/drawingml/2006/main">
+              <a:graphicData uri="http://schemas.openxmlformats.org/drawingml/2006/picture">
+                <pic:pic xmlns:pic="http://schemas.openxmlformats.org/drawingml/2006/picture">
+                  <pic:nvPicPr>
+                    <pic:cNvPr id="1853731756" name="Imagem 1853731756"/>
+                    <pic:cNvPicPr>
+                      <a:picLocks noChangeAspect="1"/>
+                    </pic:cNvPicPr>
+                  </pic:nvPicPr>
+                  <pic:blipFill>
+                    <a:blip r:embed="rId8">
+                      <a:extLst>
+                        <a:ext uri="{28A0092B-C50C-407E-A947-70E740481C1C}">
+                          <a14:useLocalDpi xmlns:a14="http://schemas.microsoft.com/office/drawing/2010/main" val="0"/>
+                        </a:ext>
+                      </a:extLst>
+                    </a:blip>
+                    <a:stretch>
+                      <a:fillRect/>
+                    </a:stretch>
+                  </pic:blipFill>
+                  <pic:spPr>
+                    <a:xfrm>
+                      <a:off x="0" y="0"/>
+                      <a:ext cx="1957705" cy="305435"/>
+                    </a:xfrm>
+                    <a:prstGeom prst="rect">
+                      <a:avLst/>
+                    </a:prstGeom>
+                  </pic:spPr>
+                </pic:pic>
+              </a:graphicData>
+            </a:graphic>
+          </wp:anchor>
+        </w:drawing>
       </w:r>
     </w:p>
     <w:sectPr>
@@ -7881,6 +10819,118 @@
     </w:lvl>
   </w:abstractNum>
   <w:abstractNum w:abstractNumId="2" w15:restartNumberingAfterBreak="0">
+    <w:nsid w:val="046F386D"/>
+    <w:multiLevelType w:val="hybridMultilevel"/>
+    <w:tmpl w:val="E09A32C6"/>
+    <w:lvl w:ilvl="0" w:tplc="AD3C5EB4">
+      <w:numFmt w:val="bullet"/>
+      <w:lvlText w:val="•"/>
+      <w:lvlJc w:val="left"/>
+      <w:pPr>
+        <w:ind w:left="1065" w:hanging="705"/>
+      </w:pPr>
+      <w:rPr>
+        <w:rFonts w:ascii="Calibri" w:eastAsiaTheme="minorHAnsi" w:hAnsi="Calibri" w:cs="Calibri" w:hint="default"/>
+      </w:rPr>
+    </w:lvl>
+    <w:lvl w:ilvl="1" w:tplc="04160003" w:tentative="1">
+      <w:start w:val="1"/>
+      <w:numFmt w:val="bullet"/>
+      <w:lvlText w:val="o"/>
+      <w:lvlJc w:val="left"/>
+      <w:pPr>
+        <w:ind w:left="1440" w:hanging="360"/>
+      </w:pPr>
+      <w:rPr>
+        <w:rFonts w:ascii="Courier New" w:hAnsi="Courier New" w:cs="Courier New" w:hint="default"/>
+      </w:rPr>
+    </w:lvl>
+    <w:lvl w:ilvl="2" w:tplc="04160005" w:tentative="1">
+      <w:start w:val="1"/>
+      <w:numFmt w:val="bullet"/>
+      <w:lvlText w:val=""/>
+      <w:lvlJc w:val="left"/>
+      <w:pPr>
+        <w:ind w:left="2160" w:hanging="360"/>
+      </w:pPr>
+      <w:rPr>
+        <w:rFonts w:ascii="Wingdings" w:hAnsi="Wingdings" w:hint="default"/>
+      </w:rPr>
+    </w:lvl>
+    <w:lvl w:ilvl="3" w:tplc="04160001" w:tentative="1">
+      <w:start w:val="1"/>
+      <w:numFmt w:val="bullet"/>
+      <w:lvlText w:val=""/>
+      <w:lvlJc w:val="left"/>
+      <w:pPr>
+        <w:ind w:left="2880" w:hanging="360"/>
+      </w:pPr>
+      <w:rPr>
+        <w:rFonts w:ascii="Symbol" w:hAnsi="Symbol" w:hint="default"/>
+      </w:rPr>
+    </w:lvl>
+    <w:lvl w:ilvl="4" w:tplc="04160003" w:tentative="1">
+      <w:start w:val="1"/>
+      <w:numFmt w:val="bullet"/>
+      <w:lvlText w:val="o"/>
+      <w:lvlJc w:val="left"/>
+      <w:pPr>
+        <w:ind w:left="3600" w:hanging="360"/>
+      </w:pPr>
+      <w:rPr>
+        <w:rFonts w:ascii="Courier New" w:hAnsi="Courier New" w:cs="Courier New" w:hint="default"/>
+      </w:rPr>
+    </w:lvl>
+    <w:lvl w:ilvl="5" w:tplc="04160005" w:tentative="1">
+      <w:start w:val="1"/>
+      <w:numFmt w:val="bullet"/>
+      <w:lvlText w:val=""/>
+      <w:lvlJc w:val="left"/>
+      <w:pPr>
+        <w:ind w:left="4320" w:hanging="360"/>
+      </w:pPr>
+      <w:rPr>
+        <w:rFonts w:ascii="Wingdings" w:hAnsi="Wingdings" w:hint="default"/>
+      </w:rPr>
+    </w:lvl>
+    <w:lvl w:ilvl="6" w:tplc="04160001" w:tentative="1">
+      <w:start w:val="1"/>
+      <w:numFmt w:val="bullet"/>
+      <w:lvlText w:val=""/>
+      <w:lvlJc w:val="left"/>
+      <w:pPr>
+        <w:ind w:left="5040" w:hanging="360"/>
+      </w:pPr>
+      <w:rPr>
+        <w:rFonts w:ascii="Symbol" w:hAnsi="Symbol" w:hint="default"/>
+      </w:rPr>
+    </w:lvl>
+    <w:lvl w:ilvl="7" w:tplc="04160003" w:tentative="1">
+      <w:start w:val="1"/>
+      <w:numFmt w:val="bullet"/>
+      <w:lvlText w:val="o"/>
+      <w:lvlJc w:val="left"/>
+      <w:pPr>
+        <w:ind w:left="5760" w:hanging="360"/>
+      </w:pPr>
+      <w:rPr>
+        <w:rFonts w:ascii="Courier New" w:hAnsi="Courier New" w:cs="Courier New" w:hint="default"/>
+      </w:rPr>
+    </w:lvl>
+    <w:lvl w:ilvl="8" w:tplc="04160005" w:tentative="1">
+      <w:start w:val="1"/>
+      <w:numFmt w:val="bullet"/>
+      <w:lvlText w:val=""/>
+      <w:lvlJc w:val="left"/>
+      <w:pPr>
+        <w:ind w:left="6480" w:hanging="360"/>
+      </w:pPr>
+      <w:rPr>
+        <w:rFonts w:ascii="Wingdings" w:hAnsi="Wingdings" w:hint="default"/>
+      </w:rPr>
+    </w:lvl>
+  </w:abstractNum>
+  <w:abstractNum w:abstractNumId="3" w15:restartNumberingAfterBreak="0">
     <w:nsid w:val="07FF6AF4"/>
     <w:multiLevelType w:val="hybridMultilevel"/>
     <w:tmpl w:val="D8AAB3DE"/>
@@ -7992,7 +11042,7 @@
       </w:rPr>
     </w:lvl>
   </w:abstractNum>
-  <w:abstractNum w:abstractNumId="3" w15:restartNumberingAfterBreak="0">
+  <w:abstractNum w:abstractNumId="4" w15:restartNumberingAfterBreak="0">
     <w:nsid w:val="0FFD0BDB"/>
     <w:multiLevelType w:val="hybridMultilevel"/>
     <w:tmpl w:val="28EA016E"/>
@@ -8104,7 +11154,7 @@
       </w:rPr>
     </w:lvl>
   </w:abstractNum>
-  <w:abstractNum w:abstractNumId="4" w15:restartNumberingAfterBreak="0">
+  <w:abstractNum w:abstractNumId="5" w15:restartNumberingAfterBreak="0">
     <w:nsid w:val="10571E26"/>
     <w:multiLevelType w:val="multilevel"/>
     <w:tmpl w:val="1F3A34EC"/>
@@ -8225,7 +11275,7 @@
       </w:rPr>
     </w:lvl>
   </w:abstractNum>
-  <w:abstractNum w:abstractNumId="5" w15:restartNumberingAfterBreak="0">
+  <w:abstractNum w:abstractNumId="6" w15:restartNumberingAfterBreak="0">
     <w:nsid w:val="110A4E5D"/>
     <w:multiLevelType w:val="hybridMultilevel"/>
     <w:tmpl w:val="AD008C5A"/>
@@ -8337,7 +11387,7 @@
       </w:rPr>
     </w:lvl>
   </w:abstractNum>
-  <w:abstractNum w:abstractNumId="6" w15:restartNumberingAfterBreak="0">
+  <w:abstractNum w:abstractNumId="7" w15:restartNumberingAfterBreak="0">
     <w:nsid w:val="128A736A"/>
     <w:multiLevelType w:val="hybridMultilevel"/>
     <w:tmpl w:val="54BAE9FC"/>
@@ -8451,7 +11501,119 @@
       </w:rPr>
     </w:lvl>
   </w:abstractNum>
-  <w:abstractNum w:abstractNumId="7" w15:restartNumberingAfterBreak="0">
+  <w:abstractNum w:abstractNumId="8" w15:restartNumberingAfterBreak="0">
+    <w:nsid w:val="179C6256"/>
+    <w:multiLevelType w:val="hybridMultilevel"/>
+    <w:tmpl w:val="15CCAFA6"/>
+    <w:lvl w:ilvl="0" w:tplc="AD3C5EB4">
+      <w:numFmt w:val="bullet"/>
+      <w:lvlText w:val="•"/>
+      <w:lvlJc w:val="left"/>
+      <w:pPr>
+        <w:ind w:left="1065" w:hanging="705"/>
+      </w:pPr>
+      <w:rPr>
+        <w:rFonts w:ascii="Calibri" w:eastAsiaTheme="minorHAnsi" w:hAnsi="Calibri" w:cs="Calibri" w:hint="default"/>
+      </w:rPr>
+    </w:lvl>
+    <w:lvl w:ilvl="1" w:tplc="04160003" w:tentative="1">
+      <w:start w:val="1"/>
+      <w:numFmt w:val="bullet"/>
+      <w:lvlText w:val="o"/>
+      <w:lvlJc w:val="left"/>
+      <w:pPr>
+        <w:ind w:left="1440" w:hanging="360"/>
+      </w:pPr>
+      <w:rPr>
+        <w:rFonts w:ascii="Courier New" w:hAnsi="Courier New" w:cs="Courier New" w:hint="default"/>
+      </w:rPr>
+    </w:lvl>
+    <w:lvl w:ilvl="2" w:tplc="04160005" w:tentative="1">
+      <w:start w:val="1"/>
+      <w:numFmt w:val="bullet"/>
+      <w:lvlText w:val=""/>
+      <w:lvlJc w:val="left"/>
+      <w:pPr>
+        <w:ind w:left="2160" w:hanging="360"/>
+      </w:pPr>
+      <w:rPr>
+        <w:rFonts w:ascii="Wingdings" w:hAnsi="Wingdings" w:hint="default"/>
+      </w:rPr>
+    </w:lvl>
+    <w:lvl w:ilvl="3" w:tplc="04160001" w:tentative="1">
+      <w:start w:val="1"/>
+      <w:numFmt w:val="bullet"/>
+      <w:lvlText w:val=""/>
+      <w:lvlJc w:val="left"/>
+      <w:pPr>
+        <w:ind w:left="2880" w:hanging="360"/>
+      </w:pPr>
+      <w:rPr>
+        <w:rFonts w:ascii="Symbol" w:hAnsi="Symbol" w:hint="default"/>
+      </w:rPr>
+    </w:lvl>
+    <w:lvl w:ilvl="4" w:tplc="04160003" w:tentative="1">
+      <w:start w:val="1"/>
+      <w:numFmt w:val="bullet"/>
+      <w:lvlText w:val="o"/>
+      <w:lvlJc w:val="left"/>
+      <w:pPr>
+        <w:ind w:left="3600" w:hanging="360"/>
+      </w:pPr>
+      <w:rPr>
+        <w:rFonts w:ascii="Courier New" w:hAnsi="Courier New" w:cs="Courier New" w:hint="default"/>
+      </w:rPr>
+    </w:lvl>
+    <w:lvl w:ilvl="5" w:tplc="04160005" w:tentative="1">
+      <w:start w:val="1"/>
+      <w:numFmt w:val="bullet"/>
+      <w:lvlText w:val=""/>
+      <w:lvlJc w:val="left"/>
+      <w:pPr>
+        <w:ind w:left="4320" w:hanging="360"/>
+      </w:pPr>
+      <w:rPr>
+        <w:rFonts w:ascii="Wingdings" w:hAnsi="Wingdings" w:hint="default"/>
+      </w:rPr>
+    </w:lvl>
+    <w:lvl w:ilvl="6" w:tplc="04160001" w:tentative="1">
+      <w:start w:val="1"/>
+      <w:numFmt w:val="bullet"/>
+      <w:lvlText w:val=""/>
+      <w:lvlJc w:val="left"/>
+      <w:pPr>
+        <w:ind w:left="5040" w:hanging="360"/>
+      </w:pPr>
+      <w:rPr>
+        <w:rFonts w:ascii="Symbol" w:hAnsi="Symbol" w:hint="default"/>
+      </w:rPr>
+    </w:lvl>
+    <w:lvl w:ilvl="7" w:tplc="04160003" w:tentative="1">
+      <w:start w:val="1"/>
+      <w:numFmt w:val="bullet"/>
+      <w:lvlText w:val="o"/>
+      <w:lvlJc w:val="left"/>
+      <w:pPr>
+        <w:ind w:left="5760" w:hanging="360"/>
+      </w:pPr>
+      <w:rPr>
+        <w:rFonts w:ascii="Courier New" w:hAnsi="Courier New" w:cs="Courier New" w:hint="default"/>
+      </w:rPr>
+    </w:lvl>
+    <w:lvl w:ilvl="8" w:tplc="04160005" w:tentative="1">
+      <w:start w:val="1"/>
+      <w:numFmt w:val="bullet"/>
+      <w:lvlText w:val=""/>
+      <w:lvlJc w:val="left"/>
+      <w:pPr>
+        <w:ind w:left="6480" w:hanging="360"/>
+      </w:pPr>
+      <w:rPr>
+        <w:rFonts w:ascii="Wingdings" w:hAnsi="Wingdings" w:hint="default"/>
+      </w:rPr>
+    </w:lvl>
+  </w:abstractNum>
+  <w:abstractNum w:abstractNumId="9" w15:restartNumberingAfterBreak="0">
     <w:nsid w:val="1BBE0A82"/>
     <w:multiLevelType w:val="hybridMultilevel"/>
     <w:tmpl w:val="AAFC0982"/>
@@ -8542,7 +11704,7 @@
       </w:pPr>
     </w:lvl>
   </w:abstractNum>
-  <w:abstractNum w:abstractNumId="8" w15:restartNumberingAfterBreak="0">
+  <w:abstractNum w:abstractNumId="10" w15:restartNumberingAfterBreak="0">
     <w:nsid w:val="1F9831C4"/>
     <w:multiLevelType w:val="hybridMultilevel"/>
     <w:tmpl w:val="E996BD88"/>
@@ -8655,7 +11817,7 @@
       </w:rPr>
     </w:lvl>
   </w:abstractNum>
-  <w:abstractNum w:abstractNumId="9" w15:restartNumberingAfterBreak="0">
+  <w:abstractNum w:abstractNumId="11" w15:restartNumberingAfterBreak="0">
     <w:nsid w:val="31930607"/>
     <w:multiLevelType w:val="hybridMultilevel"/>
     <w:tmpl w:val="E4BED2FE"/>
@@ -8768,7 +11930,7 @@
       </w:rPr>
     </w:lvl>
   </w:abstractNum>
-  <w:abstractNum w:abstractNumId="10" w15:restartNumberingAfterBreak="0">
+  <w:abstractNum w:abstractNumId="12" w15:restartNumberingAfterBreak="0">
     <w:nsid w:val="33311B83"/>
     <w:multiLevelType w:val="hybridMultilevel"/>
     <w:tmpl w:val="8494AF96"/>
@@ -8857,7 +12019,120 @@
       </w:pPr>
     </w:lvl>
   </w:abstractNum>
-  <w:abstractNum w:abstractNumId="11" w15:restartNumberingAfterBreak="0">
+  <w:abstractNum w:abstractNumId="13" w15:restartNumberingAfterBreak="0">
+    <w:nsid w:val="3767394F"/>
+    <w:multiLevelType w:val="hybridMultilevel"/>
+    <w:tmpl w:val="A9A496B8"/>
+    <w:lvl w:ilvl="0" w:tplc="04160001">
+      <w:start w:val="1"/>
+      <w:numFmt w:val="bullet"/>
+      <w:lvlText w:val=""/>
+      <w:lvlJc w:val="left"/>
+      <w:pPr>
+        <w:ind w:left="720" w:hanging="360"/>
+      </w:pPr>
+      <w:rPr>
+        <w:rFonts w:ascii="Symbol" w:hAnsi="Symbol" w:hint="default"/>
+      </w:rPr>
+    </w:lvl>
+    <w:lvl w:ilvl="1" w:tplc="04160003" w:tentative="1">
+      <w:start w:val="1"/>
+      <w:numFmt w:val="bullet"/>
+      <w:lvlText w:val="o"/>
+      <w:lvlJc w:val="left"/>
+      <w:pPr>
+        <w:ind w:left="1440" w:hanging="360"/>
+      </w:pPr>
+      <w:rPr>
+        <w:rFonts w:ascii="Courier New" w:hAnsi="Courier New" w:cs="Courier New" w:hint="default"/>
+      </w:rPr>
+    </w:lvl>
+    <w:lvl w:ilvl="2" w:tplc="04160005" w:tentative="1">
+      <w:start w:val="1"/>
+      <w:numFmt w:val="bullet"/>
+      <w:lvlText w:val=""/>
+      <w:lvlJc w:val="left"/>
+      <w:pPr>
+        <w:ind w:left="2160" w:hanging="360"/>
+      </w:pPr>
+      <w:rPr>
+        <w:rFonts w:ascii="Wingdings" w:hAnsi="Wingdings" w:hint="default"/>
+      </w:rPr>
+    </w:lvl>
+    <w:lvl w:ilvl="3" w:tplc="04160001" w:tentative="1">
+      <w:start w:val="1"/>
+      <w:numFmt w:val="bullet"/>
+      <w:lvlText w:val=""/>
+      <w:lvlJc w:val="left"/>
+      <w:pPr>
+        <w:ind w:left="2880" w:hanging="360"/>
+      </w:pPr>
+      <w:rPr>
+        <w:rFonts w:ascii="Symbol" w:hAnsi="Symbol" w:hint="default"/>
+      </w:rPr>
+    </w:lvl>
+    <w:lvl w:ilvl="4" w:tplc="04160003" w:tentative="1">
+      <w:start w:val="1"/>
+      <w:numFmt w:val="bullet"/>
+      <w:lvlText w:val="o"/>
+      <w:lvlJc w:val="left"/>
+      <w:pPr>
+        <w:ind w:left="3600" w:hanging="360"/>
+      </w:pPr>
+      <w:rPr>
+        <w:rFonts w:ascii="Courier New" w:hAnsi="Courier New" w:cs="Courier New" w:hint="default"/>
+      </w:rPr>
+    </w:lvl>
+    <w:lvl w:ilvl="5" w:tplc="04160005" w:tentative="1">
+      <w:start w:val="1"/>
+      <w:numFmt w:val="bullet"/>
+      <w:lvlText w:val=""/>
+      <w:lvlJc w:val="left"/>
+      <w:pPr>
+        <w:ind w:left="4320" w:hanging="360"/>
+      </w:pPr>
+      <w:rPr>
+        <w:rFonts w:ascii="Wingdings" w:hAnsi="Wingdings" w:hint="default"/>
+      </w:rPr>
+    </w:lvl>
+    <w:lvl w:ilvl="6" w:tplc="04160001" w:tentative="1">
+      <w:start w:val="1"/>
+      <w:numFmt w:val="bullet"/>
+      <w:lvlText w:val=""/>
+      <w:lvlJc w:val="left"/>
+      <w:pPr>
+        <w:ind w:left="5040" w:hanging="360"/>
+      </w:pPr>
+      <w:rPr>
+        <w:rFonts w:ascii="Symbol" w:hAnsi="Symbol" w:hint="default"/>
+      </w:rPr>
+    </w:lvl>
+    <w:lvl w:ilvl="7" w:tplc="04160003" w:tentative="1">
+      <w:start w:val="1"/>
+      <w:numFmt w:val="bullet"/>
+      <w:lvlText w:val="o"/>
+      <w:lvlJc w:val="left"/>
+      <w:pPr>
+        <w:ind w:left="5760" w:hanging="360"/>
+      </w:pPr>
+      <w:rPr>
+        <w:rFonts w:ascii="Courier New" w:hAnsi="Courier New" w:cs="Courier New" w:hint="default"/>
+      </w:rPr>
+    </w:lvl>
+    <w:lvl w:ilvl="8" w:tplc="04160005" w:tentative="1">
+      <w:start w:val="1"/>
+      <w:numFmt w:val="bullet"/>
+      <w:lvlText w:val=""/>
+      <w:lvlJc w:val="left"/>
+      <w:pPr>
+        <w:ind w:left="6480" w:hanging="360"/>
+      </w:pPr>
+      <w:rPr>
+        <w:rFonts w:ascii="Wingdings" w:hAnsi="Wingdings" w:hint="default"/>
+      </w:rPr>
+    </w:lvl>
+  </w:abstractNum>
+  <w:abstractNum w:abstractNumId="14" w15:restartNumberingAfterBreak="0">
     <w:nsid w:val="3A2860C9"/>
     <w:multiLevelType w:val="hybridMultilevel"/>
     <w:tmpl w:val="6570EAB0"/>
@@ -8969,7 +12244,7 @@
       </w:rPr>
     </w:lvl>
   </w:abstractNum>
-  <w:abstractNum w:abstractNumId="12" w15:restartNumberingAfterBreak="0">
+  <w:abstractNum w:abstractNumId="15" w15:restartNumberingAfterBreak="0">
     <w:nsid w:val="456B4CC1"/>
     <w:multiLevelType w:val="hybridMultilevel"/>
     <w:tmpl w:val="A5CE5F82"/>
@@ -9082,7 +12357,7 @@
       </w:rPr>
     </w:lvl>
   </w:abstractNum>
-  <w:abstractNum w:abstractNumId="13" w15:restartNumberingAfterBreak="0">
+  <w:abstractNum w:abstractNumId="16" w15:restartNumberingAfterBreak="0">
     <w:nsid w:val="46F15F56"/>
     <w:multiLevelType w:val="hybridMultilevel"/>
     <w:tmpl w:val="6BA4D076"/>
@@ -9195,7 +12470,7 @@
       </w:rPr>
     </w:lvl>
   </w:abstractNum>
-  <w:abstractNum w:abstractNumId="14" w15:restartNumberingAfterBreak="0">
+  <w:abstractNum w:abstractNumId="17" w15:restartNumberingAfterBreak="0">
     <w:nsid w:val="483E2BA7"/>
     <w:multiLevelType w:val="hybridMultilevel"/>
     <w:tmpl w:val="DD244E80"/>
@@ -9307,7 +12582,119 @@
       </w:rPr>
     </w:lvl>
   </w:abstractNum>
-  <w:abstractNum w:abstractNumId="15" w15:restartNumberingAfterBreak="0">
+  <w:abstractNum w:abstractNumId="18" w15:restartNumberingAfterBreak="0">
+    <w:nsid w:val="4A2949EF"/>
+    <w:multiLevelType w:val="hybridMultilevel"/>
+    <w:tmpl w:val="F9B41684"/>
+    <w:lvl w:ilvl="0" w:tplc="AD3C5EB4">
+      <w:numFmt w:val="bullet"/>
+      <w:lvlText w:val="•"/>
+      <w:lvlJc w:val="left"/>
+      <w:pPr>
+        <w:ind w:left="1065" w:hanging="705"/>
+      </w:pPr>
+      <w:rPr>
+        <w:rFonts w:ascii="Calibri" w:eastAsiaTheme="minorHAnsi" w:hAnsi="Calibri" w:cs="Calibri" w:hint="default"/>
+      </w:rPr>
+    </w:lvl>
+    <w:lvl w:ilvl="1" w:tplc="04160003" w:tentative="1">
+      <w:start w:val="1"/>
+      <w:numFmt w:val="bullet"/>
+      <w:lvlText w:val="o"/>
+      <w:lvlJc w:val="left"/>
+      <w:pPr>
+        <w:ind w:left="1440" w:hanging="360"/>
+      </w:pPr>
+      <w:rPr>
+        <w:rFonts w:ascii="Courier New" w:hAnsi="Courier New" w:cs="Courier New" w:hint="default"/>
+      </w:rPr>
+    </w:lvl>
+    <w:lvl w:ilvl="2" w:tplc="04160005" w:tentative="1">
+      <w:start w:val="1"/>
+      <w:numFmt w:val="bullet"/>
+      <w:lvlText w:val=""/>
+      <w:lvlJc w:val="left"/>
+      <w:pPr>
+        <w:ind w:left="2160" w:hanging="360"/>
+      </w:pPr>
+      <w:rPr>
+        <w:rFonts w:ascii="Wingdings" w:hAnsi="Wingdings" w:hint="default"/>
+      </w:rPr>
+    </w:lvl>
+    <w:lvl w:ilvl="3" w:tplc="04160001" w:tentative="1">
+      <w:start w:val="1"/>
+      <w:numFmt w:val="bullet"/>
+      <w:lvlText w:val=""/>
+      <w:lvlJc w:val="left"/>
+      <w:pPr>
+        <w:ind w:left="2880" w:hanging="360"/>
+      </w:pPr>
+      <w:rPr>
+        <w:rFonts w:ascii="Symbol" w:hAnsi="Symbol" w:hint="default"/>
+      </w:rPr>
+    </w:lvl>
+    <w:lvl w:ilvl="4" w:tplc="04160003" w:tentative="1">
+      <w:start w:val="1"/>
+      <w:numFmt w:val="bullet"/>
+      <w:lvlText w:val="o"/>
+      <w:lvlJc w:val="left"/>
+      <w:pPr>
+        <w:ind w:left="3600" w:hanging="360"/>
+      </w:pPr>
+      <w:rPr>
+        <w:rFonts w:ascii="Courier New" w:hAnsi="Courier New" w:cs="Courier New" w:hint="default"/>
+      </w:rPr>
+    </w:lvl>
+    <w:lvl w:ilvl="5" w:tplc="04160005" w:tentative="1">
+      <w:start w:val="1"/>
+      <w:numFmt w:val="bullet"/>
+      <w:lvlText w:val=""/>
+      <w:lvlJc w:val="left"/>
+      <w:pPr>
+        <w:ind w:left="4320" w:hanging="360"/>
+      </w:pPr>
+      <w:rPr>
+        <w:rFonts w:ascii="Wingdings" w:hAnsi="Wingdings" w:hint="default"/>
+      </w:rPr>
+    </w:lvl>
+    <w:lvl w:ilvl="6" w:tplc="04160001" w:tentative="1">
+      <w:start w:val="1"/>
+      <w:numFmt w:val="bullet"/>
+      <w:lvlText w:val=""/>
+      <w:lvlJc w:val="left"/>
+      <w:pPr>
+        <w:ind w:left="5040" w:hanging="360"/>
+      </w:pPr>
+      <w:rPr>
+        <w:rFonts w:ascii="Symbol" w:hAnsi="Symbol" w:hint="default"/>
+      </w:rPr>
+    </w:lvl>
+    <w:lvl w:ilvl="7" w:tplc="04160003" w:tentative="1">
+      <w:start w:val="1"/>
+      <w:numFmt w:val="bullet"/>
+      <w:lvlText w:val="o"/>
+      <w:lvlJc w:val="left"/>
+      <w:pPr>
+        <w:ind w:left="5760" w:hanging="360"/>
+      </w:pPr>
+      <w:rPr>
+        <w:rFonts w:ascii="Courier New" w:hAnsi="Courier New" w:cs="Courier New" w:hint="default"/>
+      </w:rPr>
+    </w:lvl>
+    <w:lvl w:ilvl="8" w:tplc="04160005" w:tentative="1">
+      <w:start w:val="1"/>
+      <w:numFmt w:val="bullet"/>
+      <w:lvlText w:val=""/>
+      <w:lvlJc w:val="left"/>
+      <w:pPr>
+        <w:ind w:left="6480" w:hanging="360"/>
+      </w:pPr>
+      <w:rPr>
+        <w:rFonts w:ascii="Wingdings" w:hAnsi="Wingdings" w:hint="default"/>
+      </w:rPr>
+    </w:lvl>
+  </w:abstractNum>
+  <w:abstractNum w:abstractNumId="19" w15:restartNumberingAfterBreak="0">
     <w:nsid w:val="55600803"/>
     <w:multiLevelType w:val="hybridMultilevel"/>
     <w:tmpl w:val="065A236A"/>
@@ -9397,7 +12784,7 @@
       </w:pPr>
     </w:lvl>
   </w:abstractNum>
-  <w:abstractNum w:abstractNumId="16" w15:restartNumberingAfterBreak="0">
+  <w:abstractNum w:abstractNumId="20" w15:restartNumberingAfterBreak="0">
     <w:nsid w:val="641A1267"/>
     <w:multiLevelType w:val="hybridMultilevel"/>
     <w:tmpl w:val="81B205E4"/>
@@ -9509,7 +12896,7 @@
       </w:rPr>
     </w:lvl>
   </w:abstractNum>
-  <w:abstractNum w:abstractNumId="17" w15:restartNumberingAfterBreak="0">
+  <w:abstractNum w:abstractNumId="21" w15:restartNumberingAfterBreak="0">
     <w:nsid w:val="67667459"/>
     <w:multiLevelType w:val="hybridMultilevel"/>
     <w:tmpl w:val="98206AB2"/>
@@ -9622,7 +13009,7 @@
       </w:rPr>
     </w:lvl>
   </w:abstractNum>
-  <w:abstractNum w:abstractNumId="18" w15:restartNumberingAfterBreak="0">
+  <w:abstractNum w:abstractNumId="22" w15:restartNumberingAfterBreak="0">
     <w:nsid w:val="738A558A"/>
     <w:multiLevelType w:val="hybridMultilevel"/>
     <w:tmpl w:val="D1D69442"/>
@@ -9735,7 +13122,7 @@
       </w:rPr>
     </w:lvl>
   </w:abstractNum>
-  <w:abstractNum w:abstractNumId="19" w15:restartNumberingAfterBreak="0">
+  <w:abstractNum w:abstractNumId="23" w15:restartNumberingAfterBreak="0">
     <w:nsid w:val="745F35B5"/>
     <w:multiLevelType w:val="hybridMultilevel"/>
     <w:tmpl w:val="61240BDA"/>
@@ -9848,7 +13235,7 @@
       </w:rPr>
     </w:lvl>
   </w:abstractNum>
-  <w:abstractNum w:abstractNumId="20" w15:restartNumberingAfterBreak="0">
+  <w:abstractNum w:abstractNumId="24" w15:restartNumberingAfterBreak="0">
     <w:nsid w:val="76E61E91"/>
     <w:multiLevelType w:val="hybridMultilevel"/>
     <w:tmpl w:val="20CEF062"/>
@@ -9961,7 +13348,7 @@
       </w:rPr>
     </w:lvl>
   </w:abstractNum>
-  <w:abstractNum w:abstractNumId="21" w15:restartNumberingAfterBreak="0">
+  <w:abstractNum w:abstractNumId="25" w15:restartNumberingAfterBreak="0">
     <w:nsid w:val="790F0268"/>
     <w:multiLevelType w:val="hybridMultilevel"/>
     <w:tmpl w:val="14A8AE2E"/>
@@ -10073,7 +13460,7 @@
       </w:rPr>
     </w:lvl>
   </w:abstractNum>
-  <w:abstractNum w:abstractNumId="22" w15:restartNumberingAfterBreak="0">
+  <w:abstractNum w:abstractNumId="26" w15:restartNumberingAfterBreak="0">
     <w:nsid w:val="796C7AA8"/>
     <w:multiLevelType w:val="hybridMultilevel"/>
     <w:tmpl w:val="9CE8FB7C"/>
@@ -10185,7 +13572,7 @@
       </w:rPr>
     </w:lvl>
   </w:abstractNum>
-  <w:abstractNum w:abstractNumId="23" w15:restartNumberingAfterBreak="0">
+  <w:abstractNum w:abstractNumId="27" w15:restartNumberingAfterBreak="0">
     <w:nsid w:val="7FC32E74"/>
     <w:multiLevelType w:val="hybridMultilevel"/>
     <w:tmpl w:val="632AD416"/>
@@ -10298,76 +13685,88 @@
     </w:lvl>
   </w:abstractNum>
   <w:num w:numId="1">
-    <w:abstractNumId w:val="7"/>
+    <w:abstractNumId w:val="9"/>
   </w:num>
   <w:num w:numId="2">
-    <w:abstractNumId w:val="15"/>
+    <w:abstractNumId w:val="19"/>
   </w:num>
   <w:num w:numId="3">
     <w:abstractNumId w:val="0"/>
   </w:num>
   <w:num w:numId="4">
-    <w:abstractNumId w:val="10"/>
+    <w:abstractNumId w:val="12"/>
   </w:num>
   <w:num w:numId="5">
-    <w:abstractNumId w:val="4"/>
+    <w:abstractNumId w:val="5"/>
   </w:num>
   <w:num w:numId="6">
-    <w:abstractNumId w:val="21"/>
+    <w:abstractNumId w:val="25"/>
   </w:num>
   <w:num w:numId="7">
-    <w:abstractNumId w:val="13"/>
+    <w:abstractNumId w:val="16"/>
   </w:num>
   <w:num w:numId="8">
     <w:abstractNumId w:val="1"/>
   </w:num>
   <w:num w:numId="9">
+    <w:abstractNumId w:val="7"/>
+  </w:num>
+  <w:num w:numId="10">
+    <w:abstractNumId w:val="27"/>
+  </w:num>
+  <w:num w:numId="11">
+    <w:abstractNumId w:val="23"/>
+  </w:num>
+  <w:num w:numId="12">
+    <w:abstractNumId w:val="24"/>
+  </w:num>
+  <w:num w:numId="13">
+    <w:abstractNumId w:val="22"/>
+  </w:num>
+  <w:num w:numId="14">
+    <w:abstractNumId w:val="15"/>
+  </w:num>
+  <w:num w:numId="15">
+    <w:abstractNumId w:val="14"/>
+  </w:num>
+  <w:num w:numId="16">
+    <w:abstractNumId w:val="11"/>
+  </w:num>
+  <w:num w:numId="17">
+    <w:abstractNumId w:val="26"/>
+  </w:num>
+  <w:num w:numId="18">
+    <w:abstractNumId w:val="4"/>
+  </w:num>
+  <w:num w:numId="19">
     <w:abstractNumId w:val="6"/>
   </w:num>
-  <w:num w:numId="10">
-    <w:abstractNumId w:val="23"/>
+  <w:num w:numId="20">
+    <w:abstractNumId w:val="17"/>
   </w:num>
-  <w:num w:numId="11">
-    <w:abstractNumId w:val="19"/>
+  <w:num w:numId="21">
+    <w:abstractNumId w:val="3"/>
   </w:num>
-  <w:num w:numId="12">
+  <w:num w:numId="22">
+    <w:abstractNumId w:val="10"/>
+  </w:num>
+  <w:num w:numId="23">
     <w:abstractNumId w:val="20"/>
   </w:num>
-  <w:num w:numId="13">
+  <w:num w:numId="24">
+    <w:abstractNumId w:val="21"/>
+  </w:num>
+  <w:num w:numId="25">
+    <w:abstractNumId w:val="13"/>
+  </w:num>
+  <w:num w:numId="26">
     <w:abstractNumId w:val="18"/>
   </w:num>
-  <w:num w:numId="14">
-    <w:abstractNumId w:val="12"/>
-  </w:num>
-  <w:num w:numId="15">
-    <w:abstractNumId w:val="11"/>
-  </w:num>
-  <w:num w:numId="16">
-    <w:abstractNumId w:val="9"/>
-  </w:num>
-  <w:num w:numId="17">
-    <w:abstractNumId w:val="22"/>
-  </w:num>
-  <w:num w:numId="18">
-    <w:abstractNumId w:val="3"/>
-  </w:num>
-  <w:num w:numId="19">
-    <w:abstractNumId w:val="5"/>
-  </w:num>
-  <w:num w:numId="20">
-    <w:abstractNumId w:val="14"/>
-  </w:num>
-  <w:num w:numId="21">
+  <w:num w:numId="27">
     <w:abstractNumId w:val="2"/>
   </w:num>
-  <w:num w:numId="22">
+  <w:num w:numId="28">
     <w:abstractNumId w:val="8"/>
-  </w:num>
-  <w:num w:numId="23">
-    <w:abstractNumId w:val="16"/>
-  </w:num>
-  <w:num w:numId="24">
-    <w:abstractNumId w:val="17"/>
   </w:num>
 </w:numbering>
 </file>

</xml_diff>

<commit_message>
feat: atualizações e correções de layout no arquivo final
</commit_message>
<xml_diff>
--- a/Conteudo_Fonte.docx
+++ b/Conteudo_Fonte.docx
@@ -382,18 +382,15 @@
       </w:r>
     </w:p>
     <w:p>
-      <w:r>
-        <w:t>[INSERIR_QUEBRA_PAGINA]</w:t>
+      <w:bookmarkStart w:id="6" w:name="_GoBack"/>
+      <w:bookmarkEnd w:id="6"/>
+      <w:r>
+        <w:t>3.2 Estrutura e Força de Trabalho do TJMG</w:t>
       </w:r>
     </w:p>
     <w:p>
       <w:r>
         <w:lastRenderedPageBreak/>
-        <w:t>3.2 Estrutura e Força de Trabalho do TJMG</w:t>
-      </w:r>
-    </w:p>
-    <w:p>
-      <w:r>
         <w:t>Para a prestação jurisdicional na Segunda Instância, o Tribunal de Justiça conta com 149 desembargadores que atuam em 21 câmaras cíveis e 9 criminais, cada uma delas apoiada por um cartório onde os feitos tramitam. Além disso, foram instalados 13 Núcleos de Justiça 4.0. O encaminhamento de processos aos tribunais superiores recebe o apoio de 4 Cartórios de Recursos a Outros Tribunais (</w:t>
       </w:r>
       <w:proofErr w:type="spellStart"/>
@@ -834,7 +831,7 @@
         </w:rPr>
         <w:instrText xml:space="preserve"> TC  "</w:instrText>
       </w:r>
-      <w:bookmarkStart w:id="6" w:name="_Toc189119788"/>
+      <w:bookmarkStart w:id="7" w:name="_Toc189119788"/>
       <w:r>
         <w:rPr>
           <w:sz w:val="16"/>
@@ -849,7 +846,7 @@
         </w:rPr>
         <w:instrText>03  Novas estruturas na área fim</w:instrText>
       </w:r>
-      <w:bookmarkEnd w:id="6"/>
+      <w:bookmarkEnd w:id="7"/>
       <w:r>
         <w:rPr>
           <w:sz w:val="16"/>
@@ -948,7 +945,7 @@
         </w:rPr>
         <w:instrText xml:space="preserve"> TC  "</w:instrText>
       </w:r>
-      <w:bookmarkStart w:id="7" w:name="_Toc189119789"/>
+      <w:bookmarkStart w:id="8" w:name="_Toc189119789"/>
       <w:r>
         <w:rPr>
           <w:sz w:val="16"/>
@@ -977,7 +974,7 @@
         </w:rPr>
         <w:instrText xml:space="preserve"> Força de Trabalho</w:instrText>
       </w:r>
-      <w:bookmarkEnd w:id="7"/>
+      <w:bookmarkEnd w:id="8"/>
       <w:r>
         <w:rPr>
           <w:sz w:val="16"/>
@@ -1071,7 +1068,7 @@
         </w:rPr>
         <w:instrText xml:space="preserve"> TC  "</w:instrText>
       </w:r>
-      <w:bookmarkStart w:id="8" w:name="_Toc189119790"/>
+      <w:bookmarkStart w:id="9" w:name="_Toc189119790"/>
       <w:r>
         <w:rPr>
           <w:sz w:val="16"/>
@@ -1107,7 +1104,7 @@
         </w:rPr>
         <w:instrText xml:space="preserve"> Colaboradores da Justiça</w:instrText>
       </w:r>
-      <w:bookmarkEnd w:id="8"/>
+      <w:bookmarkEnd w:id="9"/>
       <w:r>
         <w:rPr>
           <w:sz w:val="16"/>
@@ -1234,7 +1231,7 @@
         </w:rPr>
         <w:instrText xml:space="preserve"> TC  "</w:instrText>
       </w:r>
-      <w:bookmarkStart w:id="9" w:name="_Toc189119791"/>
+      <w:bookmarkStart w:id="10" w:name="_Toc189119791"/>
       <w:r>
         <w:rPr>
           <w:sz w:val="16"/>
@@ -1242,7 +1239,7 @@
         </w:rPr>
         <w:instrText>Figura 06 – Força de Trabalho e Colaboradores na área de TI</w:instrText>
       </w:r>
-      <w:bookmarkEnd w:id="9"/>
+      <w:bookmarkEnd w:id="10"/>
       <w:r>
         <w:rPr>
           <w:sz w:val="16"/>
@@ -1536,7 +1533,7 @@
         </w:rPr>
         <w:instrText xml:space="preserve"> TC  "</w:instrText>
       </w:r>
-      <w:bookmarkStart w:id="10" w:name="_Toc189119793"/>
+      <w:bookmarkStart w:id="11" w:name="_Toc189119793"/>
       <w:r>
         <w:rPr>
           <w:sz w:val="16"/>
@@ -1544,7 +1541,7 @@
         </w:rPr>
         <w:instrText>Figura 07 - Instalações prediais do TJMG</w:instrText>
       </w:r>
-      <w:bookmarkEnd w:id="10"/>
+      <w:bookmarkEnd w:id="11"/>
       <w:r>
         <w:rPr>
           <w:sz w:val="16"/>
@@ -1655,7 +1652,7 @@
         </w:rPr>
         <w:instrText xml:space="preserve"> TC  "</w:instrText>
       </w:r>
-      <w:bookmarkStart w:id="11" w:name="_Toc189119794"/>
+      <w:bookmarkStart w:id="12" w:name="_Toc189119794"/>
       <w:r>
         <w:rPr>
           <w:sz w:val="16"/>
@@ -1684,7 +1681,7 @@
         </w:rPr>
         <w:instrText xml:space="preserve"> Desempenho da ação por programa (Unidade 1031)</w:instrText>
       </w:r>
-      <w:bookmarkEnd w:id="11"/>
+      <w:bookmarkEnd w:id="12"/>
       <w:r>
         <w:rPr>
           <w:sz w:val="16"/>
@@ -2911,7 +2908,7 @@
         </w:rPr>
         <w:instrText xml:space="preserve"> TC  “</w:instrText>
       </w:r>
-      <w:bookmarkStart w:id="12" w:name="_Toc189119796"/>
+      <w:bookmarkStart w:id="13" w:name="_Toc189119796"/>
       <w:r>
         <w:rPr>
           <w:rFonts w:cstheme="minorHAnsi"/>
@@ -2948,7 +2945,7 @@
         </w:rPr>
         <w:instrText>4</w:instrText>
       </w:r>
-      <w:bookmarkEnd w:id="12"/>
+      <w:bookmarkEnd w:id="13"/>
       <w:r>
         <w:rPr>
           <w:sz w:val="16"/>
@@ -3164,7 +3161,7 @@
         </w:rPr>
         <w:instrText xml:space="preserve"> TC  “</w:instrText>
       </w:r>
-      <w:bookmarkStart w:id="13" w:name="_Toc189119797"/>
+      <w:bookmarkStart w:id="14" w:name="_Toc189119797"/>
       <w:r>
         <w:rPr>
           <w:sz w:val="16"/>
@@ -3186,7 +3183,7 @@
         </w:rPr>
         <w:instrText xml:space="preserve"> Identidade organizacional do TJMG/DIRCOM</w:instrText>
       </w:r>
-      <w:bookmarkEnd w:id="13"/>
+      <w:bookmarkEnd w:id="14"/>
       <w:r>
         <w:rPr>
           <w:sz w:val="16"/>
@@ -3563,7 +3560,7 @@
         </w:rPr>
         <w:instrText xml:space="preserve"> TC  “</w:instrText>
       </w:r>
-      <w:bookmarkStart w:id="14" w:name="_Toc189119798"/>
+      <w:bookmarkStart w:id="15" w:name="_Toc189119798"/>
       <w:r>
         <w:rPr>
           <w:sz w:val="16"/>
@@ -3585,7 +3582,7 @@
         </w:rPr>
         <w:instrText xml:space="preserve"> - Mapa Estratégico do TJMG/ DIRCOM</w:instrText>
       </w:r>
-      <w:bookmarkEnd w:id="14"/>
+      <w:bookmarkEnd w:id="15"/>
       <w:r>
         <w:rPr>
           <w:sz w:val="16"/>
@@ -3767,7 +3764,7 @@
         </w:rPr>
         <w:instrText xml:space="preserve"> TC  “</w:instrText>
       </w:r>
-      <w:bookmarkStart w:id="15" w:name="_Toc189119799"/>
+      <w:bookmarkStart w:id="16" w:name="_Toc189119799"/>
       <w:r>
         <w:rPr>
           <w:rFonts w:cs="Calibri"/>
@@ -3792,7 +3789,7 @@
         </w:rPr>
         <w:instrText xml:space="preserve"> ODS/ONU</w:instrText>
       </w:r>
-      <w:bookmarkEnd w:id="15"/>
+      <w:bookmarkEnd w:id="16"/>
       <w:r>
         <w:rPr>
           <w:sz w:val="16"/>
@@ -3940,7 +3937,7 @@
         </w:rPr>
         <w:instrText xml:space="preserve"> TC  “</w:instrText>
       </w:r>
-      <w:bookmarkStart w:id="16" w:name="_Toc189119800"/>
+      <w:bookmarkStart w:id="17" w:name="_Toc189119800"/>
       <w:r>
         <w:rPr>
           <w:sz w:val="16"/>
@@ -3962,7 +3959,7 @@
         </w:rPr>
         <w:instrText xml:space="preserve"> Modelo de gestão de prioridades do TJMG/ASPLAG</w:instrText>
       </w:r>
-      <w:bookmarkEnd w:id="16"/>
+      <w:bookmarkEnd w:id="17"/>
       <w:r>
         <w:rPr>
           <w:sz w:val="16"/>
@@ -4061,7 +4058,7 @@
         </w:rPr>
         <w:instrText xml:space="preserve"> TC  “</w:instrText>
       </w:r>
-      <w:bookmarkStart w:id="17" w:name="_Toc189119801"/>
+      <w:bookmarkStart w:id="18" w:name="_Toc189119801"/>
       <w:r>
         <w:rPr>
           <w:sz w:val="16"/>
@@ -4083,7 +4080,7 @@
         </w:rPr>
         <w:instrText xml:space="preserve"> Composição da Matriz de Priorização do TJMG/ ASPLAG</w:instrText>
       </w:r>
-      <w:bookmarkEnd w:id="17"/>
+      <w:bookmarkEnd w:id="18"/>
       <w:r>
         <w:rPr>
           <w:sz w:val="16"/>
@@ -4184,7 +4181,7 @@
         </w:rPr>
         <w:instrText xml:space="preserve"> TC  “</w:instrText>
       </w:r>
-      <w:bookmarkStart w:id="18" w:name="_Toc189119802"/>
+      <w:bookmarkStart w:id="19" w:name="_Toc189119802"/>
       <w:r>
         <w:rPr>
           <w:rFonts w:cstheme="minorHAnsi"/>
@@ -4217,7 +4214,7 @@
         </w:rPr>
         <w:instrText>Fonte: Assessoria Técnica e Jurídica ao Planejamento e à Gestão Institucional – ASPLAG</w:instrText>
       </w:r>
-      <w:bookmarkEnd w:id="18"/>
+      <w:bookmarkEnd w:id="19"/>
       <w:r>
         <w:rPr>
           <w:sz w:val="16"/>
@@ -7542,7 +7539,7 @@
         </w:rPr>
         <w:instrText xml:space="preserve"> TC  “</w:instrText>
       </w:r>
-      <w:bookmarkStart w:id="19" w:name="_Toc189119803"/>
+      <w:bookmarkStart w:id="20" w:name="_Toc189119803"/>
       <w:r>
         <w:rPr>
           <w:rFonts w:cstheme="minorHAnsi"/>
@@ -7566,7 +7563,7 @@
         </w:rPr>
         <w:instrText xml:space="preserve"> Estatística 2024 de atendimentos Ouvidoria – Painel Estatística SIC Portal TJMG</w:instrText>
       </w:r>
-      <w:bookmarkEnd w:id="19"/>
+      <w:bookmarkEnd w:id="20"/>
       <w:r>
         <w:rPr>
           <w:sz w:val="16"/>
@@ -7808,10 +7805,7 @@
         </w:tabs>
       </w:pPr>
       <w:r>
-        <w:t>O TJMG apresentou o segundo menor tempo de giro do acervo entre os Tribunais de grande porte (2 anos e 3 meses), ficando atrás do TJPR (2 anos e 2 meses) e abaixo da média da Justiça Estadual (2 anos e 7 meses). Comparando com a série histórica desde 2019, o ano de 2023 foi o segundo melhor resultado do TJMG</w:t>
-      </w:r>
-      <w:r>
-        <w:t>.</w:t>
+        <w:t>O TJMG apresentou o segundo menor tempo de giro do acervo entre os Tribunais de grande porte (2 anos e 3 meses), ficando atrás do TJPR (2 anos e 2 meses) e abaixo da média da Justiça Estadual (2 anos e 7 meses). Comparando com a série histórica desde 2019, o ano de 2023 foi o segundo melhor resultado do TJMG.</w:t>
       </w:r>
     </w:p>
     <w:p>
@@ -7839,7 +7833,7 @@
         </w:rPr>
         <w:instrText xml:space="preserve"> TC  “</w:instrText>
       </w:r>
-      <w:bookmarkStart w:id="20" w:name="_Toc189119907"/>
+      <w:bookmarkStart w:id="21" w:name="_Toc189119907"/>
       <w:r>
         <w:rPr>
           <w:sz w:val="16"/>
@@ -7862,7 +7856,7 @@
         </w:rPr>
         <w:instrText>Tempo de giro do acervo, por tribunal</w:instrText>
       </w:r>
-      <w:bookmarkEnd w:id="20"/>
+      <w:bookmarkEnd w:id="21"/>
       <w:r>
         <w:rPr>
           <w:sz w:val="16"/>
@@ -7986,7 +7980,7 @@
         </w:rPr>
         <w:instrText xml:space="preserve"> TC  “</w:instrText>
       </w:r>
-      <w:bookmarkStart w:id="21" w:name="_Toc189119908"/>
+      <w:bookmarkStart w:id="22" w:name="_Toc189119908"/>
       <w:r>
         <w:rPr>
           <w:sz w:val="16"/>
@@ -8009,7 +8003,7 @@
         </w:rPr>
         <w:instrText>Percentual de casos pendentes de execução em relação ao estoque total dos processos, por tribunal</w:instrText>
       </w:r>
-      <w:bookmarkEnd w:id="21"/>
+      <w:bookmarkEnd w:id="22"/>
       <w:r>
         <w:rPr>
           <w:sz w:val="16"/>
@@ -8123,7 +8117,7 @@
         </w:rPr>
         <w:instrText xml:space="preserve"> TC  “</w:instrText>
       </w:r>
-      <w:bookmarkStart w:id="22" w:name="_Toc189119909"/>
+      <w:bookmarkStart w:id="23" w:name="_Toc189119909"/>
       <w:r>
         <w:rPr>
           <w:sz w:val="16"/>
@@ -8153,7 +8147,7 @@
         </w:rPr>
         <w:instrText>Total de execuções fiscais pendentes, por tribunal</w:instrText>
       </w:r>
-      <w:bookmarkEnd w:id="22"/>
+      <w:bookmarkEnd w:id="23"/>
       <w:r>
         <w:rPr>
           <w:sz w:val="16"/>
@@ -8277,7 +8271,7 @@
         </w:rPr>
         <w:instrText xml:space="preserve"> TC  “</w:instrText>
       </w:r>
-      <w:bookmarkStart w:id="23" w:name="_Toc189119910"/>
+      <w:bookmarkStart w:id="24" w:name="_Toc189119910"/>
       <w:r>
         <w:rPr>
           <w:sz w:val="16"/>
@@ -8307,7 +8301,7 @@
         </w:rPr>
         <w:instrText>Tempo de tramitação dos processos baixados na execução fiscal, por tribunal</w:instrText>
       </w:r>
-      <w:bookmarkEnd w:id="23"/>
+      <w:bookmarkEnd w:id="24"/>
       <w:r>
         <w:rPr>
           <w:sz w:val="16"/>
@@ -8431,7 +8425,7 @@
         </w:rPr>
         <w:instrText>TC “</w:instrText>
       </w:r>
-      <w:bookmarkStart w:id="24" w:name="_Toc189119911"/>
+      <w:bookmarkStart w:id="25" w:name="_Toc189119911"/>
       <w:r>
         <w:rPr>
           <w:sz w:val="16"/>
@@ -8461,7 +8455,7 @@
         </w:rPr>
         <w:instrText>Tempo médio dos processos eletrônicos e físicos pendentes, por tribunal</w:instrText>
       </w:r>
-      <w:bookmarkEnd w:id="24"/>
+      <w:bookmarkEnd w:id="25"/>
       <w:r>
         <w:rPr>
           <w:sz w:val="16"/>
@@ -8585,7 +8579,7 @@
         </w:rPr>
         <w:instrText>TC “</w:instrText>
       </w:r>
-      <w:bookmarkStart w:id="25" w:name="_Toc189119912"/>
+      <w:bookmarkStart w:id="26" w:name="_Toc189119912"/>
       <w:r>
         <w:rPr>
           <w:sz w:val="16"/>
@@ -8615,7 +8609,7 @@
         </w:rPr>
         <w:instrText>Quantidade de balcões virtuais instalados</w:instrText>
       </w:r>
-      <w:bookmarkEnd w:id="25"/>
+      <w:bookmarkEnd w:id="26"/>
       <w:r>
         <w:rPr>
           <w:sz w:val="16"/>
@@ -8756,7 +8750,7 @@
         </w:rPr>
         <w:instrText>TC “</w:instrText>
       </w:r>
-      <w:bookmarkStart w:id="26" w:name="_Toc189119913"/>
+      <w:bookmarkStart w:id="27" w:name="_Toc189119913"/>
       <w:r>
         <w:rPr>
           <w:sz w:val="16"/>
@@ -8786,7 +8780,7 @@
         </w:rPr>
         <w:instrText>Centros Judiciários de Solução de Conflitos, por tribunal</w:instrText>
       </w:r>
-      <w:bookmarkEnd w:id="26"/>
+      <w:bookmarkEnd w:id="27"/>
       <w:r>
         <w:rPr>
           <w:sz w:val="16"/>
@@ -8974,7 +8968,7 @@
         </w:rPr>
         <w:instrText xml:space="preserve"> TC  “</w:instrText>
       </w:r>
-      <w:bookmarkStart w:id="27" w:name="_Toc189119914"/>
+      <w:bookmarkStart w:id="28" w:name="_Toc189119914"/>
       <w:r>
         <w:rPr>
           <w:rFonts w:eastAsia="Times New Roman" w:cstheme="minorHAnsi"/>
@@ -9018,7 +9012,7 @@
         </w:rPr>
         <w:instrText>Custo médio mensal com magistrados e servidores</w:instrText>
       </w:r>
-      <w:bookmarkEnd w:id="27"/>
+      <w:bookmarkEnd w:id="28"/>
       <w:r>
         <w:rPr>
           <w:sz w:val="16"/>
@@ -9182,7 +9176,7 @@
         </w:rPr>
         <w:instrText xml:space="preserve"> TC  “</w:instrText>
       </w:r>
-      <w:bookmarkStart w:id="28" w:name="_Toc189119915"/>
+      <w:bookmarkStart w:id="29" w:name="_Toc189119915"/>
       <w:r>
         <w:rPr>
           <w:rFonts w:eastAsia="Times New Roman" w:cstheme="minorHAnsi"/>
@@ -9226,7 +9220,7 @@
         </w:rPr>
         <w:instrText>Percentual de cargos vagos de magistrados</w:instrText>
       </w:r>
-      <w:bookmarkEnd w:id="28"/>
+      <w:bookmarkEnd w:id="29"/>
       <w:r>
         <w:rPr>
           <w:sz w:val="16"/>
@@ -9393,7 +9387,7 @@
         </w:rPr>
         <w:instrText xml:space="preserve"> TC  “</w:instrText>
       </w:r>
-      <w:bookmarkStart w:id="29" w:name="_Toc189119916"/>
+      <w:bookmarkStart w:id="30" w:name="_Toc189119916"/>
       <w:r>
         <w:rPr>
           <w:rFonts w:eastAsia="Times New Roman" w:cstheme="minorHAnsi"/>
@@ -9437,7 +9431,7 @@
         </w:rPr>
         <w:instrText>Percentual de cargos vagos de magistrados</w:instrText>
       </w:r>
-      <w:bookmarkEnd w:id="29"/>
+      <w:bookmarkEnd w:id="30"/>
       <w:r>
         <w:rPr>
           <w:sz w:val="16"/>
@@ -9606,7 +9600,7 @@
         </w:rPr>
         <w:instrText xml:space="preserve"> TC  “</w:instrText>
       </w:r>
-      <w:bookmarkStart w:id="30" w:name="_Toc189119917"/>
+      <w:bookmarkStart w:id="31" w:name="_Toc189119917"/>
       <w:r>
         <w:rPr>
           <w:rFonts w:eastAsia="Times New Roman" w:cstheme="minorHAnsi"/>
@@ -9650,7 +9644,7 @@
         </w:rPr>
         <w:instrText>Percentual de desembargadoras</w:instrText>
       </w:r>
-      <w:bookmarkEnd w:id="30"/>
+      <w:bookmarkEnd w:id="31"/>
       <w:r>
         <w:rPr>
           <w:sz w:val="16"/>
@@ -9798,7 +9792,7 @@
         </w:rPr>
         <w:instrText xml:space="preserve"> TC  “</w:instrText>
       </w:r>
-      <w:bookmarkStart w:id="31" w:name="_Toc189119918"/>
+      <w:bookmarkStart w:id="32" w:name="_Toc189119918"/>
       <w:r>
         <w:rPr>
           <w:rFonts w:eastAsia="Times New Roman" w:cstheme="minorHAnsi"/>
@@ -9824,7 +9818,7 @@
         </w:rPr>
         <w:instrText xml:space="preserve"> Índice de produtividade dos(as) magistrados(as), por tribunal</w:instrText>
       </w:r>
-      <w:bookmarkEnd w:id="31"/>
+      <w:bookmarkEnd w:id="32"/>
       <w:r>
         <w:rPr>
           <w:sz w:val="16"/>
@@ -9945,7 +9939,7 @@
         </w:rPr>
         <w:instrText xml:space="preserve"> TC  “</w:instrText>
       </w:r>
-      <w:bookmarkStart w:id="32" w:name="_Toc189119919"/>
+      <w:bookmarkStart w:id="33" w:name="_Toc189119919"/>
       <w:r>
         <w:rPr>
           <w:rFonts w:eastAsia="Times New Roman" w:cstheme="minorHAnsi"/>
@@ -9971,7 +9965,7 @@
         </w:rPr>
         <w:instrText xml:space="preserve"> Índice de produtividade dos(as) servidores(as) da área judiciária, por tribunal</w:instrText>
       </w:r>
-      <w:bookmarkEnd w:id="32"/>
+      <w:bookmarkEnd w:id="33"/>
       <w:r>
         <w:rPr>
           <w:sz w:val="16"/>
@@ -10000,7 +9994,7 @@
         </w:rPr>
         <w:fldChar w:fldCharType="end"/>
       </w:r>
-      <w:bookmarkStart w:id="33" w:name="_Hlk157777607"/>
+      <w:bookmarkStart w:id="34" w:name="_Hlk157777607"/>
       <w:r>
         <w:rPr>
           <w:rFonts w:eastAsia="Times New Roman" w:cstheme="minorHAnsi"/>
@@ -10026,7 +10020,7 @@
         </w:rPr>
         <w:t xml:space="preserve"> Índice de produtividade dos(as) servidores(as) da área judiciária, por tribunal</w:t>
       </w:r>
-      <w:bookmarkEnd w:id="33"/>
+      <w:bookmarkEnd w:id="34"/>
       <w:r>
         <w:rPr>
           <w:rFonts w:eastAsia="Times New Roman" w:cstheme="minorHAnsi"/>
@@ -10192,12 +10186,7 @@
         <w:t xml:space="preserve"> </w:t>
       </w:r>
       <w:r>
-        <w:t>Embo</w:t>
-      </w:r>
-      <w:bookmarkStart w:id="34" w:name="_GoBack"/>
-      <w:bookmarkEnd w:id="34"/>
-      <w:r>
-        <w:t>ra o TJMG tenha elevado o seu IPC Jus entre 2021 e 2022, passando do último lugar entre os Tribunais de grande porte no relatório de 2021, com 77%, para terceiro, com 86%, este ganho foi revertido em 2023. Dessa forma, finalizamos o ano com o pior IPC-Jus entre os tribunais de grande porte (61%).</w:t>
+        <w:t>Embora o TJMG tenha elevado o seu IPC Jus entre 2021 e 2022, passando do último lugar entre os Tribunais de grande porte no relatório de 2021, com 77%, para terceiro, com 86%, este ganho foi revertido em 2023. Dessa forma, finalizamos o ano com o pior IPC-Jus entre os tribunais de grande porte (61%).</w:t>
       </w:r>
     </w:p>
     <w:p>

</xml_diff>

<commit_message>
Atualizações na formatação do documento. Trazendo mais perto para o padrão do relatório
</commit_message>
<xml_diff>
--- a/Conteudo_Fonte.docx
+++ b/Conteudo_Fonte.docx
@@ -310,6 +310,11 @@
     <w:p>
       <w:r>
         <w:t>[INSERIR_TABELA_ATOS_NORMATIVOS]</w:t>
+      </w:r>
+    </w:p>
+    <w:p>
+      <w:r>
+        <w:t>[INSERIR_QUEBRA_PAGINA]</w:t>
       </w:r>
     </w:p>
     <w:p>
@@ -382,15 +387,13 @@
       </w:r>
     </w:p>
     <w:p>
-      <w:bookmarkStart w:id="6" w:name="_GoBack"/>
-      <w:bookmarkEnd w:id="6"/>
-      <w:r>
+      <w:r>
+        <w:lastRenderedPageBreak/>
         <w:t>3.2 Estrutura e Força de Trabalho do TJMG</w:t>
       </w:r>
     </w:p>
     <w:p>
       <w:r>
-        <w:lastRenderedPageBreak/>
         <w:t>Para a prestação jurisdicional na Segunda Instância, o Tribunal de Justiça conta com 149 desembargadores que atuam em 21 câmaras cíveis e 9 criminais, cada uma delas apoiada por um cartório onde os feitos tramitam. Além disso, foram instalados 13 Núcleos de Justiça 4.0. O encaminhamento de processos aos tribunais superiores recebe o apoio de 4 Cartórios de Recursos a Outros Tribunais (</w:t>
       </w:r>
       <w:proofErr w:type="spellStart"/>
@@ -463,6 +466,11 @@
     <w:p>
       <w:r>
         <w:t>[INSERIR_TABELA_COMARCAS]</w:t>
+      </w:r>
+    </w:p>
+    <w:p>
+      <w:r>
+        <w:t>[INSERIR_QUEBRA_PAGINA]</w:t>
       </w:r>
     </w:p>
     <w:p>
@@ -686,6 +694,7 @@
     </w:p>
     <w:p>
       <w:r>
+        <w:lastRenderedPageBreak/>
         <w:t xml:space="preserve">No que se refere aos vários colaboradores da </w:t>
       </w:r>
       <w:r>
@@ -706,7 +715,6 @@
     </w:p>
     <w:p>
       <w:r>
-        <w:lastRenderedPageBreak/>
         <w:t xml:space="preserve">Em 2019, o Governador </w:t>
       </w:r>
       <w:r>
@@ -740,6 +748,11 @@
       </w:r>
       <w:r>
         <w:t>egunda instâncias no Tribunal.</w:t>
+      </w:r>
+    </w:p>
+    <w:p>
+      <w:r>
+        <w:t>[INSERIR_QUEBRA_PAGINA]</w:t>
       </w:r>
     </w:p>
     <w:p>
@@ -831,7 +844,7 @@
         </w:rPr>
         <w:instrText xml:space="preserve"> TC  "</w:instrText>
       </w:r>
-      <w:bookmarkStart w:id="7" w:name="_Toc189119788"/>
+      <w:bookmarkStart w:id="6" w:name="_Toc189119788"/>
       <w:r>
         <w:rPr>
           <w:sz w:val="16"/>
@@ -846,13 +859,141 @@
         </w:rPr>
         <w:instrText>03  Novas estruturas na área fim</w:instrText>
       </w:r>
+      <w:bookmarkEnd w:id="6"/>
+      <w:r>
+        <w:rPr>
+          <w:sz w:val="16"/>
+          <w:szCs w:val="16"/>
+        </w:rPr>
+        <w:instrText xml:space="preserve">” \f f\l 1 </w:instrText>
+      </w:r>
+      <w:r>
+        <w:rPr>
+          <w:sz w:val="16"/>
+          <w:szCs w:val="16"/>
+        </w:rPr>
+        <w:fldChar w:fldCharType="end"/>
+      </w:r>
+      <w:r>
+        <w:rPr>
+          <w:sz w:val="16"/>
+          <w:szCs w:val="16"/>
+        </w:rPr>
+        <w:t xml:space="preserve">Figura </w:t>
+      </w:r>
+      <w:r>
+        <w:rPr>
+          <w:sz w:val="16"/>
+          <w:szCs w:val="16"/>
+        </w:rPr>
+        <w:t xml:space="preserve">03 - Novas estruturas na área fim. </w:t>
+      </w:r>
+      <w:r>
+        <w:rPr>
+          <w:sz w:val="16"/>
+          <w:szCs w:val="16"/>
+        </w:rPr>
+        <w:t>Fonte</w:t>
+      </w:r>
+      <w:r>
+        <w:rPr>
+          <w:sz w:val="16"/>
+          <w:szCs w:val="16"/>
+        </w:rPr>
+        <w:t>:</w:t>
+      </w:r>
+      <w:r>
+        <w:rPr>
+          <w:sz w:val="16"/>
+          <w:szCs w:val="16"/>
+        </w:rPr>
+        <w:t xml:space="preserve"> Centro de Informações para a Gestão Institucional – CEINFO</w:t>
+      </w:r>
+      <w:r>
+        <w:t xml:space="preserve"> </w:t>
+      </w:r>
+      <w:r>
+        <w:t xml:space="preserve">      </w:t>
+      </w:r>
+      <w:proofErr w:type="gramStart"/>
+      <w:r>
+        <w:t xml:space="preserve">   </w:t>
+      </w:r>
+      <w:r>
+        <w:rPr>
+          <w:sz w:val="16"/>
+          <w:szCs w:val="16"/>
+        </w:rPr>
+        <w:t>(</w:t>
+      </w:r>
+      <w:proofErr w:type="gramEnd"/>
+      <w:r>
+        <w:rPr>
+          <w:sz w:val="16"/>
+          <w:szCs w:val="16"/>
+        </w:rPr>
+        <w:t>*)Atualmente, existem 8 fóruns digitais, dos quais 5 estão instalados e operando, 1 está em fase de conclusão, aguardando a definição da data de inauguração e 2 estão funcionando em prédios cedidos por meio de convênios entre o tribunal e as prefeituras dos respectivos municípios.</w:t>
+      </w:r>
+    </w:p>
+    <w:p>
+      <w:pPr>
+        <w:jc w:val="left"/>
+        <w:rPr>
+          <w:color w:val="FF0000"/>
+          <w:sz w:val="16"/>
+          <w:szCs w:val="16"/>
+        </w:rPr>
+      </w:pPr>
+      <w:r>
+        <w:rPr>
+          <w:sz w:val="16"/>
+          <w:szCs w:val="16"/>
+        </w:rPr>
+        <w:fldChar w:fldCharType="begin"/>
+      </w:r>
+      <w:r>
+        <w:rPr>
+          <w:sz w:val="16"/>
+          <w:szCs w:val="16"/>
+        </w:rPr>
+        <w:instrText xml:space="preserve"> TC  "</w:instrText>
+      </w:r>
+      <w:bookmarkStart w:id="7" w:name="_Toc189119789"/>
+      <w:r>
+        <w:rPr>
+          <w:sz w:val="16"/>
+          <w:szCs w:val="16"/>
+        </w:rPr>
+        <w:instrText xml:space="preserve">Figura </w:instrText>
+      </w:r>
+      <w:r>
+        <w:rPr>
+          <w:sz w:val="16"/>
+          <w:szCs w:val="16"/>
+        </w:rPr>
+        <w:instrText>04</w:instrText>
+      </w:r>
+      <w:r>
+        <w:rPr>
+          <w:sz w:val="16"/>
+          <w:szCs w:val="16"/>
+        </w:rPr>
+        <w:instrText xml:space="preserve"> -</w:instrText>
+      </w:r>
+      <w:r>
+        <w:rPr>
+          <w:sz w:val="16"/>
+          <w:szCs w:val="16"/>
+        </w:rPr>
+        <w:instrText xml:space="preserve"> Força de Trabalho</w:instrText>
+      </w:r>
       <w:bookmarkEnd w:id="7"/>
       <w:r>
         <w:rPr>
           <w:sz w:val="16"/>
           <w:szCs w:val="16"/>
         </w:rPr>
-        <w:instrText xml:space="preserve">” \f f\l 1 </w:instrText>
+        <w:instrText xml:space="preserve"> " \f f\l 1 </w:instrText>
       </w:r>
       <w:r>
         <w:rPr>
@@ -873,7 +1014,21 @@
           <w:sz w:val="16"/>
           <w:szCs w:val="16"/>
         </w:rPr>
-        <w:t xml:space="preserve">03 - Novas estruturas na área fim. </w:t>
+        <w:t>04</w:t>
+      </w:r>
+      <w:r>
+        <w:rPr>
+          <w:sz w:val="16"/>
+          <w:szCs w:val="16"/>
+        </w:rPr>
+        <w:t xml:space="preserve"> -</w:t>
+      </w:r>
+      <w:r>
+        <w:rPr>
+          <w:sz w:val="16"/>
+          <w:szCs w:val="16"/>
+        </w:rPr>
+        <w:t xml:space="preserve"> Força de Trabalho. </w:t>
       </w:r>
       <w:r>
         <w:rPr>
@@ -897,29 +1052,173 @@
         <w:t xml:space="preserve"> Centro de Informações para a Gestão Institucional – CEINFO</w:t>
       </w:r>
       <w:r>
+        <w:rPr>
+          <w:sz w:val="16"/>
+          <w:szCs w:val="16"/>
+        </w:rPr>
+        <w:t>.</w:t>
+      </w:r>
+    </w:p>
+    <w:p>
+      <w:pPr>
+        <w:jc w:val="left"/>
+        <w:rPr>
+          <w:sz w:val="16"/>
+          <w:szCs w:val="16"/>
+        </w:rPr>
+      </w:pPr>
+      <w:r>
+        <w:rPr>
+          <w:sz w:val="16"/>
+          <w:szCs w:val="16"/>
+        </w:rPr>
+        <w:fldChar w:fldCharType="begin"/>
+      </w:r>
+      <w:r>
+        <w:rPr>
+          <w:sz w:val="16"/>
+          <w:szCs w:val="16"/>
+        </w:rPr>
+        <w:instrText xml:space="preserve"> TC  "</w:instrText>
+      </w:r>
+      <w:bookmarkStart w:id="8" w:name="_Toc189119790"/>
+      <w:r>
+        <w:rPr>
+          <w:sz w:val="16"/>
+          <w:szCs w:val="16"/>
+        </w:rPr>
+        <w:instrText xml:space="preserve">Figura </w:instrText>
+      </w:r>
+      <w:r>
+        <w:rPr>
+          <w:sz w:val="16"/>
+          <w:szCs w:val="16"/>
+        </w:rPr>
+        <w:instrText>05</w:instrText>
+      </w:r>
+      <w:r>
+        <w:rPr>
+          <w:sz w:val="16"/>
+          <w:szCs w:val="16"/>
+        </w:rPr>
+        <w:instrText xml:space="preserve"> </w:instrText>
+      </w:r>
+      <w:r>
+        <w:rPr>
+          <w:sz w:val="16"/>
+          <w:szCs w:val="16"/>
+        </w:rPr>
+        <w:instrText>-</w:instrText>
+      </w:r>
+      <w:r>
+        <w:rPr>
+          <w:sz w:val="16"/>
+          <w:szCs w:val="16"/>
+        </w:rPr>
+        <w:instrText xml:space="preserve"> Colaboradores da Justiça</w:instrText>
+      </w:r>
+      <w:bookmarkEnd w:id="8"/>
+      <w:r>
+        <w:rPr>
+          <w:sz w:val="16"/>
+          <w:szCs w:val="16"/>
+        </w:rPr>
+        <w:instrText xml:space="preserve">" \f f\l 1 </w:instrText>
+      </w:r>
+      <w:r>
+        <w:rPr>
+          <w:sz w:val="16"/>
+          <w:szCs w:val="16"/>
+        </w:rPr>
+        <w:fldChar w:fldCharType="end"/>
+      </w:r>
+      <w:r>
+        <w:rPr>
+          <w:sz w:val="16"/>
+          <w:szCs w:val="16"/>
+        </w:rPr>
+        <w:t xml:space="preserve">Figura </w:t>
+      </w:r>
+      <w:r>
+        <w:rPr>
+          <w:sz w:val="16"/>
+          <w:szCs w:val="16"/>
+        </w:rPr>
+        <w:t>05</w:t>
+      </w:r>
+      <w:r>
+        <w:rPr>
+          <w:sz w:val="16"/>
+          <w:szCs w:val="16"/>
+        </w:rPr>
         <w:t xml:space="preserve"> </w:t>
       </w:r>
       <w:r>
-        <w:t xml:space="preserve">      </w:t>
-      </w:r>
-      <w:proofErr w:type="gramStart"/>
-      <w:r>
-        <w:t xml:space="preserve">   </w:t>
-      </w:r>
-      <w:r>
-        <w:rPr>
-          <w:sz w:val="16"/>
-          <w:szCs w:val="16"/>
-        </w:rPr>
-        <w:t>(</w:t>
-      </w:r>
-      <w:proofErr w:type="gramEnd"/>
-      <w:r>
-        <w:rPr>
-          <w:sz w:val="16"/>
-          <w:szCs w:val="16"/>
-        </w:rPr>
-        <w:t>*)Atualmente, existem 8 fóruns digitais, dos quais 5 estão instalados e operando, 1 está em fase de conclusão, aguardando a definição da data de inauguração e 2 estão funcionando em prédios cedidos por meio de convênios entre o tribunal e as prefeituras dos respectivos municípios.</w:t>
+        <w:rPr>
+          <w:sz w:val="16"/>
+          <w:szCs w:val="16"/>
+        </w:rPr>
+        <w:t>-</w:t>
+      </w:r>
+      <w:r>
+        <w:rPr>
+          <w:sz w:val="16"/>
+          <w:szCs w:val="16"/>
+        </w:rPr>
+        <w:t xml:space="preserve"> Colaboradores da Justiça.</w:t>
+      </w:r>
+      <w:r>
+        <w:rPr>
+          <w:sz w:val="16"/>
+          <w:szCs w:val="16"/>
+        </w:rPr>
+        <w:t xml:space="preserve"> </w:t>
+      </w:r>
+      <w:r>
+        <w:rPr>
+          <w:sz w:val="16"/>
+          <w:szCs w:val="16"/>
+        </w:rPr>
+        <w:t>Fonte</w:t>
+      </w:r>
+      <w:r>
+        <w:rPr>
+          <w:sz w:val="16"/>
+          <w:szCs w:val="16"/>
+        </w:rPr>
+        <w:t>:</w:t>
+      </w:r>
+      <w:r>
+        <w:rPr>
+          <w:sz w:val="16"/>
+          <w:szCs w:val="16"/>
+        </w:rPr>
+        <w:t xml:space="preserve"> Centro de Informações para a Gestão Institucional – CEINFO</w:t>
+      </w:r>
+      <w:r>
+        <w:rPr>
+          <w:sz w:val="16"/>
+          <w:szCs w:val="16"/>
+        </w:rPr>
+        <w:t>.</w:t>
+      </w:r>
+    </w:p>
+    <w:p>
+      <w:r>
+        <w:t>[INSERIR_QUEBRA_PAGINA]</w:t>
+      </w:r>
+    </w:p>
+    <w:p>
+      <w:pPr>
+        <w:rPr>
+          <w:rFonts w:cstheme="minorHAnsi"/>
+        </w:rPr>
+      </w:pPr>
+      <w:r>
+        <w:rPr>
+          <w:rFonts w:cstheme="minorHAnsi"/>
+        </w:rPr>
+        <w:t>3.2.1 Força de Trabalho e Colaboradores na Área de TIC</w:t>
       </w:r>
     </w:p>
     <w:p>
@@ -945,42 +1244,21 @@
         </w:rPr>
         <w:instrText xml:space="preserve"> TC  "</w:instrText>
       </w:r>
-      <w:bookmarkStart w:id="8" w:name="_Toc189119789"/>
-      <w:r>
-        <w:rPr>
-          <w:sz w:val="16"/>
-          <w:szCs w:val="16"/>
-        </w:rPr>
-        <w:instrText xml:space="preserve">Figura </w:instrText>
-      </w:r>
-      <w:r>
-        <w:rPr>
-          <w:sz w:val="16"/>
-          <w:szCs w:val="16"/>
-        </w:rPr>
-        <w:instrText>04</w:instrText>
-      </w:r>
-      <w:r>
-        <w:rPr>
-          <w:sz w:val="16"/>
-          <w:szCs w:val="16"/>
-        </w:rPr>
-        <w:instrText xml:space="preserve"> -</w:instrText>
-      </w:r>
-      <w:r>
-        <w:rPr>
-          <w:sz w:val="16"/>
-          <w:szCs w:val="16"/>
-        </w:rPr>
-        <w:instrText xml:space="preserve"> Força de Trabalho</w:instrText>
-      </w:r>
-      <w:bookmarkEnd w:id="8"/>
-      <w:r>
-        <w:rPr>
-          <w:sz w:val="16"/>
-          <w:szCs w:val="16"/>
-        </w:rPr>
-        <w:instrText xml:space="preserve"> " \f f\l 1 </w:instrText>
+      <w:bookmarkStart w:id="9" w:name="_Toc189119791"/>
+      <w:r>
+        <w:rPr>
+          <w:sz w:val="16"/>
+          <w:szCs w:val="16"/>
+        </w:rPr>
+        <w:instrText>Figura 06 – Força de Trabalho e Colaboradores na área de TI</w:instrText>
+      </w:r>
+      <w:bookmarkEnd w:id="9"/>
+      <w:r>
+        <w:rPr>
+          <w:sz w:val="16"/>
+          <w:szCs w:val="16"/>
+        </w:rPr>
+        <w:instrText xml:space="preserve">" \f f\l 1 </w:instrText>
       </w:r>
       <w:r>
         <w:rPr>
@@ -994,28 +1272,14 @@
           <w:sz w:val="16"/>
           <w:szCs w:val="16"/>
         </w:rPr>
-        <w:t xml:space="preserve">Figura </w:t>
-      </w:r>
-      <w:r>
-        <w:rPr>
-          <w:sz w:val="16"/>
-          <w:szCs w:val="16"/>
-        </w:rPr>
-        <w:t>04</w:t>
-      </w:r>
-      <w:r>
-        <w:rPr>
-          <w:sz w:val="16"/>
-          <w:szCs w:val="16"/>
-        </w:rPr>
-        <w:t xml:space="preserve"> -</w:t>
-      </w:r>
-      <w:r>
-        <w:rPr>
-          <w:sz w:val="16"/>
-          <w:szCs w:val="16"/>
-        </w:rPr>
-        <w:t xml:space="preserve"> Força de Trabalho. </w:t>
+        <w:t>Figura 06</w:t>
+      </w:r>
+      <w:r>
+        <w:rPr>
+          <w:sz w:val="16"/>
+          <w:szCs w:val="16"/>
+        </w:rPr>
+        <w:t xml:space="preserve"> – Força de Trabalho e Colaboradores na área de TI. </w:t>
       </w:r>
       <w:r>
         <w:rPr>
@@ -1047,340 +1311,97 @@
       </w:r>
     </w:p>
     <w:p>
-      <w:pPr>
-        <w:jc w:val="left"/>
-        <w:rPr>
-          <w:sz w:val="16"/>
-          <w:szCs w:val="16"/>
-        </w:rPr>
-      </w:pPr>
-      <w:r>
-        <w:rPr>
-          <w:sz w:val="16"/>
-          <w:szCs w:val="16"/>
-        </w:rPr>
-        <w:fldChar w:fldCharType="begin"/>
-      </w:r>
-      <w:r>
-        <w:rPr>
-          <w:sz w:val="16"/>
-          <w:szCs w:val="16"/>
-        </w:rPr>
-        <w:instrText xml:space="preserve"> TC  "</w:instrText>
-      </w:r>
-      <w:bookmarkStart w:id="9" w:name="_Toc189119790"/>
-      <w:r>
-        <w:rPr>
-          <w:sz w:val="16"/>
-          <w:szCs w:val="16"/>
-        </w:rPr>
-        <w:instrText xml:space="preserve">Figura </w:instrText>
-      </w:r>
-      <w:r>
-        <w:rPr>
-          <w:sz w:val="16"/>
-          <w:szCs w:val="16"/>
-        </w:rPr>
-        <w:instrText>05</w:instrText>
-      </w:r>
-      <w:r>
-        <w:rPr>
-          <w:sz w:val="16"/>
-          <w:szCs w:val="16"/>
-        </w:rPr>
-        <w:instrText xml:space="preserve"> </w:instrText>
-      </w:r>
-      <w:r>
-        <w:rPr>
-          <w:sz w:val="16"/>
-          <w:szCs w:val="16"/>
-        </w:rPr>
-        <w:instrText>-</w:instrText>
-      </w:r>
-      <w:r>
-        <w:rPr>
-          <w:sz w:val="16"/>
-          <w:szCs w:val="16"/>
-        </w:rPr>
-        <w:instrText xml:space="preserve"> Colaboradores da Justiça</w:instrText>
-      </w:r>
-      <w:bookmarkEnd w:id="9"/>
-      <w:r>
-        <w:rPr>
-          <w:sz w:val="16"/>
-          <w:szCs w:val="16"/>
-        </w:rPr>
-        <w:instrText xml:space="preserve">" \f f\l 1 </w:instrText>
-      </w:r>
-      <w:r>
-        <w:rPr>
-          <w:sz w:val="16"/>
-          <w:szCs w:val="16"/>
-        </w:rPr>
-        <w:fldChar w:fldCharType="end"/>
-      </w:r>
-      <w:r>
-        <w:rPr>
-          <w:sz w:val="16"/>
-          <w:szCs w:val="16"/>
-        </w:rPr>
-        <w:t xml:space="preserve">Figura </w:t>
-      </w:r>
-      <w:r>
-        <w:rPr>
-          <w:sz w:val="16"/>
-          <w:szCs w:val="16"/>
-        </w:rPr>
-        <w:t>05</w:t>
-      </w:r>
-      <w:r>
-        <w:rPr>
-          <w:sz w:val="16"/>
-          <w:szCs w:val="16"/>
-        </w:rPr>
-        <w:t xml:space="preserve"> </w:t>
-      </w:r>
-      <w:r>
-        <w:rPr>
-          <w:sz w:val="16"/>
-          <w:szCs w:val="16"/>
-        </w:rPr>
-        <w:t>-</w:t>
-      </w:r>
-      <w:r>
-        <w:rPr>
-          <w:sz w:val="16"/>
-          <w:szCs w:val="16"/>
-        </w:rPr>
-        <w:t xml:space="preserve"> Colaboradores da Justiça.</w:t>
-      </w:r>
-      <w:r>
-        <w:rPr>
-          <w:sz w:val="16"/>
-          <w:szCs w:val="16"/>
-        </w:rPr>
-        <w:t xml:space="preserve"> </w:t>
-      </w:r>
-      <w:r>
-        <w:rPr>
-          <w:sz w:val="16"/>
-          <w:szCs w:val="16"/>
-        </w:rPr>
-        <w:t>Fonte</w:t>
-      </w:r>
-      <w:r>
-        <w:rPr>
-          <w:sz w:val="16"/>
-          <w:szCs w:val="16"/>
-        </w:rPr>
-        <w:t>:</w:t>
-      </w:r>
-      <w:r>
-        <w:rPr>
-          <w:sz w:val="16"/>
-          <w:szCs w:val="16"/>
-        </w:rPr>
-        <w:t xml:space="preserve"> Centro de Informações para a Gestão Institucional – CEINFO</w:t>
-      </w:r>
-      <w:r>
-        <w:rPr>
-          <w:sz w:val="16"/>
-          <w:szCs w:val="16"/>
-        </w:rPr>
-        <w:t>.</w:t>
-      </w:r>
-    </w:p>
-    <w:p>
-      <w:r>
+      <w:r>
+        <w:t>3.3 Movimentação Processual do Estado (TJMG)</w:t>
+      </w:r>
+    </w:p>
+    <w:p>
+      <w:r>
+        <w:t>Com relação aos dados estatísticos</w:t>
+      </w:r>
+      <w:r>
+        <w:t xml:space="preserve"> da prestação jurisdicional</w:t>
+      </w:r>
+      <w:r>
+        <w:t>, em 202</w:t>
+      </w:r>
+      <w:r>
+        <w:t>4</w:t>
+      </w:r>
+      <w:r>
+        <w:t xml:space="preserve">, foram distribuídos na Segunda Instância </w:t>
+      </w:r>
+      <w:r>
+        <w:t>334.528</w:t>
+      </w:r>
+      <w:r>
+        <w:t xml:space="preserve"> processos e 2.4</w:t>
+      </w:r>
+      <w:r>
+        <w:t>40.770</w:t>
+      </w:r>
+      <w:r>
+        <w:t xml:space="preserve"> na Primeira Instância. Por outro lado, em 202</w:t>
+      </w:r>
+      <w:r>
+        <w:t>4</w:t>
+      </w:r>
+      <w:r>
+        <w:t xml:space="preserve">, foram julgados na Segunda Instância </w:t>
+      </w:r>
+      <w:r>
+        <w:t>337.993</w:t>
+      </w:r>
+      <w:r>
+        <w:t xml:space="preserve"> processos e 2.</w:t>
+      </w:r>
+      <w:r>
+        <w:t>450.490</w:t>
+      </w:r>
+      <w:r>
+        <w:t xml:space="preserve"> na Primeira Instância. Restando, assim, no último dia do ano de 202</w:t>
+      </w:r>
+      <w:r>
+        <w:t>4</w:t>
+      </w:r>
+      <w:r>
+        <w:t xml:space="preserve"> o acervo de </w:t>
+      </w:r>
+      <w:r>
+        <w:t xml:space="preserve">206.944 </w:t>
+      </w:r>
+      <w:r>
+        <w:t xml:space="preserve">processos na Segunda Instância e </w:t>
+      </w:r>
+      <w:r>
+        <w:t>5.052.398</w:t>
+      </w:r>
+      <w:r>
+        <w:t xml:space="preserve"> na Primeira Instância.</w:t>
+      </w:r>
+    </w:p>
+    <w:p>
+      <w:r>
+        <w:t>O comparativo dos resultados apontados pode ser feito observando-se as tabelas abaixo:</w:t>
+      </w:r>
+    </w:p>
+    <w:p>
+      <w:r>
+        <w:t>[INSERIR_TABELA_</w:t>
+      </w:r>
+      <w:r>
+        <w:t>PROCESSOS</w:t>
+      </w:r>
+      <w:r>
+        <w:t>]</w:t>
+      </w:r>
+      <w:bookmarkStart w:id="10" w:name="_GoBack"/>
+      <w:bookmarkEnd w:id="10"/>
+    </w:p>
+    <w:p>
+      <w:r>
+        <w:lastRenderedPageBreak/>
         <w:t>[INSERIR_QUEBRA_PAGINA]</w:t>
-      </w:r>
-    </w:p>
-    <w:p>
-      <w:pPr>
-        <w:rPr>
-          <w:rFonts w:cstheme="minorHAnsi"/>
-        </w:rPr>
-      </w:pPr>
-      <w:r>
-        <w:rPr>
-          <w:rFonts w:cstheme="minorHAnsi"/>
-        </w:rPr>
-        <w:t>3.2.1 Força de Trabalho e Colaboradores na Área de TIC</w:t>
-      </w:r>
-    </w:p>
-    <w:p>
-      <w:pPr>
-        <w:jc w:val="left"/>
-        <w:rPr>
-          <w:color w:val="FF0000"/>
-          <w:sz w:val="16"/>
-          <w:szCs w:val="16"/>
-        </w:rPr>
-      </w:pPr>
-      <w:r>
-        <w:rPr>
-          <w:sz w:val="16"/>
-          <w:szCs w:val="16"/>
-        </w:rPr>
-        <w:fldChar w:fldCharType="begin"/>
-      </w:r>
-      <w:r>
-        <w:rPr>
-          <w:sz w:val="16"/>
-          <w:szCs w:val="16"/>
-        </w:rPr>
-        <w:instrText xml:space="preserve"> TC  "</w:instrText>
-      </w:r>
-      <w:bookmarkStart w:id="10" w:name="_Toc189119791"/>
-      <w:r>
-        <w:rPr>
-          <w:sz w:val="16"/>
-          <w:szCs w:val="16"/>
-        </w:rPr>
-        <w:instrText>Figura 06 – Força de Trabalho e Colaboradores na área de TI</w:instrText>
-      </w:r>
-      <w:bookmarkEnd w:id="10"/>
-      <w:r>
-        <w:rPr>
-          <w:sz w:val="16"/>
-          <w:szCs w:val="16"/>
-        </w:rPr>
-        <w:instrText xml:space="preserve">" \f f\l 1 </w:instrText>
-      </w:r>
-      <w:r>
-        <w:rPr>
-          <w:sz w:val="16"/>
-          <w:szCs w:val="16"/>
-        </w:rPr>
-        <w:fldChar w:fldCharType="end"/>
-      </w:r>
-      <w:r>
-        <w:rPr>
-          <w:sz w:val="16"/>
-          <w:szCs w:val="16"/>
-        </w:rPr>
-        <w:t>Figura 06</w:t>
-      </w:r>
-      <w:r>
-        <w:rPr>
-          <w:sz w:val="16"/>
-          <w:szCs w:val="16"/>
-        </w:rPr>
-        <w:t xml:space="preserve"> – Força de Trabalho e Colaboradores na área de TI. </w:t>
-      </w:r>
-      <w:r>
-        <w:rPr>
-          <w:sz w:val="16"/>
-          <w:szCs w:val="16"/>
-        </w:rPr>
-        <w:t>Fonte</w:t>
-      </w:r>
-      <w:r>
-        <w:rPr>
-          <w:sz w:val="16"/>
-          <w:szCs w:val="16"/>
-        </w:rPr>
-        <w:t>:</w:t>
-      </w:r>
-      <w:r>
-        <w:rPr>
-          <w:sz w:val="16"/>
-          <w:szCs w:val="16"/>
-        </w:rPr>
-        <w:t xml:space="preserve"> Centro de Informações para a Gestão Institucional – CEINFO</w:t>
-      </w:r>
-      <w:r>
-        <w:rPr>
-          <w:sz w:val="16"/>
-          <w:szCs w:val="16"/>
-        </w:rPr>
-        <w:t>.</w:t>
-      </w:r>
-    </w:p>
-    <w:p>
-      <w:r>
-        <w:t>3.3 Movimentação Processual do Estado (TJMG)</w:t>
-      </w:r>
-    </w:p>
-    <w:p>
-      <w:r>
-        <w:t>Com relação aos dados estatísticos</w:t>
-      </w:r>
-      <w:r>
-        <w:t xml:space="preserve"> da prestação jurisdicional</w:t>
-      </w:r>
-      <w:r>
-        <w:t>, em 202</w:t>
-      </w:r>
-      <w:r>
-        <w:t>4</w:t>
-      </w:r>
-      <w:r>
-        <w:t xml:space="preserve">, foram distribuídos na Segunda Instância </w:t>
-      </w:r>
-      <w:r>
-        <w:t>334.528</w:t>
-      </w:r>
-      <w:r>
-        <w:t xml:space="preserve"> processos e 2.4</w:t>
-      </w:r>
-      <w:r>
-        <w:t>40.770</w:t>
-      </w:r>
-      <w:r>
-        <w:t xml:space="preserve"> na Primeira Instância. Por outro lado, em 202</w:t>
-      </w:r>
-      <w:r>
-        <w:t>4</w:t>
-      </w:r>
-      <w:r>
-        <w:t xml:space="preserve">, foram julgados na Segunda Instância </w:t>
-      </w:r>
-      <w:r>
-        <w:t>337.993</w:t>
-      </w:r>
-      <w:r>
-        <w:t xml:space="preserve"> processos e 2.</w:t>
-      </w:r>
-      <w:r>
-        <w:t>450.490</w:t>
-      </w:r>
-      <w:r>
-        <w:t xml:space="preserve"> na Primeira Instância. Restando, assim, no último dia do ano de 202</w:t>
-      </w:r>
-      <w:r>
-        <w:t>4</w:t>
-      </w:r>
-      <w:r>
-        <w:t xml:space="preserve"> o acervo de </w:t>
-      </w:r>
-      <w:r>
-        <w:t xml:space="preserve">206.944 </w:t>
-      </w:r>
-      <w:r>
-        <w:t xml:space="preserve">processos na Segunda Instância e </w:t>
-      </w:r>
-      <w:r>
-        <w:t>5.052.398</w:t>
-      </w:r>
-      <w:r>
-        <w:t xml:space="preserve"> na Primeira Instância.</w:t>
-      </w:r>
-    </w:p>
-    <w:p>
-      <w:r>
-        <w:t>O comparativo dos resultados apontados pode ser feito observando-se as tabelas abaixo:</w:t>
-      </w:r>
-    </w:p>
-    <w:p>
-      <w:r>
-        <w:t>[INSERIR_TABELA_</w:t>
-      </w:r>
-      <w:r>
-        <w:t>PROCESSOS</w:t>
-      </w:r>
-      <w:r>
-        <w:t>]</w:t>
       </w:r>
       <w:r>
         <w:br w:type="page"/>

</xml_diff>